<commit_message>
Small updates van deze readers. Student feedback: de weekeindopdrachten moeten meer behandelt worden in de reader.
</commit_message>
<xml_diff>
--- a/LESWEEK3/Reader_Biostatica_Matlab_Wk3_1_READER.docx
+++ b/LESWEEK3/Reader_Biostatica_Matlab_Wk3_1_READER.docx
@@ -1836,21 +1836,7 @@
                 <w:rStyle w:val="Hyperlink"/>
                 <w:noProof/>
               </w:rPr>
-              <w:t>Whi</w:t>
-            </w:r>
-            <w:r>
-              <w:rPr>
-                <w:rStyle w:val="Hyperlink"/>
-                <w:noProof/>
-              </w:rPr>
-              <w:t>l</w:t>
-            </w:r>
-            <w:r>
-              <w:rPr>
-                <w:rStyle w:val="Hyperlink"/>
-                <w:noProof/>
-              </w:rPr>
-              <w:t>e-lus</w:t>
+              <w:t>While-lus</w:t>
             </w:r>
             <w:r>
               <w:rPr>
@@ -3904,17 +3890,15 @@
       <w:pPr>
         <w:pStyle w:val="Kop1"/>
       </w:pPr>
-      <w:bookmarkStart w:id="2" w:name="_GoBack"/>
-      <w:bookmarkEnd w:id="2"/>
       <w:r>
         <w:br w:type="page"/>
       </w:r>
-      <w:bookmarkStart w:id="3" w:name="_Toc495594739"/>
+      <w:bookmarkStart w:id="2" w:name="_Toc495594739"/>
       <w:r>
         <w:lastRenderedPageBreak/>
         <w:t>Introductie</w:t>
       </w:r>
-      <w:bookmarkEnd w:id="3"/>
+      <w:bookmarkEnd w:id="2"/>
     </w:p>
     <w:p>
       <w:r>
@@ -4036,213 +4020,213 @@
       <w:pPr>
         <w:pStyle w:val="Kop1"/>
       </w:pPr>
-      <w:bookmarkStart w:id="4" w:name="_Toc495594740"/>
+      <w:bookmarkStart w:id="3" w:name="_Toc495594740"/>
       <w:r>
         <w:lastRenderedPageBreak/>
         <w:t>Herhalen</w:t>
       </w:r>
+      <w:bookmarkEnd w:id="3"/>
+    </w:p>
+    <w:p>
+      <w:r>
+        <w:t>Herhalen, herhalen, herhalen,</w:t>
+      </w:r>
+      <w:r>
+        <w:t xml:space="preserve"> </w:t>
+      </w:r>
+      <w:r>
+        <w:t>herhalen, herhalen,</w:t>
+      </w:r>
+      <w:r>
+        <w:t xml:space="preserve"> </w:t>
+      </w:r>
+      <w:r>
+        <w:t>herhalen, herhalen,</w:t>
+      </w:r>
+      <w:r>
+        <w:t xml:space="preserve"> </w:t>
+      </w:r>
+      <w:r>
+        <w:t>herhalen, herhalen,</w:t>
+      </w:r>
+      <w:r>
+        <w:t xml:space="preserve"> </w:t>
+      </w:r>
+      <w:r>
+        <w:t>herhalen, herhalen,</w:t>
+      </w:r>
+      <w:r>
+        <w:t xml:space="preserve"> </w:t>
+      </w:r>
+      <w:r>
+        <w:t>herhalen, herhalen,</w:t>
+      </w:r>
+      <w:r>
+        <w:t xml:space="preserve"> </w:t>
+      </w:r>
+      <w:r>
+        <w:t>herhalen, herhalen,</w:t>
+      </w:r>
+      <w:r>
+        <w:t xml:space="preserve"> </w:t>
+      </w:r>
+      <w:r>
+        <w:t>herhalen, herhalen,</w:t>
+      </w:r>
+      <w:r>
+        <w:t xml:space="preserve"> </w:t>
+      </w:r>
+      <w:r>
+        <w:t>herhalen, herhalen,</w:t>
+      </w:r>
+      <w:r>
+        <w:t xml:space="preserve"> </w:t>
+      </w:r>
+      <w:r>
+        <w:t>herhalen, herhalen en</w:t>
+      </w:r>
+      <w:r>
+        <w:t xml:space="preserve"> </w:t>
+      </w:r>
+      <w:r>
+        <w:t>herhalen</w:t>
+      </w:r>
+      <w:r>
+        <w:t xml:space="preserve">. </w:t>
+      </w:r>
+    </w:p>
+    <w:p>
+      <w:r>
+        <w:t>Om een stuk Matlab code daadwerkelijk een programma te laten zijn</w:t>
+      </w:r>
+      <w:r>
+        <w:t>,</w:t>
+      </w:r>
+      <w:r>
+        <w:t xml:space="preserve"> moeten er beslissingen worden gemaakt en/of herhalingen worden uitgevoerd. Inmiddels weet je hoe beslissingen worden gemaakt. Nu gaan we kennis maken met herhalingen.</w:t>
+      </w:r>
+    </w:p>
+    <w:p>
+      <w:pPr>
+        <w:pStyle w:val="Kop2"/>
+      </w:pPr>
+      <w:bookmarkStart w:id="4" w:name="_Toc495594741"/>
+      <w:r>
+        <w:t>For-lus</w:t>
+      </w:r>
       <w:bookmarkEnd w:id="4"/>
     </w:p>
     <w:p>
       <w:r>
-        <w:t>Herhalen, herhalen, herhalen,</w:t>
+        <w:t xml:space="preserve">Als je acties moet herhalen dan weet je </w:t>
+      </w:r>
+      <w:r>
+        <w:t>meestal</w:t>
+      </w:r>
+      <w:r>
+        <w:t xml:space="preserve"> ‘</w:t>
+      </w:r>
+      <w:r>
+        <w:t>hoe vaak</w:t>
+      </w:r>
+      <w:r>
+        <w:t>’ je deze acties moet uitvoeren. Als je strafregels moet schrijven</w:t>
+      </w:r>
+      <w:r>
+        <w:t>,</w:t>
+      </w:r>
+      <w:r>
+        <w:t xml:space="preserve"> dan krijg je vaak een getal te horen. Bijvoorbeeld, schrijf 100 x op ‘ik mag niet vergeten dat Matlab een belangrijk</w:t>
       </w:r>
       <w:r>
         <w:t xml:space="preserve"> </w:t>
       </w:r>
       <w:r>
-        <w:t>herhalen, herhalen,</w:t>
-      </w:r>
-      <w:r>
-        <w:t xml:space="preserve"> </w:t>
-      </w:r>
-      <w:r>
-        <w:t>herhalen, herhalen,</w:t>
-      </w:r>
-      <w:r>
-        <w:t xml:space="preserve"> </w:t>
-      </w:r>
-      <w:r>
-        <w:t>herhalen, herhalen,</w:t>
-      </w:r>
-      <w:r>
-        <w:t xml:space="preserve"> </w:t>
-      </w:r>
-      <w:r>
-        <w:t>herhalen, herhalen,</w:t>
-      </w:r>
-      <w:r>
-        <w:t xml:space="preserve"> </w:t>
-      </w:r>
-      <w:r>
-        <w:t>herhalen, herhalen,</w:t>
-      </w:r>
-      <w:r>
-        <w:t xml:space="preserve"> </w:t>
-      </w:r>
-      <w:r>
-        <w:t>herhalen, herhalen,</w:t>
-      </w:r>
-      <w:r>
-        <w:t xml:space="preserve"> </w:t>
-      </w:r>
-      <w:r>
-        <w:t>herhalen, herhalen,</w:t>
-      </w:r>
-      <w:r>
-        <w:t xml:space="preserve"> </w:t>
-      </w:r>
-      <w:r>
-        <w:t>herhalen, herhalen,</w:t>
-      </w:r>
-      <w:r>
-        <w:t xml:space="preserve"> </w:t>
-      </w:r>
-      <w:r>
-        <w:t>herhalen, herhalen en</w:t>
-      </w:r>
-      <w:r>
-        <w:t xml:space="preserve"> </w:t>
-      </w:r>
-      <w:r>
-        <w:t>herhalen</w:t>
-      </w:r>
-      <w:r>
-        <w:t xml:space="preserve">. </w:t>
-      </w:r>
-    </w:p>
-    <w:p>
-      <w:r>
-        <w:t>Om een stuk Matlab code daadwerkelijk een programma te laten zijn</w:t>
-      </w:r>
-      <w:r>
-        <w:t>,</w:t>
-      </w:r>
-      <w:r>
-        <w:t xml:space="preserve"> moeten er beslissingen worden gemaakt en/of herhalingen worden uitgevoerd. Inmiddels weet je hoe beslissingen worden gemaakt. Nu gaan we kennis maken met herhalingen.</w:t>
-      </w:r>
-    </w:p>
-    <w:p>
-      <w:pPr>
-        <w:pStyle w:val="Kop2"/>
-      </w:pPr>
-      <w:bookmarkStart w:id="5" w:name="_Toc495594741"/>
-      <w:r>
-        <w:t>For-lus</w:t>
+        <w:t>gereedschap</w:t>
+      </w:r>
+      <w:r>
+        <w:t xml:space="preserve"> is voor </w:t>
+      </w:r>
+      <w:r>
+        <w:t>de</w:t>
+      </w:r>
+      <w:r>
+        <w:t xml:space="preserve"> Bewegingstechnoloog’. </w:t>
+      </w:r>
+    </w:p>
+    <w:p>
+      <w:r>
+        <w:t xml:space="preserve">Bij het herhalen van activiteiten in Matlab weet je bijna altijd </w:t>
+      </w:r>
+      <w:r>
+        <w:t>hoe vaak</w:t>
+      </w:r>
+      <w:r>
+        <w:t xml:space="preserve"> je een actie moet herhalen. </w:t>
+      </w:r>
+    </w:p>
+    <w:p>
+      <w:r>
+        <w:t>Stel dat je elk element van een vector moet ophogen. De waarde waarmee één element wordt opgehoogd hangt af van de waarde van dat ene element.</w:t>
+      </w:r>
+      <w:r>
+        <w:t xml:space="preserve"> Bijvoorbeeld bij element 2 van een vector moet de waarde 2 worden opgeteld. Bij element 3 moet de waarde 3 worden opgeteld.</w:t>
+      </w:r>
+      <w:r>
+        <w:t xml:space="preserve"> Dan kun je deze problemen, niet gemakkelijk, oplossen m.b.v. een vector operator. Op zulke momenten komt automatisch een </w:t>
+      </w:r>
+      <w:r>
+        <w:t>for-lus</w:t>
+      </w:r>
+      <w:r>
+        <w:t xml:space="preserve"> om de hoek kijken. </w:t>
+      </w:r>
+    </w:p>
+    <w:p>
+      <w:r>
+        <w:t>Stel dat je van een vector de eerste 3 elementen moet optellen en in een nieuwe vector moet stoppen. Hoe doe je dit met een operator? Dat is niet mogelijk.</w:t>
+      </w:r>
+    </w:p>
+    <w:p>
+      <w:r>
+        <w:t xml:space="preserve">Een </w:t>
+      </w:r>
+      <w:r>
+        <w:t>for-lus</w:t>
+      </w:r>
+      <w:r>
+        <w:t xml:space="preserve"> wordt gebruikt als je weet </w:t>
+      </w:r>
+      <w:r>
+        <w:t>hoe vaak</w:t>
+      </w:r>
+      <w:r>
+        <w:t xml:space="preserve"> iets herhaal</w:t>
+      </w:r>
+      <w:r>
+        <w:t>d</w:t>
+      </w:r>
+      <w:r>
+        <w:t xml:space="preserve"> moet worden.</w:t>
+      </w:r>
+    </w:p>
+    <w:p>
+      <w:r>
+        <w:t xml:space="preserve">Stel dat je de spierlengte van de m. vastus medialis kunt uitrekenen met behulp van de kniehoek. Alleen is het natuurlijk zo dat de kniehoek geen vast gegeven is: tijdens het bewegen verandert hij voortdurend. Dus de vraag luidt nu: hoe kan je voor alle mogelijke kniehoeken (0°, 0,1°, 0,2°,…160° knieflexie) de spierlengte van de m. vastus medialis bepalen. </w:t>
+      </w:r>
+      <w:r>
+        <w:t>Dan moet je dus 1601 keer dezelfde berekening herhalen! Matlab kan dit soort ‘herhaaldingetjes’ heel snel en efficiënt uitvoeren.</w:t>
+      </w:r>
+    </w:p>
+    <w:p>
+      <w:pPr>
+        <w:pStyle w:val="Kop3"/>
+      </w:pPr>
+      <w:bookmarkStart w:id="5" w:name="_Toc495594742"/>
+      <w:r>
+        <w:t>Het optellen van de x opeenvolgende waardes van een vector</w:t>
       </w:r>
       <w:bookmarkEnd w:id="5"/>
-    </w:p>
-    <w:p>
-      <w:r>
-        <w:t xml:space="preserve">Als je acties moet herhalen dan weet je </w:t>
-      </w:r>
-      <w:r>
-        <w:t>meestal</w:t>
-      </w:r>
-      <w:r>
-        <w:t xml:space="preserve"> ‘</w:t>
-      </w:r>
-      <w:r>
-        <w:t>hoe vaak</w:t>
-      </w:r>
-      <w:r>
-        <w:t>’ je deze acties moet uitvoeren. Als je strafregels moet schrijven</w:t>
-      </w:r>
-      <w:r>
-        <w:t>,</w:t>
-      </w:r>
-      <w:r>
-        <w:t xml:space="preserve"> dan krijg je vaak een getal te horen. Bijvoorbeeld, schrijf 100 x op ‘ik mag niet vergeten dat Matlab een belangrijk</w:t>
-      </w:r>
-      <w:r>
-        <w:t xml:space="preserve"> </w:t>
-      </w:r>
-      <w:r>
-        <w:t>gereedschap</w:t>
-      </w:r>
-      <w:r>
-        <w:t xml:space="preserve"> is voor </w:t>
-      </w:r>
-      <w:r>
-        <w:t>de</w:t>
-      </w:r>
-      <w:r>
-        <w:t xml:space="preserve"> Bewegingstechnoloog’. </w:t>
-      </w:r>
-    </w:p>
-    <w:p>
-      <w:r>
-        <w:t xml:space="preserve">Bij het herhalen van activiteiten in Matlab weet je bijna altijd </w:t>
-      </w:r>
-      <w:r>
-        <w:t>hoe vaak</w:t>
-      </w:r>
-      <w:r>
-        <w:t xml:space="preserve"> je een actie moet herhalen. </w:t>
-      </w:r>
-    </w:p>
-    <w:p>
-      <w:r>
-        <w:t>Stel dat je elk element van een vector moet ophogen. De waarde waarmee één element wordt opgehoogd hangt af van de waarde van dat ene element.</w:t>
-      </w:r>
-      <w:r>
-        <w:t xml:space="preserve"> Bijvoorbeeld bij element 2 van een vector moet de waarde 2 worden opgeteld. Bij element 3 moet de waarde 3 worden opgeteld.</w:t>
-      </w:r>
-      <w:r>
-        <w:t xml:space="preserve"> Dan kun je deze problemen, niet gemakkelijk, oplossen m.b.v. een vector operator. Op zulke momenten komt automatisch een </w:t>
-      </w:r>
-      <w:r>
-        <w:t>for-lus</w:t>
-      </w:r>
-      <w:r>
-        <w:t xml:space="preserve"> om de hoek kijken. </w:t>
-      </w:r>
-    </w:p>
-    <w:p>
-      <w:r>
-        <w:t>Stel dat je van een vector de eerste 3 elementen moet optellen en in een nieuwe vector moet stoppen. Hoe doe je dit met een operator? Dat is niet mogelijk.</w:t>
-      </w:r>
-    </w:p>
-    <w:p>
-      <w:r>
-        <w:t xml:space="preserve">Een </w:t>
-      </w:r>
-      <w:r>
-        <w:t>for-lus</w:t>
-      </w:r>
-      <w:r>
-        <w:t xml:space="preserve"> wordt gebruikt als je weet </w:t>
-      </w:r>
-      <w:r>
-        <w:t>hoe vaak</w:t>
-      </w:r>
-      <w:r>
-        <w:t xml:space="preserve"> iets herhaal</w:t>
-      </w:r>
-      <w:r>
-        <w:t>d</w:t>
-      </w:r>
-      <w:r>
-        <w:t xml:space="preserve"> moet worden.</w:t>
-      </w:r>
-    </w:p>
-    <w:p>
-      <w:r>
-        <w:t xml:space="preserve">Voorstel voor bt relevant voorbeeld. Stel dat je de spierlengte van de m. vastus medialis kunt uitrekenen met behulp van de kniehoek. Alleen is het natuurlijk zo dat de kniehoek geen vast gegeven is: tijdens het bewegen verandert hij voortdurend. Dus de vraag luidt nu: hoe kan je voor alle mogelijke kniehoeken (0°, 0,1°, 0,2°,…160° knieflexie) de spierlengte van de m. vastus medialis bepalen. </w:t>
-      </w:r>
-      <w:r>
-        <w:t>Dan moet je dus 1601 keer dezelfde berekening herhalen! Matlab kan dit soort ‘herhaaldingetjes’ heel snel en efficiënt uitvoeren.</w:t>
-      </w:r>
-    </w:p>
-    <w:p>
-      <w:pPr>
-        <w:pStyle w:val="Kop3"/>
-      </w:pPr>
-      <w:bookmarkStart w:id="6" w:name="_Toc495594742"/>
-      <w:r>
-        <w:t>Het optellen van de x opeenvolgende waardes van een vector</w:t>
-      </w:r>
-      <w:bookmarkEnd w:id="6"/>
     </w:p>
     <w:p>
       <w:r>
@@ -4286,33 +4270,32 @@
         <w:t>Dit is typisch een voorbeeld dat je oplost in een herhaalstructuur in Matlab.</w:t>
       </w:r>
     </w:p>
-    <w:p/>
+    <w:p>
+      <w:r>
+        <w:t xml:space="preserve">In dit voorbeeld moet een </w:t>
+      </w:r>
+      <w:r>
+        <w:t>pro</w:t>
+      </w:r>
+      <w:r>
+        <w:t xml:space="preserve">gramma worden ontworpen dat </w:t>
+      </w:r>
+      <w:r>
+        <w:t xml:space="preserve">opeenvolgende waardes van een vector bij elkaar optelt. Stel dat we een variabele genaamd </w:t>
+      </w:r>
+      <w:r>
+        <w:rPr>
+          <w:i/>
+        </w:rPr>
+        <w:t>vectorA</w:t>
+      </w:r>
+      <w:r>
+        <w:t xml:space="preserve"> hebben waarin de waardes van 0 tot en met 9 staan. </w:t>
+      </w:r>
+    </w:p>
     <w:p>
       <w:r>
         <w:lastRenderedPageBreak/>
-        <w:t xml:space="preserve">In dit voorbeeld moet een </w:t>
-      </w:r>
-      <w:r>
-        <w:t>pro</w:t>
-      </w:r>
-      <w:r>
-        <w:t xml:space="preserve">gramma worden ontworpen dat </w:t>
-      </w:r>
-      <w:r>
-        <w:t xml:space="preserve">opeenvolgende waardes van een vector bij elkaar optelt. Stel dat we een variabele genaamd </w:t>
-      </w:r>
-      <w:r>
-        <w:rPr>
-          <w:i/>
-        </w:rPr>
-        <w:t>vectorA</w:t>
-      </w:r>
-      <w:r>
-        <w:t xml:space="preserve"> hebben waarin de waardes van 0 tot en met 9 staan. </w:t>
-      </w:r>
-    </w:p>
-    <w:p>
-      <w:r>
         <w:t xml:space="preserve">Stel dat we elke </w:t>
       </w:r>
       <w:r>
@@ -4389,7 +4372,10 @@
         <w:pStyle w:val="aq"/>
       </w:pPr>
       <w:r>
-        <w:t xml:space="preserve">Maar wat is een </w:t>
+        <w:t>W</w:t>
+      </w:r>
+      <w:r>
+        <w:t xml:space="preserve">at is een </w:t>
       </w:r>
       <w:r>
         <w:t>for-lus</w:t>
@@ -4415,12 +4401,6 @@
         <w:t>aantal herhalingen achter elkaar uit te voeren.</w:t>
       </w:r>
     </w:p>
-    <w:p>
-      <w:r>
-        <w:br w:type="page"/>
-      </w:r>
-    </w:p>
-    <w:p/>
     <w:p>
       <w:pPr>
         <w:pStyle w:val="aq"/>
@@ -4496,7 +4476,7 @@
         <w:pStyle w:val="Bijschrift"/>
         <w:jc w:val="center"/>
       </w:pPr>
-      <w:bookmarkStart w:id="7" w:name="_Ref477267950"/>
+      <w:bookmarkStart w:id="6" w:name="_Ref477267950"/>
       <w:r>
         <w:t xml:space="preserve">Figuur </w:t>
       </w:r>
@@ -4508,7 +4488,7 @@
           <w:t>1</w:t>
         </w:r>
       </w:fldSimple>
-      <w:bookmarkEnd w:id="7"/>
+      <w:bookmarkEnd w:id="6"/>
       <w:r>
         <w:t>: Een naïeve manier om een aantal herhalingen uit te voeren in Matlab. In dit voorbeeld worden twee opeenvolgende getallen van een vector bij elkaar opgeteld in Matlab.</w:t>
       </w:r>
@@ -4639,8 +4619,8 @@
         <w:pStyle w:val="Bijschrift"/>
         <w:jc w:val="center"/>
       </w:pPr>
-      <w:bookmarkStart w:id="8" w:name="_Ref477268793"/>
-      <w:bookmarkStart w:id="9" w:name="_Ref477268784"/>
+      <w:bookmarkStart w:id="7" w:name="_Ref477268793"/>
+      <w:bookmarkStart w:id="8" w:name="_Ref477268784"/>
       <w:r>
         <w:t xml:space="preserve">Figuur </w:t>
       </w:r>
@@ -4652,23 +4632,24 @@
           <w:t>2</w:t>
         </w:r>
       </w:fldSimple>
+      <w:bookmarkEnd w:id="7"/>
+      <w:r>
+        <w:t xml:space="preserve">: dit is hoe een </w:t>
+      </w:r>
+      <w:r>
+        <w:t>for-lus</w:t>
+      </w:r>
+      <w:r>
+        <w:t xml:space="preserve"> in Matlab eruit ziet.</w:t>
+      </w:r>
       <w:bookmarkEnd w:id="8"/>
-      <w:r>
-        <w:t xml:space="preserve">: dit is hoe een </w:t>
-      </w:r>
-      <w:r>
-        <w:t>for-lus</w:t>
-      </w:r>
-      <w:r>
-        <w:t xml:space="preserve"> in Matlab eruit ziet.</w:t>
-      </w:r>
-      <w:bookmarkEnd w:id="9"/>
     </w:p>
     <w:p>
       <w:pPr>
         <w:pStyle w:val="aA"/>
       </w:pPr>
       <w:r>
+        <w:lastRenderedPageBreak/>
         <w:t xml:space="preserve">Typ de code in  </w:t>
       </w:r>
       <w:r>
@@ -4828,9 +4809,8 @@
         <w:pStyle w:val="Bijschrift"/>
         <w:jc w:val="center"/>
       </w:pPr>
-      <w:bookmarkStart w:id="10" w:name="_Ref477269021"/>
-      <w:r>
-        <w:lastRenderedPageBreak/>
+      <w:bookmarkStart w:id="9" w:name="_Ref477269021"/>
+      <w:r>
         <w:t xml:space="preserve">Figuur </w:t>
       </w:r>
       <w:fldSimple w:instr=" SEQ Figuur \* ARABIC ">
@@ -4841,7 +4821,7 @@
           <w:t>3</w:t>
         </w:r>
       </w:fldSimple>
-      <w:bookmarkEnd w:id="10"/>
+      <w:bookmarkEnd w:id="9"/>
       <w:r>
         <w:t xml:space="preserve">: het voorbeeld in </w:t>
       </w:r>
@@ -5175,7 +5155,7 @@
         <w:pStyle w:val="Bijschrift"/>
         <w:jc w:val="center"/>
       </w:pPr>
-      <w:bookmarkStart w:id="11" w:name="_Ref496794767"/>
+      <w:bookmarkStart w:id="10" w:name="_Ref496794767"/>
       <w:r>
         <w:t xml:space="preserve">Figuur </w:t>
       </w:r>
@@ -5187,7 +5167,7 @@
           <w:t>4</w:t>
         </w:r>
       </w:fldSimple>
-      <w:bookmarkEnd w:id="11"/>
+      <w:bookmarkEnd w:id="10"/>
       <w:r>
         <w:t xml:space="preserve">: een focus op de variabele i. Deze variabele krijgt elke herhaling een andere waarde. De eerste keer is de waarde </w:t>
       </w:r>
@@ -5274,6 +5254,7 @@
           <w:noProof/>
           <w:lang w:eastAsia="nl-NL"/>
         </w:rPr>
+        <w:lastRenderedPageBreak/>
         <mc:AlternateContent>
           <mc:Choice Requires="wps">
             <w:drawing>
@@ -5414,7 +5395,7 @@
         <w:pStyle w:val="Bijschrift"/>
         <w:jc w:val="center"/>
       </w:pPr>
-      <w:bookmarkStart w:id="12" w:name="_Ref492376757"/>
+      <w:bookmarkStart w:id="11" w:name="_Ref492376757"/>
       <w:r>
         <w:t xml:space="preserve">Figuur </w:t>
       </w:r>
@@ -5426,7 +5407,7 @@
           <w:t>5</w:t>
         </w:r>
       </w:fldSimple>
-      <w:bookmarkEnd w:id="12"/>
+      <w:bookmarkEnd w:id="11"/>
       <w:r>
         <w:t xml:space="preserve">: De code is nu aangevuld. Wat wordt er nu afgedrukt in het </w:t>
       </w:r>
@@ -5753,11 +5734,11 @@
       <w:pPr>
         <w:pStyle w:val="Kop3"/>
       </w:pPr>
-      <w:bookmarkStart w:id="13" w:name="_Toc495594743"/>
+      <w:bookmarkStart w:id="12" w:name="_Toc495594743"/>
       <w:r>
         <w:t>Het opslaan van de waardes in een for-lus</w:t>
       </w:r>
-      <w:bookmarkEnd w:id="13"/>
+      <w:bookmarkEnd w:id="12"/>
     </w:p>
     <w:p>
       <w:r>
@@ -5877,7 +5858,7 @@
         <w:pStyle w:val="Bijschrift"/>
         <w:jc w:val="center"/>
       </w:pPr>
-      <w:bookmarkStart w:id="14" w:name="_Ref495146024"/>
+      <w:bookmarkStart w:id="13" w:name="_Ref495146024"/>
       <w:r>
         <w:t xml:space="preserve">Figuur </w:t>
       </w:r>
@@ -5889,84 +5870,86 @@
           <w:t>6</w:t>
         </w:r>
       </w:fldSimple>
+      <w:bookmarkEnd w:id="13"/>
+      <w:r>
+        <w:t>: het opslaan van de in een for-lus aangemaakte waardes.</w:t>
+      </w:r>
+    </w:p>
+    <w:p>
+      <w:pPr>
+        <w:pStyle w:val="aA"/>
+      </w:pPr>
+      <w:r>
+        <w:t xml:space="preserve">Voor de code in </w:t>
+      </w:r>
+      <w:r>
+        <w:fldChar w:fldCharType="begin"/>
+      </w:r>
+      <w:r>
+        <w:instrText xml:space="preserve"> REF _Ref495146024 \h </w:instrText>
+      </w:r>
+      <w:r>
+        <w:fldChar w:fldCharType="separate"/>
+      </w:r>
+      <w:r>
+        <w:t xml:space="preserve">Figuur </w:t>
+      </w:r>
+      <w:r>
+        <w:rPr>
+          <w:noProof/>
+        </w:rPr>
+        <w:t>6</w:t>
+      </w:r>
+      <w:r>
+        <w:fldChar w:fldCharType="end"/>
+      </w:r>
+      <w:r>
+        <w:t xml:space="preserve"> zelf uit.</w:t>
+      </w:r>
+      <w:r>
+        <w:t xml:space="preserve"> Matlab zal een zogenaamde warning laten zien, maar deze kan je voorlopig negeren.</w:t>
+      </w:r>
+    </w:p>
+    <w:p>
+      <w:r>
+        <w:t>Je hebt nu alles wat je hebt aangemaakt in de for-lus opgeslagen</w:t>
+      </w:r>
+      <w:r>
+        <w:t xml:space="preserve"> in een vector genaamd </w:t>
+      </w:r>
+      <w:r>
+        <w:rPr>
+          <w:rStyle w:val="acChar"/>
+        </w:rPr>
+        <w:t>var</w:t>
+      </w:r>
+      <w:r>
+        <w:t xml:space="preserve">. Dit voorbeeld zegt niet zoveel en is </w:t>
+      </w:r>
+      <w:r>
+        <w:t>puur</w:t>
+      </w:r>
+      <w:r>
+        <w:t xml:space="preserve"> bedoeld om te laten zien hoe je een for-lus kunt gebruiken. Meer betekenisvolle voorbeelden volgen later.</w:t>
+      </w:r>
+    </w:p>
+    <w:p>
+      <w:pPr>
+        <w:pStyle w:val="aq"/>
+      </w:pPr>
+      <w:r>
+        <w:t>Wat gebeurt er als je in het voorgaande voorbeeld de waarde 1 verandert naar 5?</w:t>
+      </w:r>
+    </w:p>
+    <w:p>
+      <w:pPr>
+        <w:pStyle w:val="aA"/>
+      </w:pPr>
+      <w:r>
+        <w:t>Test dit zelf!</w:t>
+      </w:r>
+      <w:bookmarkStart w:id="14" w:name="_GoBack"/>
       <w:bookmarkEnd w:id="14"/>
-      <w:r>
-        <w:t>: het opslaan van de in een for-lus aangemaakte waardes.</w:t>
-      </w:r>
-    </w:p>
-    <w:p>
-      <w:pPr>
-        <w:pStyle w:val="aA"/>
-      </w:pPr>
-      <w:r>
-        <w:t xml:space="preserve">Voor de code in </w:t>
-      </w:r>
-      <w:r>
-        <w:fldChar w:fldCharType="begin"/>
-      </w:r>
-      <w:r>
-        <w:instrText xml:space="preserve"> REF _Ref495146024 \h </w:instrText>
-      </w:r>
-      <w:r>
-        <w:fldChar w:fldCharType="separate"/>
-      </w:r>
-      <w:r>
-        <w:t xml:space="preserve">Figuur </w:t>
-      </w:r>
-      <w:r>
-        <w:rPr>
-          <w:noProof/>
-        </w:rPr>
-        <w:t>6</w:t>
-      </w:r>
-      <w:r>
-        <w:fldChar w:fldCharType="end"/>
-      </w:r>
-      <w:r>
-        <w:t xml:space="preserve"> zelf uit.</w:t>
-      </w:r>
-      <w:r>
-        <w:t xml:space="preserve"> Matlab zal een zogenaamde warning laten zien, maar deze kan je voorlopig negeren.</w:t>
-      </w:r>
-    </w:p>
-    <w:p>
-      <w:r>
-        <w:t>Je hebt nu alles wat je hebt aangemaakt in de for-lus opgeslagen</w:t>
-      </w:r>
-      <w:r>
-        <w:t xml:space="preserve"> in een vector genaamd </w:t>
-      </w:r>
-      <w:r>
-        <w:rPr>
-          <w:rStyle w:val="acChar"/>
-        </w:rPr>
-        <w:t>var</w:t>
-      </w:r>
-      <w:r>
-        <w:t xml:space="preserve">. Dit voorbeeld zegt niet zoveel en is </w:t>
-      </w:r>
-      <w:r>
-        <w:t>puur</w:t>
-      </w:r>
-      <w:r>
-        <w:t xml:space="preserve"> bedoeld om te laten zien hoe je een for-lus kunt gebruiken. Meer betekenisvolle voorbeelden volgen later.</w:t>
-      </w:r>
-    </w:p>
-    <w:p>
-      <w:pPr>
-        <w:pStyle w:val="aq"/>
-      </w:pPr>
-      <w:r>
-        <w:t>Wat gebeurt er als je in het voorgaande voorbeeld de waarde 1 verandert naar 5?</w:t>
-      </w:r>
-    </w:p>
-    <w:p>
-      <w:pPr>
-        <w:pStyle w:val="aA"/>
-      </w:pPr>
-      <w:r>
-        <w:t>Test dit zelf!</w:t>
-      </w:r>
     </w:p>
     <w:p>
       <w:pPr>
@@ -12621,7 +12604,7 @@
         <w:sz w:val="18"/>
         <w:lang w:val="it-IT"/>
       </w:rPr>
-      <w:t>8</w:t>
+      <w:t>12</w:t>
     </w:r>
     <w:r>
       <w:rPr>
@@ -16728,7 +16711,7 @@
 </file>
 
 <file path=customXml/itemProps1.xml><?xml version="1.0" encoding="utf-8"?>
-<ds:datastoreItem xmlns:ds="http://schemas.openxmlformats.org/officeDocument/2006/customXml" ds:itemID="{8CEEA57D-E8A0-4ED7-A061-FE9018B9E33A}">
+<ds:datastoreItem xmlns:ds="http://schemas.openxmlformats.org/officeDocument/2006/customXml" ds:itemID="{8AA6C160-1A7A-402F-8B18-9417DBD91E9C}">
   <ds:schemaRefs>
     <ds:schemaRef ds:uri="http://schemas.openxmlformats.org/officeDocument/2006/bibliography"/>
   </ds:schemaRefs>

</xml_diff>

<commit_message>
Vraag in reader 3_1 toegevoegd.
</commit_message>
<xml_diff>
--- a/LESWEEK3/Reader_Biostatica_Matlab_Wk3_1_READER.docx
+++ b/LESWEEK3/Reader_Biostatica_Matlab_Wk3_1_READER.docx
@@ -2,8 +2,6 @@
 <file path=word/document.xml><?xml version="1.0" encoding="utf-8"?>
 <w:document xmlns:wpc="http://schemas.microsoft.com/office/word/2010/wordprocessingCanvas" xmlns:mc="http://schemas.openxmlformats.org/markup-compatibility/2006" xmlns:o="urn:schemas-microsoft-com:office:office" xmlns:r="http://schemas.openxmlformats.org/officeDocument/2006/relationships" xmlns:m="http://schemas.openxmlformats.org/officeDocument/2006/math" xmlns:v="urn:schemas-microsoft-com:vml" xmlns:wp14="http://schemas.microsoft.com/office/word/2010/wordprocessingDrawing" xmlns:wp="http://schemas.openxmlformats.org/drawingml/2006/wordprocessingDrawing" xmlns:w10="urn:schemas-microsoft-com:office:word" xmlns:w="http://schemas.openxmlformats.org/wordprocessingml/2006/main" xmlns:w14="http://schemas.microsoft.com/office/word/2010/wordml" xmlns:w15="http://schemas.microsoft.com/office/word/2012/wordml" xmlns:wpg="http://schemas.microsoft.com/office/word/2010/wordprocessingGroup" xmlns:wpi="http://schemas.microsoft.com/office/word/2010/wordprocessingInk" xmlns:wne="http://schemas.microsoft.com/office/word/2006/wordml" xmlns:wps="http://schemas.microsoft.com/office/word/2010/wordprocessingShape" mc:Ignorable="w14 w15 wp14">
   <w:body>
-    <w:bookmarkStart w:id="0" w:name="_GoBack" w:displacedByCustomXml="next"/>
-    <w:bookmarkEnd w:id="0" w:displacedByCustomXml="next"/>
     <w:sdt>
       <w:sdtPr>
         <w:id w:val="-2131628205"/>
@@ -3459,14 +3457,14 @@
           <w:numId w:val="0"/>
         </w:numPr>
       </w:pPr>
-      <w:bookmarkStart w:id="1" w:name="_Toc487552828"/>
-      <w:bookmarkStart w:id="2" w:name="_Toc495594738"/>
+      <w:bookmarkStart w:id="0" w:name="_Toc487552828"/>
+      <w:bookmarkStart w:id="1" w:name="_Toc495594738"/>
       <w:r>
         <w:lastRenderedPageBreak/>
         <w:t>Versiebeheer</w:t>
       </w:r>
+      <w:bookmarkEnd w:id="0"/>
       <w:bookmarkEnd w:id="1"/>
-      <w:bookmarkEnd w:id="2"/>
     </w:p>
     <w:tbl>
       <w:tblPr>
@@ -3902,12 +3900,12 @@
       <w:r>
         <w:br w:type="page"/>
       </w:r>
-      <w:bookmarkStart w:id="3" w:name="_Toc495594739"/>
+      <w:bookmarkStart w:id="2" w:name="_Toc495594739"/>
       <w:r>
         <w:lastRenderedPageBreak/>
         <w:t>Introductie</w:t>
       </w:r>
-      <w:bookmarkEnd w:id="3"/>
+      <w:bookmarkEnd w:id="2"/>
     </w:p>
     <w:p>
       <w:r>
@@ -4046,213 +4044,213 @@
       <w:pPr>
         <w:pStyle w:val="Kop1"/>
       </w:pPr>
-      <w:bookmarkStart w:id="4" w:name="_Toc495594740"/>
+      <w:bookmarkStart w:id="3" w:name="_Toc495594740"/>
       <w:r>
         <w:lastRenderedPageBreak/>
         <w:t>Herhalen</w:t>
       </w:r>
+      <w:bookmarkEnd w:id="3"/>
+    </w:p>
+    <w:p>
+      <w:r>
+        <w:t>Herhalen, herhalen, herhalen,</w:t>
+      </w:r>
+      <w:r>
+        <w:t xml:space="preserve"> </w:t>
+      </w:r>
+      <w:r>
+        <w:t>herhalen, herhalen,</w:t>
+      </w:r>
+      <w:r>
+        <w:t xml:space="preserve"> </w:t>
+      </w:r>
+      <w:r>
+        <w:t>herhalen, herhalen,</w:t>
+      </w:r>
+      <w:r>
+        <w:t xml:space="preserve"> </w:t>
+      </w:r>
+      <w:r>
+        <w:t>herhalen, herhalen,</w:t>
+      </w:r>
+      <w:r>
+        <w:t xml:space="preserve"> </w:t>
+      </w:r>
+      <w:r>
+        <w:t>herhalen, herhalen,</w:t>
+      </w:r>
+      <w:r>
+        <w:t xml:space="preserve"> </w:t>
+      </w:r>
+      <w:r>
+        <w:t>herhalen, herhalen,</w:t>
+      </w:r>
+      <w:r>
+        <w:t xml:space="preserve"> </w:t>
+      </w:r>
+      <w:r>
+        <w:t>herhalen, herhalen,</w:t>
+      </w:r>
+      <w:r>
+        <w:t xml:space="preserve"> </w:t>
+      </w:r>
+      <w:r>
+        <w:t>herhalen, herhalen,</w:t>
+      </w:r>
+      <w:r>
+        <w:t xml:space="preserve"> </w:t>
+      </w:r>
+      <w:r>
+        <w:t>herhalen, herhalen,</w:t>
+      </w:r>
+      <w:r>
+        <w:t xml:space="preserve"> </w:t>
+      </w:r>
+      <w:r>
+        <w:t>herhalen, herhalen en</w:t>
+      </w:r>
+      <w:r>
+        <w:t xml:space="preserve"> </w:t>
+      </w:r>
+      <w:r>
+        <w:t>herhalen</w:t>
+      </w:r>
+      <w:r>
+        <w:t xml:space="preserve">. </w:t>
+      </w:r>
+    </w:p>
+    <w:p>
+      <w:r>
+        <w:t>Om een stuk Matlab code daadwerkelijk een programma te laten zijn</w:t>
+      </w:r>
+      <w:r>
+        <w:t>,</w:t>
+      </w:r>
+      <w:r>
+        <w:t xml:space="preserve"> moeten er beslissingen worden gemaakt en/of herhalingen worden uitgevoerd. Inmiddels weet je hoe beslissingen worden gemaakt. Nu gaan we kennis maken met herhalingen.</w:t>
+      </w:r>
+    </w:p>
+    <w:p>
+      <w:pPr>
+        <w:pStyle w:val="Kop2"/>
+      </w:pPr>
+      <w:bookmarkStart w:id="4" w:name="_Toc495594741"/>
+      <w:r>
+        <w:t>For-lus</w:t>
+      </w:r>
       <w:bookmarkEnd w:id="4"/>
     </w:p>
     <w:p>
       <w:r>
-        <w:t>Herhalen, herhalen, herhalen,</w:t>
+        <w:t xml:space="preserve">Als je acties moet herhalen dan weet je </w:t>
+      </w:r>
+      <w:r>
+        <w:t>meestal</w:t>
+      </w:r>
+      <w:r>
+        <w:t xml:space="preserve"> ‘</w:t>
+      </w:r>
+      <w:r>
+        <w:t>hoe vaak</w:t>
+      </w:r>
+      <w:r>
+        <w:t>’ je deze acties moet uitvoeren. Als je strafregels moet schrijven</w:t>
+      </w:r>
+      <w:r>
+        <w:t>,</w:t>
+      </w:r>
+      <w:r>
+        <w:t xml:space="preserve"> dan krijg je vaak een getal te horen. Bijvoorbeeld, schrijf 100 x op ‘ik mag niet vergeten dat Matlab een belangrijk</w:t>
       </w:r>
       <w:r>
         <w:t xml:space="preserve"> </w:t>
       </w:r>
       <w:r>
-        <w:t>herhalen, herhalen,</w:t>
-      </w:r>
-      <w:r>
-        <w:t xml:space="preserve"> </w:t>
-      </w:r>
-      <w:r>
-        <w:t>herhalen, herhalen,</w:t>
-      </w:r>
-      <w:r>
-        <w:t xml:space="preserve"> </w:t>
-      </w:r>
-      <w:r>
-        <w:t>herhalen, herhalen,</w:t>
-      </w:r>
-      <w:r>
-        <w:t xml:space="preserve"> </w:t>
-      </w:r>
-      <w:r>
-        <w:t>herhalen, herhalen,</w:t>
-      </w:r>
-      <w:r>
-        <w:t xml:space="preserve"> </w:t>
-      </w:r>
-      <w:r>
-        <w:t>herhalen, herhalen,</w:t>
-      </w:r>
-      <w:r>
-        <w:t xml:space="preserve"> </w:t>
-      </w:r>
-      <w:r>
-        <w:t>herhalen, herhalen,</w:t>
-      </w:r>
-      <w:r>
-        <w:t xml:space="preserve"> </w:t>
-      </w:r>
-      <w:r>
-        <w:t>herhalen, herhalen,</w:t>
-      </w:r>
-      <w:r>
-        <w:t xml:space="preserve"> </w:t>
-      </w:r>
-      <w:r>
-        <w:t>herhalen, herhalen,</w:t>
-      </w:r>
-      <w:r>
-        <w:t xml:space="preserve"> </w:t>
-      </w:r>
-      <w:r>
-        <w:t>herhalen, herhalen en</w:t>
-      </w:r>
-      <w:r>
-        <w:t xml:space="preserve"> </w:t>
-      </w:r>
-      <w:r>
-        <w:t>herhalen</w:t>
-      </w:r>
-      <w:r>
-        <w:t xml:space="preserve">. </w:t>
-      </w:r>
-    </w:p>
-    <w:p>
-      <w:r>
-        <w:t>Om een stuk Matlab code daadwerkelijk een programma te laten zijn</w:t>
-      </w:r>
-      <w:r>
-        <w:t>,</w:t>
-      </w:r>
-      <w:r>
-        <w:t xml:space="preserve"> moeten er beslissingen worden gemaakt en/of herhalingen worden uitgevoerd. Inmiddels weet je hoe beslissingen worden gemaakt. Nu gaan we kennis maken met herhalingen.</w:t>
-      </w:r>
-    </w:p>
-    <w:p>
-      <w:pPr>
-        <w:pStyle w:val="Kop2"/>
-      </w:pPr>
-      <w:bookmarkStart w:id="5" w:name="_Toc495594741"/>
-      <w:r>
-        <w:t>For-lus</w:t>
+        <w:t>gereedschap</w:t>
+      </w:r>
+      <w:r>
+        <w:t xml:space="preserve"> is voor </w:t>
+      </w:r>
+      <w:r>
+        <w:t>de</w:t>
+      </w:r>
+      <w:r>
+        <w:t xml:space="preserve"> Bewegingstechnoloog’. </w:t>
+      </w:r>
+    </w:p>
+    <w:p>
+      <w:r>
+        <w:t xml:space="preserve">Bij het herhalen van activiteiten in Matlab weet je bijna altijd </w:t>
+      </w:r>
+      <w:r>
+        <w:t>hoe vaak</w:t>
+      </w:r>
+      <w:r>
+        <w:t xml:space="preserve"> je een actie moet herhalen. </w:t>
+      </w:r>
+    </w:p>
+    <w:p>
+      <w:r>
+        <w:t>Stel dat je elk element van een vector moet ophogen. De waarde waarmee één element wordt opgehoogd hangt af van de waarde van dat ene element.</w:t>
+      </w:r>
+      <w:r>
+        <w:t xml:space="preserve"> Bijvoorbeeld bij element 2 van een vector moet de waarde 2 worden opgeteld. Bij element 3 moet de waarde 3 worden opgeteld.</w:t>
+      </w:r>
+      <w:r>
+        <w:t xml:space="preserve"> Dan kun je deze problemen, niet gemakkelijk, oplossen m.b.v. een vector operator. Op zulke momenten komt automatisch een </w:t>
+      </w:r>
+      <w:r>
+        <w:t>for-lus</w:t>
+      </w:r>
+      <w:r>
+        <w:t xml:space="preserve"> om de hoek kijken. </w:t>
+      </w:r>
+    </w:p>
+    <w:p>
+      <w:r>
+        <w:t>Stel dat je van een vector de eerste 3 elementen moet optellen en in een nieuwe vector moet stoppen. Hoe doe je dit met een operator? Dat is niet mogelijk.</w:t>
+      </w:r>
+    </w:p>
+    <w:p>
+      <w:r>
+        <w:t xml:space="preserve">Een </w:t>
+      </w:r>
+      <w:r>
+        <w:t>for-lus</w:t>
+      </w:r>
+      <w:r>
+        <w:t xml:space="preserve"> wordt gebruikt als je weet </w:t>
+      </w:r>
+      <w:r>
+        <w:t>hoe vaak</w:t>
+      </w:r>
+      <w:r>
+        <w:t xml:space="preserve"> iets herhaal</w:t>
+      </w:r>
+      <w:r>
+        <w:t>d</w:t>
+      </w:r>
+      <w:r>
+        <w:t xml:space="preserve"> moet worden.</w:t>
+      </w:r>
+    </w:p>
+    <w:p>
+      <w:r>
+        <w:t xml:space="preserve">Stel dat je de spierlengte van de m. vastus medialis kunt uitrekenen met behulp van de kniehoek. Alleen is het natuurlijk zo dat de kniehoek geen vast gegeven is: tijdens het bewegen verandert hij voortdurend. Dus de vraag luidt nu: hoe kan je voor alle mogelijke kniehoeken (0°, 0,1°, 0,2°,…160° knieflexie) de spierlengte van de m. vastus medialis bepalen. </w:t>
+      </w:r>
+      <w:r>
+        <w:t>Dan moet je dus 1601 keer dezelfde berekening herhalen! Matlab kan dit soort ‘herhaaldingetjes’ heel snel en efficiënt uitvoeren.</w:t>
+      </w:r>
+    </w:p>
+    <w:p>
+      <w:pPr>
+        <w:pStyle w:val="Kop3"/>
+      </w:pPr>
+      <w:bookmarkStart w:id="5" w:name="_Toc495594742"/>
+      <w:r>
+        <w:t>Het optellen van de x opeenvolgende waardes van een vector</w:t>
       </w:r>
       <w:bookmarkEnd w:id="5"/>
-    </w:p>
-    <w:p>
-      <w:r>
-        <w:t xml:space="preserve">Als je acties moet herhalen dan weet je </w:t>
-      </w:r>
-      <w:r>
-        <w:t>meestal</w:t>
-      </w:r>
-      <w:r>
-        <w:t xml:space="preserve"> ‘</w:t>
-      </w:r>
-      <w:r>
-        <w:t>hoe vaak</w:t>
-      </w:r>
-      <w:r>
-        <w:t>’ je deze acties moet uitvoeren. Als je strafregels moet schrijven</w:t>
-      </w:r>
-      <w:r>
-        <w:t>,</w:t>
-      </w:r>
-      <w:r>
-        <w:t xml:space="preserve"> dan krijg je vaak een getal te horen. Bijvoorbeeld, schrijf 100 x op ‘ik mag niet vergeten dat Matlab een belangrijk</w:t>
-      </w:r>
-      <w:r>
-        <w:t xml:space="preserve"> </w:t>
-      </w:r>
-      <w:r>
-        <w:t>gereedschap</w:t>
-      </w:r>
-      <w:r>
-        <w:t xml:space="preserve"> is voor </w:t>
-      </w:r>
-      <w:r>
-        <w:t>de</w:t>
-      </w:r>
-      <w:r>
-        <w:t xml:space="preserve"> Bewegingstechnoloog’. </w:t>
-      </w:r>
-    </w:p>
-    <w:p>
-      <w:r>
-        <w:t xml:space="preserve">Bij het herhalen van activiteiten in Matlab weet je bijna altijd </w:t>
-      </w:r>
-      <w:r>
-        <w:t>hoe vaak</w:t>
-      </w:r>
-      <w:r>
-        <w:t xml:space="preserve"> je een actie moet herhalen. </w:t>
-      </w:r>
-    </w:p>
-    <w:p>
-      <w:r>
-        <w:t>Stel dat je elk element van een vector moet ophogen. De waarde waarmee één element wordt opgehoogd hangt af van de waarde van dat ene element.</w:t>
-      </w:r>
-      <w:r>
-        <w:t xml:space="preserve"> Bijvoorbeeld bij element 2 van een vector moet de waarde 2 worden opgeteld. Bij element 3 moet de waarde 3 worden opgeteld.</w:t>
-      </w:r>
-      <w:r>
-        <w:t xml:space="preserve"> Dan kun je deze problemen, niet gemakkelijk, oplossen m.b.v. een vector operator. Op zulke momenten komt automatisch een </w:t>
-      </w:r>
-      <w:r>
-        <w:t>for-lus</w:t>
-      </w:r>
-      <w:r>
-        <w:t xml:space="preserve"> om de hoek kijken. </w:t>
-      </w:r>
-    </w:p>
-    <w:p>
-      <w:r>
-        <w:t>Stel dat je van een vector de eerste 3 elementen moet optellen en in een nieuwe vector moet stoppen. Hoe doe je dit met een operator? Dat is niet mogelijk.</w:t>
-      </w:r>
-    </w:p>
-    <w:p>
-      <w:r>
-        <w:t xml:space="preserve">Een </w:t>
-      </w:r>
-      <w:r>
-        <w:t>for-lus</w:t>
-      </w:r>
-      <w:r>
-        <w:t xml:space="preserve"> wordt gebruikt als je weet </w:t>
-      </w:r>
-      <w:r>
-        <w:t>hoe vaak</w:t>
-      </w:r>
-      <w:r>
-        <w:t xml:space="preserve"> iets herhaal</w:t>
-      </w:r>
-      <w:r>
-        <w:t>d</w:t>
-      </w:r>
-      <w:r>
-        <w:t xml:space="preserve"> moet worden.</w:t>
-      </w:r>
-    </w:p>
-    <w:p>
-      <w:r>
-        <w:t xml:space="preserve">Stel dat je de spierlengte van de m. vastus medialis kunt uitrekenen met behulp van de kniehoek. Alleen is het natuurlijk zo dat de kniehoek geen vast gegeven is: tijdens het bewegen verandert hij voortdurend. Dus de vraag luidt nu: hoe kan je voor alle mogelijke kniehoeken (0°, 0,1°, 0,2°,…160° knieflexie) de spierlengte van de m. vastus medialis bepalen. </w:t>
-      </w:r>
-      <w:r>
-        <w:t>Dan moet je dus 1601 keer dezelfde berekening herhalen! Matlab kan dit soort ‘herhaaldingetjes’ heel snel en efficiënt uitvoeren.</w:t>
-      </w:r>
-    </w:p>
-    <w:p>
-      <w:pPr>
-        <w:pStyle w:val="Kop3"/>
-      </w:pPr>
-      <w:bookmarkStart w:id="6" w:name="_Toc495594742"/>
-      <w:r>
-        <w:t>Het optellen van de x opeenvolgende waardes van een vector</w:t>
-      </w:r>
-      <w:bookmarkEnd w:id="6"/>
     </w:p>
     <w:p>
       <w:r>
@@ -4502,32 +4500,19 @@
         <w:pStyle w:val="Bijschrift"/>
         <w:jc w:val="center"/>
       </w:pPr>
-      <w:bookmarkStart w:id="7" w:name="_Ref477267950"/>
+      <w:bookmarkStart w:id="6" w:name="_Ref477267950"/>
       <w:r>
         <w:t xml:space="preserve">Figuur </w:t>
       </w:r>
-      <w:r>
-        <w:fldChar w:fldCharType="begin"/>
-      </w:r>
-      <w:r>
-        <w:instrText xml:space="preserve"> SEQ Figuur \* ARABIC </w:instrText>
-      </w:r>
-      <w:r>
-        <w:fldChar w:fldCharType="separate"/>
-      </w:r>
-      <w:r>
-        <w:rPr>
-          <w:noProof/>
-        </w:rPr>
-        <w:t>1</w:t>
-      </w:r>
-      <w:r>
-        <w:rPr>
-          <w:noProof/>
-        </w:rPr>
-        <w:fldChar w:fldCharType="end"/>
-      </w:r>
-      <w:bookmarkEnd w:id="7"/>
+      <w:fldSimple w:instr=" SEQ Figuur \* ARABIC ">
+        <w:r>
+          <w:rPr>
+            <w:noProof/>
+          </w:rPr>
+          <w:t>1</w:t>
+        </w:r>
+      </w:fldSimple>
+      <w:bookmarkEnd w:id="6"/>
       <w:r>
         <w:t>: Een naïeve manier om een aantal herhalingen uit te voeren in Matlab. In dit voorbeeld worden twee opeenvolgende getallen van een vector bij elkaar opgeteld in Matlab.</w:t>
       </w:r>
@@ -4658,43 +4643,30 @@
         <w:pStyle w:val="Bijschrift"/>
         <w:jc w:val="center"/>
       </w:pPr>
-      <w:bookmarkStart w:id="8" w:name="_Ref477268793"/>
-      <w:bookmarkStart w:id="9" w:name="_Ref477268784"/>
+      <w:bookmarkStart w:id="7" w:name="_Ref477268793"/>
+      <w:bookmarkStart w:id="8" w:name="_Ref477268784"/>
       <w:r>
         <w:t xml:space="preserve">Figuur </w:t>
       </w:r>
-      <w:r>
-        <w:fldChar w:fldCharType="begin"/>
-      </w:r>
-      <w:r>
-        <w:instrText xml:space="preserve"> SEQ Figuur \* ARABIC </w:instrText>
-      </w:r>
-      <w:r>
-        <w:fldChar w:fldCharType="separate"/>
-      </w:r>
-      <w:r>
-        <w:rPr>
-          <w:noProof/>
-        </w:rPr>
-        <w:t>2</w:t>
-      </w:r>
-      <w:r>
-        <w:rPr>
-          <w:noProof/>
-        </w:rPr>
-        <w:fldChar w:fldCharType="end"/>
+      <w:fldSimple w:instr=" SEQ Figuur \* ARABIC ">
+        <w:r>
+          <w:rPr>
+            <w:noProof/>
+          </w:rPr>
+          <w:t>2</w:t>
+        </w:r>
+      </w:fldSimple>
+      <w:bookmarkEnd w:id="7"/>
+      <w:r>
+        <w:t xml:space="preserve">: dit is hoe een </w:t>
+      </w:r>
+      <w:r>
+        <w:t>for-lus</w:t>
+      </w:r>
+      <w:r>
+        <w:t xml:space="preserve"> in Matlab eruit ziet.</w:t>
       </w:r>
       <w:bookmarkEnd w:id="8"/>
-      <w:r>
-        <w:t xml:space="preserve">: dit is hoe een </w:t>
-      </w:r>
-      <w:r>
-        <w:t>for-lus</w:t>
-      </w:r>
-      <w:r>
-        <w:t xml:space="preserve"> in Matlab eruit ziet.</w:t>
-      </w:r>
-      <w:bookmarkEnd w:id="9"/>
     </w:p>
     <w:p>
       <w:pPr>
@@ -4861,32 +4833,19 @@
         <w:pStyle w:val="Bijschrift"/>
         <w:jc w:val="center"/>
       </w:pPr>
-      <w:bookmarkStart w:id="10" w:name="_Ref477269021"/>
+      <w:bookmarkStart w:id="9" w:name="_Ref477269021"/>
       <w:r>
         <w:t xml:space="preserve">Figuur </w:t>
       </w:r>
-      <w:r>
-        <w:fldChar w:fldCharType="begin"/>
-      </w:r>
-      <w:r>
-        <w:instrText xml:space="preserve"> SEQ Figuur \* ARABIC </w:instrText>
-      </w:r>
-      <w:r>
-        <w:fldChar w:fldCharType="separate"/>
-      </w:r>
-      <w:r>
-        <w:rPr>
-          <w:noProof/>
-        </w:rPr>
-        <w:t>3</w:t>
-      </w:r>
-      <w:r>
-        <w:rPr>
-          <w:noProof/>
-        </w:rPr>
-        <w:fldChar w:fldCharType="end"/>
-      </w:r>
-      <w:bookmarkEnd w:id="10"/>
+      <w:fldSimple w:instr=" SEQ Figuur \* ARABIC ">
+        <w:r>
+          <w:rPr>
+            <w:noProof/>
+          </w:rPr>
+          <w:t>3</w:t>
+        </w:r>
+      </w:fldSimple>
+      <w:bookmarkEnd w:id="9"/>
       <w:r>
         <w:t xml:space="preserve">: het voorbeeld in </w:t>
       </w:r>
@@ -5220,32 +5179,19 @@
         <w:pStyle w:val="Bijschrift"/>
         <w:jc w:val="center"/>
       </w:pPr>
-      <w:bookmarkStart w:id="11" w:name="_Ref496794767"/>
+      <w:bookmarkStart w:id="10" w:name="_Ref496794767"/>
       <w:r>
         <w:t xml:space="preserve">Figuur </w:t>
       </w:r>
-      <w:r>
-        <w:fldChar w:fldCharType="begin"/>
-      </w:r>
-      <w:r>
-        <w:instrText xml:space="preserve"> SEQ Figuur \* ARABIC </w:instrText>
-      </w:r>
-      <w:r>
-        <w:fldChar w:fldCharType="separate"/>
-      </w:r>
-      <w:r>
-        <w:rPr>
-          <w:noProof/>
-        </w:rPr>
-        <w:t>4</w:t>
-      </w:r>
-      <w:r>
-        <w:rPr>
-          <w:noProof/>
-        </w:rPr>
-        <w:fldChar w:fldCharType="end"/>
-      </w:r>
-      <w:bookmarkEnd w:id="11"/>
+      <w:fldSimple w:instr=" SEQ Figuur \* ARABIC ">
+        <w:r>
+          <w:rPr>
+            <w:noProof/>
+          </w:rPr>
+          <w:t>4</w:t>
+        </w:r>
+      </w:fldSimple>
+      <w:bookmarkEnd w:id="10"/>
       <w:r>
         <w:t xml:space="preserve">: een focus op de variabele i. Deze variabele krijgt elke herhaling een andere waarde. De eerste keer is de waarde </w:t>
       </w:r>
@@ -5473,32 +5419,19 @@
         <w:pStyle w:val="Bijschrift"/>
         <w:jc w:val="center"/>
       </w:pPr>
-      <w:bookmarkStart w:id="12" w:name="_Ref492376757"/>
+      <w:bookmarkStart w:id="11" w:name="_Ref492376757"/>
       <w:r>
         <w:t xml:space="preserve">Figuur </w:t>
       </w:r>
-      <w:r>
-        <w:fldChar w:fldCharType="begin"/>
-      </w:r>
-      <w:r>
-        <w:instrText xml:space="preserve"> SEQ Figuur \* ARABIC </w:instrText>
-      </w:r>
-      <w:r>
-        <w:fldChar w:fldCharType="separate"/>
-      </w:r>
-      <w:r>
-        <w:rPr>
-          <w:noProof/>
-        </w:rPr>
-        <w:t>5</w:t>
-      </w:r>
-      <w:r>
-        <w:rPr>
-          <w:noProof/>
-        </w:rPr>
-        <w:fldChar w:fldCharType="end"/>
-      </w:r>
-      <w:bookmarkEnd w:id="12"/>
+      <w:fldSimple w:instr=" SEQ Figuur \* ARABIC ">
+        <w:r>
+          <w:rPr>
+            <w:noProof/>
+          </w:rPr>
+          <w:t>5</w:t>
+        </w:r>
+      </w:fldSimple>
+      <w:bookmarkEnd w:id="11"/>
       <w:r>
         <w:t xml:space="preserve">: De code is nu aangevuld. Wat wordt er nu afgedrukt in het </w:t>
       </w:r>
@@ -5825,11 +5758,11 @@
       <w:pPr>
         <w:pStyle w:val="Kop3"/>
       </w:pPr>
-      <w:bookmarkStart w:id="13" w:name="_Toc495594743"/>
+      <w:bookmarkStart w:id="12" w:name="_Toc495594743"/>
       <w:r>
         <w:t>Het opslaan van de waardes in een for-lus</w:t>
       </w:r>
-      <w:bookmarkEnd w:id="13"/>
+      <w:bookmarkEnd w:id="12"/>
     </w:p>
     <w:p>
       <w:r>
@@ -5949,32 +5882,19 @@
         <w:pStyle w:val="Bijschrift"/>
         <w:jc w:val="center"/>
       </w:pPr>
-      <w:bookmarkStart w:id="14" w:name="_Ref495146024"/>
+      <w:bookmarkStart w:id="13" w:name="_Ref495146024"/>
       <w:r>
         <w:t xml:space="preserve">Figuur </w:t>
       </w:r>
-      <w:r>
-        <w:fldChar w:fldCharType="begin"/>
-      </w:r>
-      <w:r>
-        <w:instrText xml:space="preserve"> SEQ Figuur \* ARABIC </w:instrText>
-      </w:r>
-      <w:r>
-        <w:fldChar w:fldCharType="separate"/>
-      </w:r>
-      <w:r>
-        <w:rPr>
-          <w:noProof/>
-        </w:rPr>
-        <w:t>6</w:t>
-      </w:r>
-      <w:r>
-        <w:rPr>
-          <w:noProof/>
-        </w:rPr>
-        <w:fldChar w:fldCharType="end"/>
-      </w:r>
-      <w:bookmarkEnd w:id="14"/>
+      <w:fldSimple w:instr=" SEQ Figuur \* ARABIC ">
+        <w:r>
+          <w:rPr>
+            <w:noProof/>
+          </w:rPr>
+          <w:t>6</w:t>
+        </w:r>
+      </w:fldSimple>
+      <w:bookmarkEnd w:id="13"/>
       <w:r>
         <w:t>: het opslaan van de in een for-lus aangemaakte waardes.</w:t>
       </w:r>
@@ -6168,32 +6088,19 @@
         <w:pStyle w:val="Bijschrift"/>
         <w:jc w:val="center"/>
       </w:pPr>
-      <w:bookmarkStart w:id="15" w:name="_Ref495146247"/>
+      <w:bookmarkStart w:id="14" w:name="_Ref495146247"/>
       <w:r>
         <w:t xml:space="preserve">Figuur </w:t>
       </w:r>
-      <w:r>
-        <w:fldChar w:fldCharType="begin"/>
-      </w:r>
-      <w:r>
-        <w:instrText xml:space="preserve"> SEQ Figuur \* ARABIC </w:instrText>
-      </w:r>
-      <w:r>
-        <w:fldChar w:fldCharType="separate"/>
-      </w:r>
-      <w:r>
-        <w:rPr>
-          <w:noProof/>
-        </w:rPr>
-        <w:t>7</w:t>
-      </w:r>
-      <w:r>
-        <w:rPr>
-          <w:noProof/>
-        </w:rPr>
-        <w:fldChar w:fldCharType="end"/>
-      </w:r>
-      <w:bookmarkEnd w:id="15"/>
+      <w:fldSimple w:instr=" SEQ Figuur \* ARABIC ">
+        <w:r>
+          <w:rPr>
+            <w:noProof/>
+          </w:rPr>
+          <w:t>7</w:t>
+        </w:r>
+      </w:fldSimple>
+      <w:bookmarkEnd w:id="14"/>
       <w:r>
         <w:t>: we veranderen de waarde 1 naar 5.</w:t>
       </w:r>
@@ -6283,32 +6190,19 @@
         <w:pStyle w:val="Bijschrift"/>
         <w:jc w:val="center"/>
       </w:pPr>
-      <w:bookmarkStart w:id="16" w:name="_Ref495594511"/>
+      <w:bookmarkStart w:id="15" w:name="_Ref495594511"/>
       <w:r>
         <w:t xml:space="preserve">Figuur </w:t>
       </w:r>
-      <w:r>
-        <w:fldChar w:fldCharType="begin"/>
-      </w:r>
-      <w:r>
-        <w:instrText xml:space="preserve"> SEQ Figuur \* ARABIC </w:instrText>
-      </w:r>
-      <w:r>
-        <w:fldChar w:fldCharType="separate"/>
-      </w:r>
-      <w:r>
-        <w:rPr>
-          <w:noProof/>
-        </w:rPr>
-        <w:t>8</w:t>
-      </w:r>
-      <w:r>
-        <w:rPr>
-          <w:noProof/>
-        </w:rPr>
-        <w:fldChar w:fldCharType="end"/>
-      </w:r>
-      <w:bookmarkEnd w:id="16"/>
+      <w:fldSimple w:instr=" SEQ Figuur \* ARABIC ">
+        <w:r>
+          <w:rPr>
+            <w:noProof/>
+          </w:rPr>
+          <w:t>8</w:t>
+        </w:r>
+      </w:fldSimple>
+      <w:bookmarkEnd w:id="15"/>
       <w:r>
         <w:t>: Een waarde opslaan op een andere index.</w:t>
       </w:r>
@@ -6533,7 +6427,7 @@
       <w:pPr>
         <w:pStyle w:val="Kop3"/>
       </w:pPr>
-      <w:bookmarkStart w:id="17" w:name="_Toc495594744"/>
+      <w:bookmarkStart w:id="16" w:name="_Toc495594744"/>
       <w:r>
         <w:lastRenderedPageBreak/>
         <w:t xml:space="preserve">Waar zijn we ook </w:t>
@@ -6544,7 +6438,7 @@
       <w:r>
         <w:t xml:space="preserve"> mee bezig?</w:t>
       </w:r>
-      <w:bookmarkEnd w:id="17"/>
+      <w:bookmarkEnd w:id="16"/>
     </w:p>
     <w:p>
       <w:r>
@@ -6655,27 +6549,14 @@
       <w:r>
         <w:t xml:space="preserve">Figuur </w:t>
       </w:r>
-      <w:r>
-        <w:fldChar w:fldCharType="begin"/>
-      </w:r>
-      <w:r>
-        <w:instrText xml:space="preserve"> SEQ Figuur \* ARABIC </w:instrText>
-      </w:r>
-      <w:r>
-        <w:fldChar w:fldCharType="separate"/>
-      </w:r>
-      <w:r>
-        <w:rPr>
-          <w:noProof/>
-        </w:rPr>
-        <w:t>9</w:t>
-      </w:r>
-      <w:r>
-        <w:rPr>
-          <w:noProof/>
-        </w:rPr>
-        <w:fldChar w:fldCharType="end"/>
-      </w:r>
+      <w:fldSimple w:instr=" SEQ Figuur \* ARABIC ">
+        <w:r>
+          <w:rPr>
+            <w:noProof/>
+          </w:rPr>
+          <w:t>9</w:t>
+        </w:r>
+      </w:fldSimple>
       <w:r>
         <w:t>: een voorbeeld van de functie length().</w:t>
       </w:r>
@@ -6800,135 +6681,122 @@
       <w:r>
         <w:t xml:space="preserve">Figuur </w:t>
       </w:r>
-      <w:r>
+      <w:fldSimple w:instr=" SEQ Figuur \* ARABIC ">
+        <w:r>
+          <w:rPr>
+            <w:noProof/>
+          </w:rPr>
+          <w:t>10</w:t>
+        </w:r>
+      </w:fldSimple>
+      <w:r>
+        <w:t>: een voorbeeld dat laat zien dat je ook direct een berekening kunt uitvoeren op de functie length(). In dit geval de berekening length() minus de waarde 1`.</w:t>
+      </w:r>
+    </w:p>
+    <w:p>
+      <w:pPr>
+        <w:rPr>
+          <w:i/>
+        </w:rPr>
+      </w:pPr>
+    </w:p>
+    <w:p>
+      <w:pPr>
+        <w:rPr>
+          <w:b/>
+        </w:rPr>
+      </w:pPr>
+      <w:r>
+        <w:rPr>
+          <w:b/>
+        </w:rPr>
+        <w:t xml:space="preserve">Probeer </w:t>
+      </w:r>
+      <w:r>
+        <w:rPr>
+          <w:b/>
+        </w:rPr>
+        <w:t xml:space="preserve">nu zelf </w:t>
+      </w:r>
+      <w:r>
+        <w:rPr>
+          <w:b/>
+        </w:rPr>
+        <w:t xml:space="preserve">in Matlab </w:t>
+      </w:r>
+      <w:r>
+        <w:rPr>
+          <w:b/>
+        </w:rPr>
+        <w:t xml:space="preserve">m.b.v. een </w:t>
+      </w:r>
+      <w:r>
+        <w:rPr>
+          <w:b/>
+        </w:rPr>
+        <w:t>for-lus</w:t>
+      </w:r>
+      <w:r>
+        <w:rPr>
+          <w:b/>
+        </w:rPr>
+        <w:t xml:space="preserve"> het probleem van </w:t>
+      </w:r>
+      <w:r>
+        <w:rPr>
+          <w:b/>
+        </w:rPr>
         <w:fldChar w:fldCharType="begin"/>
       </w:r>
       <w:r>
-        <w:instrText xml:space="preserve"> SEQ Figuur \* ARABIC </w:instrText>
-      </w:r>
-      <w:r>
+        <w:rPr>
+          <w:b/>
+        </w:rPr>
+        <w:instrText xml:space="preserve"> REF _Ref477267950 \h </w:instrText>
+      </w:r>
+      <w:r>
+        <w:rPr>
+          <w:b/>
+        </w:rPr>
+      </w:r>
+      <w:r>
+        <w:rPr>
+          <w:b/>
+        </w:rPr>
         <w:fldChar w:fldCharType="separate"/>
       </w:r>
       <w:r>
+        <w:t xml:space="preserve">Figuur </w:t>
+      </w:r>
+      <w:r>
         <w:rPr>
           <w:noProof/>
         </w:rPr>
-        <w:t>10</w:t>
-      </w:r>
-      <w:r>
-        <w:rPr>
-          <w:noProof/>
+        <w:t>1</w:t>
+      </w:r>
+      <w:r>
+        <w:rPr>
+          <w:b/>
         </w:rPr>
         <w:fldChar w:fldCharType="end"/>
       </w:r>
       <w:r>
-        <w:t>: een voorbeeld dat laat zien dat je ook direct een berekening kunt uitvoeren op de functie length(). In dit geval de berekening length() minus de waarde 1`.</w:t>
-      </w:r>
-    </w:p>
-    <w:p>
-      <w:pPr>
-        <w:rPr>
-          <w:i/>
-        </w:rPr>
-      </w:pPr>
-    </w:p>
-    <w:p>
-      <w:pPr>
         <w:rPr>
           <w:b/>
         </w:rPr>
-      </w:pPr>
-      <w:r>
+        <w:t xml:space="preserve"> op te lossen. De uitwerking staat op de volgende pagina.</w:t>
+      </w:r>
+    </w:p>
+    <w:p>
+      <w:pPr>
         <w:rPr>
           <w:b/>
         </w:rPr>
-        <w:t xml:space="preserve">Probeer </w:t>
-      </w:r>
+      </w:pPr>
       <w:r>
         <w:rPr>
           <w:b/>
         </w:rPr>
-        <w:t xml:space="preserve">nu zelf </w:t>
-      </w:r>
-      <w:r>
-        <w:rPr>
-          <w:b/>
-        </w:rPr>
-        <w:t xml:space="preserve">in Matlab </w:t>
-      </w:r>
-      <w:r>
-        <w:rPr>
-          <w:b/>
-        </w:rPr>
-        <w:t xml:space="preserve">m.b.v. een </w:t>
-      </w:r>
-      <w:r>
-        <w:rPr>
-          <w:b/>
-        </w:rPr>
-        <w:t>for-lus</w:t>
-      </w:r>
-      <w:r>
-        <w:rPr>
-          <w:b/>
-        </w:rPr>
-        <w:t xml:space="preserve"> het probleem van </w:t>
-      </w:r>
-      <w:r>
-        <w:rPr>
-          <w:b/>
-        </w:rPr>
-        <w:fldChar w:fldCharType="begin"/>
-      </w:r>
-      <w:r>
-        <w:rPr>
-          <w:b/>
-        </w:rPr>
-        <w:instrText xml:space="preserve"> REF _Ref477267950 \h </w:instrText>
-      </w:r>
-      <w:r>
-        <w:rPr>
-          <w:b/>
-        </w:rPr>
-      </w:r>
-      <w:r>
-        <w:rPr>
-          <w:b/>
-        </w:rPr>
-        <w:fldChar w:fldCharType="separate"/>
-      </w:r>
-      <w:r>
-        <w:t xml:space="preserve">Figuur </w:t>
-      </w:r>
-      <w:r>
-        <w:rPr>
-          <w:noProof/>
-        </w:rPr>
-        <w:t>1</w:t>
-      </w:r>
-      <w:r>
-        <w:rPr>
-          <w:b/>
-        </w:rPr>
-        <w:fldChar w:fldCharType="end"/>
-      </w:r>
-      <w:r>
-        <w:rPr>
-          <w:b/>
-        </w:rPr>
-        <w:t xml:space="preserve"> op te lossen. De uitwerking staat op de volgende pagina.</w:t>
-      </w:r>
-    </w:p>
-    <w:p>
-      <w:pPr>
-        <w:rPr>
-          <w:b/>
-        </w:rPr>
-      </w:pPr>
-      <w:r>
-        <w:rPr>
-          <w:b/>
-        </w:rPr>
         <w:br w:type="page"/>
       </w:r>
     </w:p>
@@ -6936,12 +6804,12 @@
       <w:pPr>
         <w:pStyle w:val="Kop3"/>
       </w:pPr>
-      <w:bookmarkStart w:id="18" w:name="_Toc495594745"/>
+      <w:bookmarkStart w:id="17" w:name="_Toc495594745"/>
       <w:r>
         <w:lastRenderedPageBreak/>
         <w:t>Uitwerking</w:t>
       </w:r>
-      <w:bookmarkEnd w:id="18"/>
+      <w:bookmarkEnd w:id="17"/>
     </w:p>
     <w:p>
       <w:r>
@@ -7055,32 +6923,19 @@
         <w:pStyle w:val="Bijschrift"/>
         <w:jc w:val="center"/>
       </w:pPr>
-      <w:bookmarkStart w:id="19" w:name="_Ref477528100"/>
+      <w:bookmarkStart w:id="18" w:name="_Ref477528100"/>
       <w:r>
         <w:t xml:space="preserve">Figuur </w:t>
       </w:r>
-      <w:r>
-        <w:fldChar w:fldCharType="begin"/>
-      </w:r>
-      <w:r>
-        <w:instrText xml:space="preserve"> SEQ Figuur \* ARABIC </w:instrText>
-      </w:r>
-      <w:r>
-        <w:fldChar w:fldCharType="separate"/>
-      </w:r>
-      <w:r>
-        <w:rPr>
-          <w:noProof/>
-        </w:rPr>
-        <w:t>11</w:t>
-      </w:r>
-      <w:r>
-        <w:rPr>
-          <w:noProof/>
-        </w:rPr>
-        <w:fldChar w:fldCharType="end"/>
-      </w:r>
-      <w:bookmarkEnd w:id="19"/>
+      <w:fldSimple w:instr=" SEQ Figuur \* ARABIC ">
+        <w:r>
+          <w:rPr>
+            <w:noProof/>
+          </w:rPr>
+          <w:t>11</w:t>
+        </w:r>
+      </w:fldSimple>
+      <w:bookmarkEnd w:id="18"/>
       <w:r>
         <w:t>: het uitgewerkte voorbeeld, neem de code goed door</w:t>
       </w:r>
@@ -7371,79 +7226,66 @@
         <w:pStyle w:val="Bijschrift"/>
         <w:jc w:val="center"/>
       </w:pPr>
-      <w:bookmarkStart w:id="20" w:name="_Ref477528491"/>
+      <w:bookmarkStart w:id="19" w:name="_Ref477528491"/>
       <w:r>
         <w:t xml:space="preserve">Figuur </w:t>
       </w:r>
+      <w:fldSimple w:instr=" SEQ Figuur \* ARABIC ">
+        <w:r>
+          <w:rPr>
+            <w:noProof/>
+          </w:rPr>
+          <w:t>12</w:t>
+        </w:r>
+      </w:fldSimple>
+      <w:bookmarkEnd w:id="19"/>
+      <w:r>
+        <w:t xml:space="preserve">: de code van </w:t>
+      </w:r>
       <w:r>
         <w:fldChar w:fldCharType="begin"/>
       </w:r>
       <w:r>
-        <w:instrText xml:space="preserve"> SEQ Figuur \* ARABIC </w:instrText>
+        <w:instrText xml:space="preserve"> REF _Ref477528100 \h </w:instrText>
       </w:r>
       <w:r>
         <w:fldChar w:fldCharType="separate"/>
       </w:r>
       <w:r>
+        <w:t xml:space="preserve">Figuur </w:t>
+      </w:r>
+      <w:r>
         <w:rPr>
           <w:noProof/>
         </w:rPr>
-        <w:t>12</w:t>
-      </w:r>
-      <w:r>
-        <w:rPr>
-          <w:noProof/>
-        </w:rPr>
+        <w:t>11</w:t>
+      </w:r>
+      <w:r>
         <w:fldChar w:fldCharType="end"/>
       </w:r>
+      <w:r>
+        <w:t xml:space="preserve"> maar dan wa</w:t>
+      </w:r>
+      <w:r>
+        <w:t>t duidelijk a.d.h.v. commentaar</w:t>
+      </w:r>
+    </w:p>
+    <w:p>
+      <w:pPr>
+        <w:rPr>
+          <w:b/>
+        </w:rPr>
+      </w:pPr>
+    </w:p>
+    <w:p>
+      <w:pPr>
+        <w:pStyle w:val="Kop2"/>
+      </w:pPr>
+      <w:bookmarkStart w:id="20" w:name="_Toc495594746"/>
+      <w:r>
+        <w:t>While-lus</w:t>
+      </w:r>
       <w:bookmarkEnd w:id="20"/>
-      <w:r>
-        <w:t xml:space="preserve">: de code van </w:t>
-      </w:r>
-      <w:r>
-        <w:fldChar w:fldCharType="begin"/>
-      </w:r>
-      <w:r>
-        <w:instrText xml:space="preserve"> REF _Ref477528100 \h </w:instrText>
-      </w:r>
-      <w:r>
-        <w:fldChar w:fldCharType="separate"/>
-      </w:r>
-      <w:r>
-        <w:t xml:space="preserve">Figuur </w:t>
-      </w:r>
-      <w:r>
-        <w:rPr>
-          <w:noProof/>
-        </w:rPr>
-        <w:t>11</w:t>
-      </w:r>
-      <w:r>
-        <w:fldChar w:fldCharType="end"/>
-      </w:r>
-      <w:r>
-        <w:t xml:space="preserve"> maar dan wa</w:t>
-      </w:r>
-      <w:r>
-        <w:t>t duidelijk a.d.h.v. commentaar</w:t>
-      </w:r>
-    </w:p>
-    <w:p>
-      <w:pPr>
-        <w:rPr>
-          <w:b/>
-        </w:rPr>
-      </w:pPr>
-    </w:p>
-    <w:p>
-      <w:pPr>
-        <w:pStyle w:val="Kop2"/>
-      </w:pPr>
-      <w:bookmarkStart w:id="21" w:name="_Toc495594746"/>
-      <w:r>
-        <w:t>While-lus</w:t>
-      </w:r>
-      <w:bookmarkEnd w:id="21"/>
       <w:r>
         <w:t xml:space="preserve"> </w:t>
       </w:r>
@@ -7632,27 +7474,14 @@
       <w:r>
         <w:t xml:space="preserve">Figuur </w:t>
       </w:r>
-      <w:r>
-        <w:fldChar w:fldCharType="begin"/>
-      </w:r>
-      <w:r>
-        <w:instrText xml:space="preserve"> SEQ Figuur \* ARABIC </w:instrText>
-      </w:r>
-      <w:r>
-        <w:fldChar w:fldCharType="separate"/>
-      </w:r>
-      <w:r>
-        <w:rPr>
-          <w:noProof/>
-        </w:rPr>
-        <w:t>13</w:t>
-      </w:r>
-      <w:r>
-        <w:rPr>
-          <w:noProof/>
-        </w:rPr>
-        <w:fldChar w:fldCharType="end"/>
-      </w:r>
+      <w:fldSimple w:instr=" SEQ Figuur \* ARABIC ">
+        <w:r>
+          <w:rPr>
+            <w:noProof/>
+          </w:rPr>
+          <w:t>13</w:t>
+        </w:r>
+      </w:fldSimple>
       <w:r>
         <w:t>: het ontwerp van een while-loop</w:t>
       </w:r>
@@ -7773,32 +7602,19 @@
         <w:pStyle w:val="Bijschrift"/>
         <w:jc w:val="center"/>
       </w:pPr>
-      <w:bookmarkStart w:id="22" w:name="_Ref477776165"/>
+      <w:bookmarkStart w:id="21" w:name="_Ref477776165"/>
       <w:r>
         <w:t xml:space="preserve">Figuur </w:t>
       </w:r>
-      <w:r>
-        <w:fldChar w:fldCharType="begin"/>
-      </w:r>
-      <w:r>
-        <w:instrText xml:space="preserve"> SEQ Figuur \* ARABIC </w:instrText>
-      </w:r>
-      <w:r>
-        <w:fldChar w:fldCharType="separate"/>
-      </w:r>
-      <w:r>
-        <w:rPr>
-          <w:noProof/>
-        </w:rPr>
-        <w:t>14</w:t>
-      </w:r>
-      <w:r>
-        <w:rPr>
-          <w:noProof/>
-        </w:rPr>
-        <w:fldChar w:fldCharType="end"/>
-      </w:r>
-      <w:bookmarkEnd w:id="22"/>
+      <w:fldSimple w:instr=" SEQ Figuur \* ARABIC ">
+        <w:r>
+          <w:rPr>
+            <w:noProof/>
+          </w:rPr>
+          <w:t>14</w:t>
+        </w:r>
+      </w:fldSimple>
+      <w:bookmarkEnd w:id="21"/>
       <w:r>
         <w:t xml:space="preserve">: een nieuw voorbeeld waarin de </w:t>
       </w:r>
@@ -8054,11 +7870,11 @@
       <w:pPr>
         <w:pStyle w:val="Kop3"/>
       </w:pPr>
-      <w:bookmarkStart w:id="23" w:name="_Toc495594747"/>
+      <w:bookmarkStart w:id="22" w:name="_Toc495594747"/>
       <w:r>
         <w:t>Afsluitende opmerkingen</w:t>
       </w:r>
-      <w:bookmarkEnd w:id="23"/>
+      <w:bookmarkEnd w:id="22"/>
     </w:p>
     <w:p>
       <w:r>
@@ -8125,12 +7941,12 @@
       <w:r>
         <w:br w:type="page"/>
       </w:r>
-      <w:bookmarkStart w:id="24" w:name="_Toc495594748"/>
+      <w:bookmarkStart w:id="23" w:name="_Toc495594748"/>
       <w:r>
         <w:lastRenderedPageBreak/>
         <w:t>Vragen en opdrachten</w:t>
       </w:r>
-      <w:bookmarkEnd w:id="24"/>
+      <w:bookmarkEnd w:id="23"/>
     </w:p>
     <w:p>
       <w:pPr>
@@ -8319,32 +8135,19 @@
       <w:pPr>
         <w:pStyle w:val="Bijschrift"/>
       </w:pPr>
-      <w:bookmarkStart w:id="25" w:name="_Ref496795308"/>
+      <w:bookmarkStart w:id="24" w:name="_Ref496795308"/>
       <w:r>
         <w:t xml:space="preserve">Figuur </w:t>
       </w:r>
-      <w:r>
-        <w:fldChar w:fldCharType="begin"/>
-      </w:r>
-      <w:r>
-        <w:instrText xml:space="preserve"> SEQ Figuur \* ARABIC </w:instrText>
-      </w:r>
-      <w:r>
-        <w:fldChar w:fldCharType="separate"/>
-      </w:r>
-      <w:r>
-        <w:rPr>
-          <w:noProof/>
-        </w:rPr>
-        <w:t>15</w:t>
-      </w:r>
-      <w:r>
-        <w:rPr>
-          <w:noProof/>
-        </w:rPr>
-        <w:fldChar w:fldCharType="end"/>
-      </w:r>
-      <w:bookmarkEnd w:id="25"/>
+      <w:fldSimple w:instr=" SEQ Figuur \* ARABIC ">
+        <w:r>
+          <w:rPr>
+            <w:noProof/>
+          </w:rPr>
+          <w:t>15</w:t>
+        </w:r>
+      </w:fldSimple>
+      <w:bookmarkEnd w:id="24"/>
       <w:r>
         <w:t>: een fietsergometer.</w:t>
       </w:r>
@@ -8456,35 +8259,19 @@
         <w:pStyle w:val="Bijschrift"/>
         <w:jc w:val="center"/>
       </w:pPr>
-      <w:bookmarkStart w:id="26" w:name="_Ref496795376"/>
+      <w:bookmarkStart w:id="25" w:name="_Ref496795376"/>
       <w:r>
         <w:t xml:space="preserve">Figuur </w:t>
       </w:r>
-      <w:r>
-        <w:fldChar w:fldCharType="begin"/>
-      </w:r>
-      <w:r>
-        <w:instrText xml:space="preserve"> SEQ Fig</w:instrText>
-      </w:r>
-      <w:r>
-        <w:instrText xml:space="preserve">uur \* ARABIC </w:instrText>
-      </w:r>
-      <w:r>
-        <w:fldChar w:fldCharType="separate"/>
-      </w:r>
-      <w:r>
-        <w:rPr>
-          <w:noProof/>
-        </w:rPr>
-        <w:t>16</w:t>
-      </w:r>
-      <w:r>
-        <w:rPr>
-          <w:noProof/>
-        </w:rPr>
-        <w:fldChar w:fldCharType="end"/>
-      </w:r>
-      <w:bookmarkEnd w:id="26"/>
+      <w:fldSimple w:instr=" SEQ Figuur \* ARABIC ">
+        <w:r>
+          <w:rPr>
+            <w:noProof/>
+          </w:rPr>
+          <w:t>16</w:t>
+        </w:r>
+      </w:fldSimple>
+      <w:bookmarkEnd w:id="25"/>
       <w:r>
         <w:t>: vermogen en daadwerkelijk vermogen van een fietsergometer.</w:t>
       </w:r>
@@ -8869,12 +8656,12 @@
       <w:pPr>
         <w:pStyle w:val="Kop2"/>
       </w:pPr>
-      <w:bookmarkStart w:id="27" w:name="_Toc495594749"/>
+      <w:bookmarkStart w:id="26" w:name="_Toc495594749"/>
       <w:r>
         <w:lastRenderedPageBreak/>
         <w:t>Antwoorden</w:t>
       </w:r>
-      <w:bookmarkEnd w:id="27"/>
+      <w:bookmarkEnd w:id="26"/>
     </w:p>
     <w:p>
       <w:pPr>
@@ -9010,22 +8797,22 @@
       <w:r>
         <w:t xml:space="preserve">Dit is de uitwerking. Merk op dat het heel erg lijkt op de eerder aangeleverde uitwerkingen. De grootste verandering zit in het vervangen van de +-operator en de *-operator en het gebruik van ones() in plaats van </w:t>
       </w:r>
+      <w:commentRangeStart w:id="27"/>
+      <w:r>
+        <w:t>zeros</w:t>
+      </w:r>
+      <w:commentRangeEnd w:id="27"/>
+      <w:r>
+        <w:rPr>
+          <w:rStyle w:val="Verwijzingopmerking"/>
+        </w:rPr>
+        <w:commentReference w:id="27"/>
+      </w:r>
+      <w:r>
+        <w:t>().</w:t>
+      </w:r>
       <w:commentRangeStart w:id="28"/>
-      <w:r>
-        <w:t>zeros</w:t>
-      </w:r>
-      <w:commentRangeEnd w:id="28"/>
-      <w:r>
-        <w:rPr>
-          <w:rStyle w:val="Verwijzingopmerking"/>
-        </w:rPr>
-        <w:commentReference w:id="28"/>
-      </w:r>
-      <w:r>
-        <w:t>().</w:t>
-      </w:r>
       <w:commentRangeStart w:id="29"/>
-      <w:commentRangeStart w:id="30"/>
       <w:r>
         <w:rPr>
           <w:noProof/>
@@ -9073,19 +8860,19 @@
           </wp:inline>
         </w:drawing>
       </w:r>
+      <w:commentRangeEnd w:id="28"/>
+      <w:r>
+        <w:rPr>
+          <w:rStyle w:val="Verwijzingopmerking"/>
+        </w:rPr>
+        <w:commentReference w:id="28"/>
+      </w:r>
       <w:commentRangeEnd w:id="29"/>
       <w:r>
         <w:rPr>
           <w:rStyle w:val="Verwijzingopmerking"/>
         </w:rPr>
         <w:commentReference w:id="29"/>
-      </w:r>
-      <w:commentRangeEnd w:id="30"/>
-      <w:r>
-        <w:rPr>
-          <w:rStyle w:val="Verwijzingopmerking"/>
-        </w:rPr>
-        <w:commentReference w:id="30"/>
       </w:r>
     </w:p>
     <w:p>
@@ -9243,7 +9030,6 @@
         <w:t xml:space="preserve">Dit commando zorgt dat het laatste geopende figure gebruikt wordt voor de nieuwe plot opdracht. </w:t>
       </w:r>
     </w:p>
-    <w:p/>
     <w:p>
       <w:r>
         <w:br w:type="page"/>
@@ -9253,7 +9039,7 @@
       <w:pPr>
         <w:pStyle w:val="Kop1"/>
       </w:pPr>
-      <w:bookmarkStart w:id="31" w:name="_Toc495594750"/>
+      <w:bookmarkStart w:id="30" w:name="_Toc495594750"/>
       <w:r>
         <w:lastRenderedPageBreak/>
         <w:t>T</w:t>
@@ -9261,37 +9047,37 @@
       <w:r>
         <w:t>ekenen in Matlab</w:t>
       </w:r>
+      <w:bookmarkEnd w:id="30"/>
+    </w:p>
+    <w:p>
+      <w:r>
+        <w:t xml:space="preserve">Matlab is meer dan alleen een programmeeromgeving. </w:t>
+      </w:r>
+      <w:r>
+        <w:t>Matlab kan bijvoorbeeld verbinding maken met bepaalde aansturingen van robots. Matlab kan verbinding maken met de Arduino (een ontwikkelomgeving waar je in blok</w:t>
+      </w:r>
+      <w:r>
+        <w:t xml:space="preserve"> </w:t>
+      </w:r>
+      <w:r>
+        <w:t>3 kennis mee gaat maken). Maar Matlab kan ook goed data visualiseren. In dit hoofdstuk gaan we kijken naar hoe je met Matlab plots</w:t>
+      </w:r>
+      <w:r>
+        <w:t xml:space="preserve"> (grafieken)</w:t>
+      </w:r>
+      <w:r>
+        <w:t xml:space="preserve"> kunt maken. </w:t>
+      </w:r>
+    </w:p>
+    <w:p>
+      <w:pPr>
+        <w:pStyle w:val="Kop2"/>
+      </w:pPr>
+      <w:bookmarkStart w:id="31" w:name="_Toc495594751"/>
+      <w:r>
+        <w:t>Een eerste aanzet</w:t>
+      </w:r>
       <w:bookmarkEnd w:id="31"/>
-    </w:p>
-    <w:p>
-      <w:r>
-        <w:t xml:space="preserve">Matlab is meer dan alleen een programmeeromgeving. </w:t>
-      </w:r>
-      <w:r>
-        <w:t>Matlab kan bijvoorbeeld verbinding maken met bepaalde aansturingen van robots. Matlab kan verbinding maken met de Arduino (een ontwikkelomgeving waar je in blok</w:t>
-      </w:r>
-      <w:r>
-        <w:t xml:space="preserve"> </w:t>
-      </w:r>
-      <w:r>
-        <w:t>3 kennis mee gaat maken). Maar Matlab kan ook goed data visualiseren. In dit hoofdstuk gaan we kijken naar hoe je met Matlab plots</w:t>
-      </w:r>
-      <w:r>
-        <w:t xml:space="preserve"> (grafieken)</w:t>
-      </w:r>
-      <w:r>
-        <w:t xml:space="preserve"> kunt maken. </w:t>
-      </w:r>
-    </w:p>
-    <w:p>
-      <w:pPr>
-        <w:pStyle w:val="Kop2"/>
-      </w:pPr>
-      <w:bookmarkStart w:id="32" w:name="_Toc495594751"/>
-      <w:r>
-        <w:t>Een eerste aanzet</w:t>
-      </w:r>
-      <w:bookmarkEnd w:id="32"/>
     </w:p>
     <w:p>
       <w:pPr>
@@ -9480,32 +9266,19 @@
         <w:pStyle w:val="Bijschrift"/>
         <w:jc w:val="center"/>
       </w:pPr>
-      <w:bookmarkStart w:id="33" w:name="_Ref478481364"/>
+      <w:bookmarkStart w:id="32" w:name="_Ref478481364"/>
       <w:r>
         <w:t xml:space="preserve">Figuur </w:t>
       </w:r>
-      <w:r>
-        <w:fldChar w:fldCharType="begin"/>
-      </w:r>
-      <w:r>
-        <w:instrText xml:space="preserve"> SEQ Figuur \* ARABIC </w:instrText>
-      </w:r>
-      <w:r>
-        <w:fldChar w:fldCharType="separate"/>
-      </w:r>
-      <w:r>
-        <w:rPr>
-          <w:noProof/>
-        </w:rPr>
-        <w:t>17</w:t>
-      </w:r>
-      <w:r>
-        <w:rPr>
-          <w:noProof/>
-        </w:rPr>
-        <w:fldChar w:fldCharType="end"/>
-      </w:r>
-      <w:bookmarkEnd w:id="33"/>
+      <w:fldSimple w:instr=" SEQ Figuur \* ARABIC ">
+        <w:r>
+          <w:rPr>
+            <w:noProof/>
+          </w:rPr>
+          <w:t>17</w:t>
+        </w:r>
+      </w:fldSimple>
+      <w:bookmarkEnd w:id="32"/>
       <w:r>
         <w:t>: voorbeeld van een plot in Matlab. Merk op dat je maar een paar regels code nodig hebt.</w:t>
       </w:r>
@@ -9662,32 +9435,19 @@
         <w:pStyle w:val="Bijschrift"/>
         <w:jc w:val="center"/>
       </w:pPr>
-      <w:bookmarkStart w:id="34" w:name="_Ref478469546"/>
+      <w:bookmarkStart w:id="33" w:name="_Ref478469546"/>
       <w:r>
         <w:t xml:space="preserve">Figuur </w:t>
       </w:r>
-      <w:r>
-        <w:fldChar w:fldCharType="begin"/>
-      </w:r>
-      <w:r>
-        <w:instrText xml:space="preserve"> SEQ Figuur \* ARABIC </w:instrText>
-      </w:r>
-      <w:r>
-        <w:fldChar w:fldCharType="separate"/>
-      </w:r>
-      <w:r>
-        <w:rPr>
-          <w:noProof/>
-        </w:rPr>
-        <w:t>18</w:t>
-      </w:r>
-      <w:r>
-        <w:rPr>
-          <w:noProof/>
-        </w:rPr>
-        <w:fldChar w:fldCharType="end"/>
-      </w:r>
-      <w:bookmarkEnd w:id="34"/>
+      <w:fldSimple w:instr=" SEQ Figuur \* ARABIC ">
+        <w:r>
+          <w:rPr>
+            <w:noProof/>
+          </w:rPr>
+          <w:t>18</w:t>
+        </w:r>
+      </w:fldSimple>
+      <w:bookmarkEnd w:id="33"/>
       <w:r>
         <w:t>: De eerste poging om twee vormen</w:t>
       </w:r>
@@ -9943,32 +9703,19 @@
         <w:pStyle w:val="Bijschrift"/>
         <w:jc w:val="center"/>
       </w:pPr>
-      <w:bookmarkStart w:id="35" w:name="_Ref478473247"/>
+      <w:bookmarkStart w:id="34" w:name="_Ref478473247"/>
       <w:r>
         <w:t xml:space="preserve">Figuur </w:t>
       </w:r>
-      <w:r>
-        <w:fldChar w:fldCharType="begin"/>
-      </w:r>
-      <w:r>
-        <w:instrText xml:space="preserve"> SEQ Figuur \* ARABIC </w:instrText>
-      </w:r>
-      <w:r>
-        <w:fldChar w:fldCharType="separate"/>
-      </w:r>
-      <w:r>
-        <w:rPr>
-          <w:noProof/>
-        </w:rPr>
-        <w:t>19</w:t>
-      </w:r>
-      <w:r>
-        <w:rPr>
-          <w:noProof/>
-        </w:rPr>
-        <w:fldChar w:fldCharType="end"/>
-      </w:r>
-      <w:bookmarkEnd w:id="35"/>
+      <w:fldSimple w:instr=" SEQ Figuur \* ARABIC ">
+        <w:r>
+          <w:rPr>
+            <w:noProof/>
+          </w:rPr>
+          <w:t>19</w:t>
+        </w:r>
+      </w:fldSimple>
+      <w:bookmarkEnd w:id="34"/>
       <w:r>
         <w:t xml:space="preserve">: Een voorbeeld van twee vectoren afbeeld in een plot dankzij de </w:t>
       </w:r>
@@ -10062,11 +9809,11 @@
       <w:pPr>
         <w:pStyle w:val="Kop2"/>
       </w:pPr>
-      <w:bookmarkStart w:id="36" w:name="_Toc495594752"/>
+      <w:bookmarkStart w:id="35" w:name="_Toc495594752"/>
       <w:r>
         <w:t>Het verfraaien van een plot</w:t>
       </w:r>
-      <w:bookmarkEnd w:id="36"/>
+      <w:bookmarkEnd w:id="35"/>
     </w:p>
     <w:p>
       <w:r>
@@ -10154,173 +9901,160 @@
         <w:pStyle w:val="Bijschrift"/>
         <w:jc w:val="center"/>
       </w:pPr>
-      <w:bookmarkStart w:id="37" w:name="_Ref478473949"/>
+      <w:bookmarkStart w:id="36" w:name="_Ref478473949"/>
       <w:r>
         <w:t xml:space="preserve">Figuur </w:t>
       </w:r>
+      <w:fldSimple w:instr=" SEQ Figuur \* ARABIC ">
+        <w:r>
+          <w:rPr>
+            <w:noProof/>
+          </w:rPr>
+          <w:t>20</w:t>
+        </w:r>
+      </w:fldSimple>
+      <w:bookmarkEnd w:id="36"/>
+      <w:r>
+        <w:t xml:space="preserve">: De plot van </w:t>
+      </w:r>
       <w:r>
         <w:fldChar w:fldCharType="begin"/>
       </w:r>
       <w:r>
-        <w:instrText xml:space="preserve"> SEQ Figuur \* ARABIC </w:instrText>
+        <w:instrText xml:space="preserve"> REF _Ref478473247 \h </w:instrText>
       </w:r>
       <w:r>
         <w:fldChar w:fldCharType="separate"/>
       </w:r>
       <w:r>
+        <w:t xml:space="preserve">Figuur </w:t>
+      </w:r>
+      <w:r>
         <w:rPr>
           <w:noProof/>
         </w:rPr>
+        <w:t>19</w:t>
+      </w:r>
+      <w:r>
+        <w:fldChar w:fldCharType="end"/>
+      </w:r>
+      <w:r>
+        <w:t xml:space="preserve"> verfraaid en beter leesbaar gemaakt.</w:t>
+      </w:r>
+    </w:p>
+    <w:p>
+      <w:r>
+        <w:t xml:space="preserve">Met behulp van regel 6 en 7 in </w:t>
+      </w:r>
+      <w:r>
+        <w:fldChar w:fldCharType="begin"/>
+      </w:r>
+      <w:r>
+        <w:instrText xml:space="preserve"> REF _Ref478473949 \h </w:instrText>
+      </w:r>
+      <w:r>
+        <w:fldChar w:fldCharType="separate"/>
+      </w:r>
+      <w:r>
+        <w:t xml:space="preserve">Figuur </w:t>
+      </w:r>
+      <w:r>
+        <w:rPr>
+          <w:noProof/>
+        </w:rPr>
         <w:t>20</w:t>
       </w:r>
       <w:r>
+        <w:fldChar w:fldCharType="end"/>
+      </w:r>
+      <w:r>
+        <w:t xml:space="preserve"> voegen we een grid toe aan de plot. </w:t>
+      </w:r>
+      <w:r>
+        <w:t>De</w:t>
+      </w:r>
+      <w:r>
+        <w:t xml:space="preserve"> grid maakt het aflezen van waardes van een </w:t>
+      </w:r>
+      <w:r>
+        <w:t>grafiek</w:t>
+      </w:r>
+      <w:r>
+        <w:t xml:space="preserve"> gemakkelijk. Ook willen we graag de x-as en de y-as voorzien van een naam. Dat doen we in regel 8 en 9 in </w:t>
+      </w:r>
+      <w:r>
+        <w:fldChar w:fldCharType="begin"/>
+      </w:r>
+      <w:r>
+        <w:instrText xml:space="preserve"> REF _Ref478473949 \h </w:instrText>
+      </w:r>
+      <w:r>
+        <w:fldChar w:fldCharType="separate"/>
+      </w:r>
+      <w:r>
+        <w:t xml:space="preserve">Figuur </w:t>
+      </w:r>
+      <w:r>
         <w:rPr>
           <w:noProof/>
         </w:rPr>
+        <w:t>20</w:t>
+      </w:r>
+      <w:r>
         <w:fldChar w:fldCharType="end"/>
       </w:r>
+      <w:r>
+        <w:t>. Je ziet wederom dat Matlab al haar functionaliteit inpakt m.b.v. functies</w:t>
+      </w:r>
+      <w:r>
+        <w:t xml:space="preserve"> (xlabel en ylabel zijn functies zonder output)</w:t>
+      </w:r>
+      <w:r>
+        <w:t>.</w:t>
+      </w:r>
+      <w:r>
+        <w:t xml:space="preserve"> </w:t>
+      </w:r>
+      <w:r>
+        <w:t xml:space="preserve">Als laatste kunnen we in een plot() </w:t>
+      </w:r>
+      <w:r>
+        <w:t xml:space="preserve">ook nog opgeven welke signalen wat voorstellen. In regel 10 van </w:t>
+      </w:r>
+      <w:r>
+        <w:fldChar w:fldCharType="begin"/>
+      </w:r>
+      <w:r>
+        <w:instrText xml:space="preserve"> REF _Ref478473949 \h </w:instrText>
+      </w:r>
+      <w:r>
+        <w:fldChar w:fldCharType="separate"/>
+      </w:r>
+      <w:r>
+        <w:t xml:space="preserve">Figuur </w:t>
+      </w:r>
+      <w:r>
+        <w:rPr>
+          <w:noProof/>
+        </w:rPr>
+        <w:t>20</w:t>
+      </w:r>
+      <w:r>
+        <w:fldChar w:fldCharType="end"/>
+      </w:r>
+      <w:r>
+        <w:t xml:space="preserve"> kunnen we een legenda maken m.b.v. de functie legend(). </w:t>
+      </w:r>
+    </w:p>
+    <w:p>
+      <w:pPr>
+        <w:pStyle w:val="Kop3"/>
+      </w:pPr>
+      <w:bookmarkStart w:id="37" w:name="_Toc495594753"/>
+      <w:r>
+        <w:t>Kleuren van de lijnen</w:t>
+      </w:r>
       <w:bookmarkEnd w:id="37"/>
-      <w:r>
-        <w:t xml:space="preserve">: De plot van </w:t>
-      </w:r>
-      <w:r>
-        <w:fldChar w:fldCharType="begin"/>
-      </w:r>
-      <w:r>
-        <w:instrText xml:space="preserve"> REF _Ref478473247 \h </w:instrText>
-      </w:r>
-      <w:r>
-        <w:fldChar w:fldCharType="separate"/>
-      </w:r>
-      <w:r>
-        <w:t xml:space="preserve">Figuur </w:t>
-      </w:r>
-      <w:r>
-        <w:rPr>
-          <w:noProof/>
-        </w:rPr>
-        <w:t>19</w:t>
-      </w:r>
-      <w:r>
-        <w:fldChar w:fldCharType="end"/>
-      </w:r>
-      <w:r>
-        <w:t xml:space="preserve"> verfraaid en beter leesbaar gemaakt.</w:t>
-      </w:r>
-    </w:p>
-    <w:p>
-      <w:r>
-        <w:t xml:space="preserve">Met behulp van regel 6 en 7 in </w:t>
-      </w:r>
-      <w:r>
-        <w:fldChar w:fldCharType="begin"/>
-      </w:r>
-      <w:r>
-        <w:instrText xml:space="preserve"> REF _Ref478473949 \h </w:instrText>
-      </w:r>
-      <w:r>
-        <w:fldChar w:fldCharType="separate"/>
-      </w:r>
-      <w:r>
-        <w:t xml:space="preserve">Figuur </w:t>
-      </w:r>
-      <w:r>
-        <w:rPr>
-          <w:noProof/>
-        </w:rPr>
-        <w:t>20</w:t>
-      </w:r>
-      <w:r>
-        <w:fldChar w:fldCharType="end"/>
-      </w:r>
-      <w:r>
-        <w:t xml:space="preserve"> voegen we een grid toe aan de plot. </w:t>
-      </w:r>
-      <w:r>
-        <w:t>De</w:t>
-      </w:r>
-      <w:r>
-        <w:t xml:space="preserve"> grid maakt het aflezen van waardes van een </w:t>
-      </w:r>
-      <w:r>
-        <w:t>grafiek</w:t>
-      </w:r>
-      <w:r>
-        <w:t xml:space="preserve"> gemakkelijk. Ook willen we graag de x-as en de y-as voorzien van een naam. Dat doen we in regel 8 en 9 in </w:t>
-      </w:r>
-      <w:r>
-        <w:fldChar w:fldCharType="begin"/>
-      </w:r>
-      <w:r>
-        <w:instrText xml:space="preserve"> REF _Ref478473949 \h </w:instrText>
-      </w:r>
-      <w:r>
-        <w:fldChar w:fldCharType="separate"/>
-      </w:r>
-      <w:r>
-        <w:t xml:space="preserve">Figuur </w:t>
-      </w:r>
-      <w:r>
-        <w:rPr>
-          <w:noProof/>
-        </w:rPr>
-        <w:t>20</w:t>
-      </w:r>
-      <w:r>
-        <w:fldChar w:fldCharType="end"/>
-      </w:r>
-      <w:r>
-        <w:t>. Je ziet wederom dat Matlab al haar functionaliteit inpakt m.b.v. functies</w:t>
-      </w:r>
-      <w:r>
-        <w:t xml:space="preserve"> (xlabel en ylabel zijn functies zonder output)</w:t>
-      </w:r>
-      <w:r>
-        <w:t>.</w:t>
-      </w:r>
-      <w:r>
-        <w:t xml:space="preserve"> </w:t>
-      </w:r>
-      <w:r>
-        <w:t xml:space="preserve">Als laatste kunnen we in een plot() </w:t>
-      </w:r>
-      <w:r>
-        <w:t xml:space="preserve">ook nog opgeven welke signalen wat voorstellen. In regel 10 van </w:t>
-      </w:r>
-      <w:r>
-        <w:fldChar w:fldCharType="begin"/>
-      </w:r>
-      <w:r>
-        <w:instrText xml:space="preserve"> REF _Ref478473949 \h </w:instrText>
-      </w:r>
-      <w:r>
-        <w:fldChar w:fldCharType="separate"/>
-      </w:r>
-      <w:r>
-        <w:t xml:space="preserve">Figuur </w:t>
-      </w:r>
-      <w:r>
-        <w:rPr>
-          <w:noProof/>
-        </w:rPr>
-        <w:t>20</w:t>
-      </w:r>
-      <w:r>
-        <w:fldChar w:fldCharType="end"/>
-      </w:r>
-      <w:r>
-        <w:t xml:space="preserve"> kunnen we een legenda maken m.b.v. de functie legend(). </w:t>
-      </w:r>
-    </w:p>
-    <w:p>
-      <w:pPr>
-        <w:pStyle w:val="Kop3"/>
-      </w:pPr>
-      <w:bookmarkStart w:id="38" w:name="_Toc495594753"/>
-      <w:r>
-        <w:t>Kleuren van de lijnen</w:t>
-      </w:r>
-      <w:bookmarkEnd w:id="38"/>
     </w:p>
     <w:p>
       <w:r>
@@ -10415,32 +10149,19 @@
         <w:pStyle w:val="Bijschrift"/>
         <w:jc w:val="center"/>
       </w:pPr>
-      <w:bookmarkStart w:id="39" w:name="_Ref478481047"/>
+      <w:bookmarkStart w:id="38" w:name="_Ref478481047"/>
       <w:r>
         <w:t xml:space="preserve">Figuur </w:t>
       </w:r>
-      <w:r>
-        <w:fldChar w:fldCharType="begin"/>
-      </w:r>
-      <w:r>
-        <w:instrText xml:space="preserve"> SEQ Figuur \* ARABIC </w:instrText>
-      </w:r>
-      <w:r>
-        <w:fldChar w:fldCharType="separate"/>
-      </w:r>
-      <w:r>
-        <w:rPr>
-          <w:noProof/>
-        </w:rPr>
-        <w:t>21</w:t>
-      </w:r>
-      <w:r>
-        <w:rPr>
-          <w:noProof/>
-        </w:rPr>
-        <w:fldChar w:fldCharType="end"/>
-      </w:r>
-      <w:bookmarkEnd w:id="39"/>
+      <w:fldSimple w:instr=" SEQ Figuur \* ARABIC ">
+        <w:r>
+          <w:rPr>
+            <w:noProof/>
+          </w:rPr>
+          <w:t>21</w:t>
+        </w:r>
+      </w:fldSimple>
+      <w:bookmarkEnd w:id="38"/>
       <w:r>
         <w:t xml:space="preserve">: je kunt ook zelf de kleuren in een plot </w:t>
       </w:r>
@@ -10541,37 +10262,62 @@
         <w:pStyle w:val="Bijschrift"/>
         <w:jc w:val="center"/>
       </w:pPr>
-      <w:bookmarkStart w:id="40" w:name="_Ref478475168"/>
+      <w:bookmarkStart w:id="39" w:name="_Ref478475168"/>
       <w:r>
         <w:t xml:space="preserve">Figuur </w:t>
       </w:r>
+      <w:fldSimple w:instr=" SEQ Figuur \* ARABIC ">
+        <w:r>
+          <w:rPr>
+            <w:noProof/>
+          </w:rPr>
+          <w:t>22</w:t>
+        </w:r>
+      </w:fldSimple>
+      <w:bookmarkEnd w:id="39"/>
+      <w:r>
+        <w:t>: M.b.v. een for-lus worden er gemakkelijk 10 verschillende kwadratische functies getekend.</w:t>
+      </w:r>
+    </w:p>
+    <w:p>
+      <w:pPr>
+        <w:pStyle w:val="aA"/>
+      </w:pPr>
+      <w:r>
+        <w:t>Zorg dat je</w:t>
+      </w:r>
+      <w:r>
+        <w:t xml:space="preserve"> de code i</w:t>
+      </w:r>
+      <w:r>
+        <w:t xml:space="preserve">n </w:t>
+      </w:r>
       <w:r>
         <w:fldChar w:fldCharType="begin"/>
       </w:r>
       <w:r>
-        <w:instrText xml:space="preserve"> SEQ Figuur \* ARAB</w:instrText>
-      </w:r>
-      <w:r>
-        <w:instrText xml:space="preserve">IC </w:instrText>
+        <w:instrText xml:space="preserve"> REF _Ref478475168 \h  \* MERGEFORMAT </w:instrText>
       </w:r>
       <w:r>
         <w:fldChar w:fldCharType="separate"/>
       </w:r>
       <w:r>
+        <w:t xml:space="preserve">Figuur </w:t>
+      </w:r>
+      <w:r>
         <w:rPr>
           <w:noProof/>
         </w:rPr>
         <w:t>22</w:t>
       </w:r>
       <w:r>
-        <w:rPr>
-          <w:noProof/>
-        </w:rPr>
         <w:fldChar w:fldCharType="end"/>
       </w:r>
-      <w:bookmarkEnd w:id="40"/>
-      <w:r>
-        <w:t>: M.b.v. een for-lus worden er gemakkelijk 10 verschillende kwadratische functies getekend.</w:t>
+      <w:r>
+        <w:t xml:space="preserve"> begrijpt!</w:t>
+      </w:r>
+      <w:r>
+        <w:t xml:space="preserve"> </w:t>
       </w:r>
     </w:p>
     <w:p>
@@ -10579,47 +10325,6 @@
         <w:pStyle w:val="aA"/>
       </w:pPr>
       <w:r>
-        <w:t>Zorg dat je</w:t>
-      </w:r>
-      <w:r>
-        <w:t xml:space="preserve"> de code i</w:t>
-      </w:r>
-      <w:r>
-        <w:t xml:space="preserve">n </w:t>
-      </w:r>
-      <w:r>
-        <w:fldChar w:fldCharType="begin"/>
-      </w:r>
-      <w:r>
-        <w:instrText xml:space="preserve"> REF _Ref478475168 \h  \* MERGEFORMAT </w:instrText>
-      </w:r>
-      <w:r>
-        <w:fldChar w:fldCharType="separate"/>
-      </w:r>
-      <w:r>
-        <w:t xml:space="preserve">Figuur </w:t>
-      </w:r>
-      <w:r>
-        <w:rPr>
-          <w:noProof/>
-        </w:rPr>
-        <w:t>22</w:t>
-      </w:r>
-      <w:r>
-        <w:fldChar w:fldCharType="end"/>
-      </w:r>
-      <w:r>
-        <w:t xml:space="preserve"> begrijpt!</w:t>
-      </w:r>
-      <w:r>
-        <w:t xml:space="preserve"> </w:t>
-      </w:r>
-    </w:p>
-    <w:p>
-      <w:pPr>
-        <w:pStyle w:val="aA"/>
-      </w:pPr>
-      <w:r>
         <w:t>Verander hier en daar wat en probeer te voorspellen wat er zal gebeuren voordat je het programma runt ter controle.</w:t>
       </w:r>
     </w:p>
@@ -10632,12 +10337,12 @@
       <w:pPr>
         <w:pStyle w:val="Kop2"/>
       </w:pPr>
-      <w:bookmarkStart w:id="41" w:name="_Toc495594754"/>
+      <w:bookmarkStart w:id="40" w:name="_Toc495594754"/>
       <w:r>
         <w:lastRenderedPageBreak/>
         <w:t>Het afsluiten van een plot</w:t>
       </w:r>
-      <w:bookmarkEnd w:id="41"/>
+      <w:bookmarkEnd w:id="40"/>
     </w:p>
     <w:p>
       <w:r>
@@ -10768,8 +10473,8 @@
       <w:pPr>
         <w:pStyle w:val="Kop2"/>
       </w:pPr>
-      <w:bookmarkStart w:id="42" w:name="_Toc495594755"/>
-      <w:commentRangeStart w:id="43"/>
+      <w:bookmarkStart w:id="41" w:name="_Toc495594755"/>
+      <w:commentRangeStart w:id="42"/>
       <w:r>
         <w:t>Meerder</w:t>
       </w:r>
@@ -10779,16 +10484,16 @@
       <w:r>
         <w:t xml:space="preserve"> plots in een plot</w:t>
       </w:r>
-      <w:commentRangeEnd w:id="43"/>
+      <w:commentRangeEnd w:id="42"/>
       <w:r>
         <w:rPr>
           <w:rStyle w:val="Verwijzingopmerking"/>
           <w:rFonts w:asciiTheme="minorHAnsi" w:eastAsiaTheme="minorHAnsi" w:hAnsiTheme="minorHAnsi" w:cstheme="minorBidi"/>
           <w:color w:val="auto"/>
         </w:rPr>
-        <w:commentReference w:id="43"/>
-      </w:r>
-      <w:bookmarkEnd w:id="42"/>
+        <w:commentReference w:id="42"/>
+      </w:r>
+      <w:bookmarkEnd w:id="41"/>
     </w:p>
     <w:p>
       <w:r>
@@ -10936,32 +10641,19 @@
         <w:pStyle w:val="Bijschrift"/>
         <w:jc w:val="center"/>
       </w:pPr>
-      <w:bookmarkStart w:id="44" w:name="_Ref479166395"/>
+      <w:bookmarkStart w:id="43" w:name="_Ref479166395"/>
       <w:r>
         <w:t xml:space="preserve">Figuur </w:t>
       </w:r>
-      <w:r>
-        <w:fldChar w:fldCharType="begin"/>
-      </w:r>
-      <w:r>
-        <w:instrText xml:space="preserve"> SEQ Figuur \* ARABIC </w:instrText>
-      </w:r>
-      <w:r>
-        <w:fldChar w:fldCharType="separate"/>
-      </w:r>
-      <w:r>
-        <w:rPr>
-          <w:noProof/>
-        </w:rPr>
-        <w:t>23</w:t>
-      </w:r>
-      <w:r>
-        <w:rPr>
-          <w:noProof/>
-        </w:rPr>
-        <w:fldChar w:fldCharType="end"/>
-      </w:r>
-      <w:bookmarkEnd w:id="44"/>
+      <w:fldSimple w:instr=" SEQ Figuur \* ARABIC ">
+        <w:r>
+          <w:rPr>
+            <w:noProof/>
+          </w:rPr>
+          <w:t>23</w:t>
+        </w:r>
+      </w:fldSimple>
+      <w:bookmarkEnd w:id="43"/>
       <w:r>
         <w:t>: een voorbeeld van subplots, meerdere plots in één GUI.</w:t>
       </w:r>
@@ -11080,32 +10772,19 @@
         <w:pStyle w:val="Bijschrift"/>
         <w:jc w:val="center"/>
       </w:pPr>
-      <w:bookmarkStart w:id="45" w:name="_Ref478480777"/>
+      <w:bookmarkStart w:id="44" w:name="_Ref478480777"/>
       <w:r>
         <w:t xml:space="preserve">Figuur </w:t>
       </w:r>
-      <w:r>
-        <w:fldChar w:fldCharType="begin"/>
-      </w:r>
-      <w:r>
-        <w:instrText xml:space="preserve"> SEQ Figuur \* ARABIC </w:instrText>
-      </w:r>
-      <w:r>
-        <w:fldChar w:fldCharType="separate"/>
-      </w:r>
-      <w:r>
-        <w:rPr>
-          <w:noProof/>
-        </w:rPr>
-        <w:t>24</w:t>
-      </w:r>
-      <w:r>
-        <w:rPr>
-          <w:noProof/>
-        </w:rPr>
-        <w:fldChar w:fldCharType="end"/>
-      </w:r>
-      <w:bookmarkEnd w:id="45"/>
+      <w:fldSimple w:instr=" SEQ Figuur \* ARABIC ">
+        <w:r>
+          <w:rPr>
+            <w:noProof/>
+          </w:rPr>
+          <w:t>24</w:t>
+        </w:r>
+      </w:fldSimple>
+      <w:bookmarkEnd w:id="44"/>
       <w:r>
         <w:t>: meerder plots in één figuur.</w:t>
       </w:r>
@@ -11200,11 +10879,11 @@
       <w:pPr>
         <w:pStyle w:val="Kop2"/>
       </w:pPr>
-      <w:bookmarkStart w:id="46" w:name="_Toc495594756"/>
+      <w:bookmarkStart w:id="45" w:name="_Toc495594756"/>
       <w:r>
         <w:t>Verschillende plots in een aparte GUI</w:t>
       </w:r>
-      <w:bookmarkEnd w:id="46"/>
+      <w:bookmarkEnd w:id="45"/>
     </w:p>
     <w:p>
       <w:r>
@@ -11268,32 +10947,19 @@
         <w:pStyle w:val="Bijschrift"/>
         <w:jc w:val="center"/>
       </w:pPr>
-      <w:bookmarkStart w:id="47" w:name="_Ref479166354"/>
+      <w:bookmarkStart w:id="46" w:name="_Ref479166354"/>
       <w:r>
         <w:t xml:space="preserve">Figuur </w:t>
       </w:r>
-      <w:r>
-        <w:fldChar w:fldCharType="begin"/>
-      </w:r>
-      <w:r>
-        <w:instrText xml:space="preserve"> SEQ Figuur \* ARABIC </w:instrText>
-      </w:r>
-      <w:r>
-        <w:fldChar w:fldCharType="separate"/>
-      </w:r>
-      <w:r>
-        <w:rPr>
-          <w:noProof/>
-        </w:rPr>
-        <w:t>25</w:t>
-      </w:r>
-      <w:r>
-        <w:rPr>
-          <w:noProof/>
-        </w:rPr>
-        <w:fldChar w:fldCharType="end"/>
-      </w:r>
-      <w:bookmarkEnd w:id="47"/>
+      <w:fldSimple w:instr=" SEQ Figuur \* ARABIC ">
+        <w:r>
+          <w:rPr>
+            <w:noProof/>
+          </w:rPr>
+          <w:t>25</w:t>
+        </w:r>
+      </w:fldSimple>
+      <w:bookmarkEnd w:id="46"/>
       <w:r>
         <w:t>: in plaats van subplots is in dit voorbeeld gebruik gemaakt van twee verschillende GUI’s.</w:t>
       </w:r>
@@ -11387,11 +11053,11 @@
       <w:pPr>
         <w:pStyle w:val="Kop2"/>
       </w:pPr>
-      <w:bookmarkStart w:id="48" w:name="_Toc495594757"/>
+      <w:bookmarkStart w:id="47" w:name="_Toc495594757"/>
       <w:r>
         <w:t>Het verfraaien van een plot</w:t>
       </w:r>
-      <w:bookmarkEnd w:id="48"/>
+      <w:bookmarkEnd w:id="47"/>
     </w:p>
     <w:p>
       <w:r>
@@ -11467,39 +11133,122 @@
         <w:pStyle w:val="Bijschrift"/>
         <w:jc w:val="center"/>
       </w:pPr>
-      <w:bookmarkStart w:id="49" w:name="_Ref479167836"/>
+      <w:bookmarkStart w:id="48" w:name="_Ref479167836"/>
       <w:r>
         <w:t xml:space="preserve">Figuur </w:t>
       </w:r>
+      <w:fldSimple w:instr=" SEQ Figuur \* ARABIC ">
+        <w:r>
+          <w:rPr>
+            <w:noProof/>
+          </w:rPr>
+          <w:t>26</w:t>
+        </w:r>
+      </w:fldSimple>
+      <w:bookmarkEnd w:id="48"/>
+      <w:r>
+        <w:t>: Een aantal subplots met verschillende verfraaiingen. Lees zelf de code goed door om te begrijpen welke veranderingen in de code zijn doorgevoerd.</w:t>
+      </w:r>
+    </w:p>
+    <w:p>
+      <w:r>
+        <w:t xml:space="preserve">Je kunt zoals je in </w:t>
+      </w:r>
       <w:r>
         <w:fldChar w:fldCharType="begin"/>
       </w:r>
       <w:r>
-        <w:instrText xml:space="preserve"> SEQ Figuur \* ARABIC </w:instrText>
+        <w:instrText xml:space="preserve"> REF _Ref479167836 \h </w:instrText>
       </w:r>
       <w:r>
         <w:fldChar w:fldCharType="separate"/>
       </w:r>
       <w:r>
+        <w:t xml:space="preserve">Figuur </w:t>
+      </w:r>
+      <w:r>
         <w:rPr>
           <w:noProof/>
         </w:rPr>
         <w:t>26</w:t>
       </w:r>
       <w:r>
+        <w:fldChar w:fldCharType="end"/>
+      </w:r>
+      <w:r>
+        <w:t xml:space="preserve"> ziet</w:t>
+      </w:r>
+      <w:r>
+        <w:t>, kun</w:t>
+      </w:r>
+      <w:r>
+        <w:t xml:space="preserve"> verschillende verfraaiingen aan je plot toevoegen.</w:t>
+      </w:r>
+      <w:r>
+        <w:t xml:space="preserve"> Zo kun je de lijndikte van een plot veranderen. </w:t>
+      </w:r>
+    </w:p>
+    <w:p>
+      <w:pPr>
+        <w:pStyle w:val="aq"/>
+      </w:pPr>
+      <w:r>
+        <w:t xml:space="preserve">Hoe moet dit? </w:t>
+      </w:r>
+    </w:p>
+    <w:p>
+      <w:pPr>
+        <w:pStyle w:val="aA"/>
+      </w:pPr>
+      <w:r>
+        <w:t>Leidt het antwoord af uit de co</w:t>
+      </w:r>
+      <w:r>
+        <w:t xml:space="preserve">de in </w:t>
+      </w:r>
+      <w:r>
+        <w:fldChar w:fldCharType="begin"/>
+      </w:r>
+      <w:r>
+        <w:instrText xml:space="preserve"> REF _Ref479167836 \h  \* MERGEFORMAT </w:instrText>
+      </w:r>
+      <w:r>
+        <w:fldChar w:fldCharType="separate"/>
+      </w:r>
+      <w:r>
+        <w:t xml:space="preserve">Figuur </w:t>
+      </w:r>
+      <w:r>
         <w:rPr>
           <w:noProof/>
         </w:rPr>
+        <w:t>26</w:t>
+      </w:r>
+      <w:r>
         <w:fldChar w:fldCharType="end"/>
       </w:r>
-      <w:bookmarkEnd w:id="49"/>
-      <w:r>
-        <w:t>: Een aantal subplots met verschillende verfraaiingen. Lees zelf de code goed door om te begrijpen welke veranderingen in de code zijn doorgevoerd.</w:t>
-      </w:r>
-    </w:p>
-    <w:p>
-      <w:r>
-        <w:t xml:space="preserve">Je kunt zoals je in </w:t>
+      <w:r>
+        <w:t xml:space="preserve"> en test dit zelf uit.</w:t>
+      </w:r>
+      <w:r>
+        <w:t xml:space="preserve"> </w:t>
+      </w:r>
+    </w:p>
+    <w:p>
+      <w:r>
+        <w:t>Merk op dat de plot functie een verschillend aantal inputs kan hebben. De volgorde van die inputs is overigens meestal wel belangrijk.</w:t>
+      </w:r>
+      <w:r>
+        <w:t xml:space="preserve"> </w:t>
+      </w:r>
+      <w:r>
+        <w:t xml:space="preserve">Je </w:t>
+      </w:r>
+      <w:r>
+        <w:t xml:space="preserve">hebt </w:t>
+      </w:r>
+      <w:r>
+        <w:t xml:space="preserve">inmiddels opgemaakt uit </w:t>
       </w:r>
       <w:r>
         <w:fldChar w:fldCharType="begin"/>
@@ -11523,16 +11272,7 @@
         <w:fldChar w:fldCharType="end"/>
       </w:r>
       <w:r>
-        <w:t xml:space="preserve"> ziet</w:t>
-      </w:r>
-      <w:r>
-        <w:t>, kun</w:t>
-      </w:r>
-      <w:r>
-        <w:t xml:space="preserve"> verschillende verfraaiingen aan je plot toevoegen.</w:t>
-      </w:r>
-      <w:r>
-        <w:t xml:space="preserve"> Zo kun je de lijndikte van een plot veranderen. </w:t>
+        <w:t xml:space="preserve"> dat je niet altijd lijnen hoeft te tekenen. Je kunt ook met bepaalde symbolen werken. </w:t>
       </w:r>
     </w:p>
     <w:p>
@@ -11540,7 +11280,13 @@
         <w:pStyle w:val="aq"/>
       </w:pPr>
       <w:r>
-        <w:t xml:space="preserve">Hoe moet dit? </w:t>
+        <w:t>Hoe kun je in</w:t>
+      </w:r>
+      <w:r>
+        <w:t xml:space="preserve"> </w:t>
+      </w:r>
+      <w:r>
+        <w:t xml:space="preserve">plaats van een lijn enkel puntjes tekenen in een plot? </w:t>
       </w:r>
     </w:p>
     <w:p>
@@ -11577,99 +11323,6 @@
       <w:r>
         <w:t xml:space="preserve"> en test dit zelf uit.</w:t>
       </w:r>
-      <w:r>
-        <w:t xml:space="preserve"> </w:t>
-      </w:r>
-    </w:p>
-    <w:p>
-      <w:r>
-        <w:t>Merk op dat de plot functie een verschillend aantal inputs kan hebben. De volgorde van die inputs is overigens meestal wel belangrijk.</w:t>
-      </w:r>
-      <w:r>
-        <w:t xml:space="preserve"> </w:t>
-      </w:r>
-      <w:r>
-        <w:t xml:space="preserve">Je </w:t>
-      </w:r>
-      <w:r>
-        <w:t xml:space="preserve">hebt </w:t>
-      </w:r>
-      <w:r>
-        <w:t xml:space="preserve">inmiddels opgemaakt uit </w:t>
-      </w:r>
-      <w:r>
-        <w:fldChar w:fldCharType="begin"/>
-      </w:r>
-      <w:r>
-        <w:instrText xml:space="preserve"> REF _Ref479167836 \h </w:instrText>
-      </w:r>
-      <w:r>
-        <w:fldChar w:fldCharType="separate"/>
-      </w:r>
-      <w:r>
-        <w:t xml:space="preserve">Figuur </w:t>
-      </w:r>
-      <w:r>
-        <w:rPr>
-          <w:noProof/>
-        </w:rPr>
-        <w:t>26</w:t>
-      </w:r>
-      <w:r>
-        <w:fldChar w:fldCharType="end"/>
-      </w:r>
-      <w:r>
-        <w:t xml:space="preserve"> dat je niet altijd lijnen hoeft te tekenen. Je kunt ook met bepaalde symbolen werken. </w:t>
-      </w:r>
-    </w:p>
-    <w:p>
-      <w:pPr>
-        <w:pStyle w:val="aq"/>
-      </w:pPr>
-      <w:r>
-        <w:t>Hoe kun je in</w:t>
-      </w:r>
-      <w:r>
-        <w:t xml:space="preserve"> </w:t>
-      </w:r>
-      <w:r>
-        <w:t xml:space="preserve">plaats van een lijn enkel puntjes tekenen in een plot? </w:t>
-      </w:r>
-    </w:p>
-    <w:p>
-      <w:pPr>
-        <w:pStyle w:val="aA"/>
-      </w:pPr>
-      <w:r>
-        <w:t>Leidt het antwoord af uit de co</w:t>
-      </w:r>
-      <w:r>
-        <w:t xml:space="preserve">de in </w:t>
-      </w:r>
-      <w:r>
-        <w:fldChar w:fldCharType="begin"/>
-      </w:r>
-      <w:r>
-        <w:instrText xml:space="preserve"> REF _Ref479167836 \h  \* MERGEFORMAT </w:instrText>
-      </w:r>
-      <w:r>
-        <w:fldChar w:fldCharType="separate"/>
-      </w:r>
-      <w:r>
-        <w:t xml:space="preserve">Figuur </w:t>
-      </w:r>
-      <w:r>
-        <w:rPr>
-          <w:noProof/>
-        </w:rPr>
-        <w:t>26</w:t>
-      </w:r>
-      <w:r>
-        <w:fldChar w:fldCharType="end"/>
-      </w:r>
-      <w:r>
-        <w:t xml:space="preserve"> en test dit zelf uit.</w:t>
-      </w:r>
     </w:p>
     <w:p>
       <w:pPr>
@@ -11688,7 +11341,7 @@
       <w:pPr>
         <w:pStyle w:val="Kop2"/>
       </w:pPr>
-      <w:bookmarkStart w:id="50" w:name="_Toc495594758"/>
+      <w:bookmarkStart w:id="49" w:name="_Toc495594758"/>
       <w:r>
         <w:lastRenderedPageBreak/>
         <w:t>Het opge</w:t>
@@ -11696,7 +11349,7 @@
       <w:r>
         <w:t>ven van een plotbereik</w:t>
       </w:r>
-      <w:bookmarkEnd w:id="50"/>
+      <w:bookmarkEnd w:id="49"/>
     </w:p>
     <w:p>
       <w:r>
@@ -11961,27 +11614,14 @@
       <w:r>
         <w:t xml:space="preserve">Figuur </w:t>
       </w:r>
-      <w:r>
-        <w:fldChar w:fldCharType="begin"/>
-      </w:r>
-      <w:r>
-        <w:instrText xml:space="preserve"> SEQ Figuur \* ARABIC </w:instrText>
-      </w:r>
-      <w:r>
-        <w:fldChar w:fldCharType="separate"/>
-      </w:r>
-      <w:r>
-        <w:rPr>
-          <w:noProof/>
-        </w:rPr>
-        <w:t>27</w:t>
-      </w:r>
-      <w:r>
-        <w:rPr>
-          <w:noProof/>
-        </w:rPr>
-        <w:fldChar w:fldCharType="end"/>
-      </w:r>
+      <w:fldSimple w:instr=" SEQ Figuur \* ARABIC ">
+        <w:r>
+          <w:rPr>
+            <w:noProof/>
+          </w:rPr>
+          <w:t>27</w:t>
+        </w:r>
+      </w:fldSimple>
       <w:r>
         <w:t>: twee dezelfde grafieken worden geplot, maar m.b.v. een nieuw plotbereik zien de grafieken er toch anders uit.</w:t>
       </w:r>
@@ -11991,53 +11631,53 @@
       <w:pPr>
         <w:pStyle w:val="Kop2"/>
       </w:pPr>
-      <w:bookmarkStart w:id="51" w:name="_Toc495594759"/>
+      <w:bookmarkStart w:id="50" w:name="_Toc495594759"/>
       <w:r>
         <w:t>Andere type plots</w:t>
       </w:r>
+      <w:bookmarkEnd w:id="50"/>
+    </w:p>
+    <w:p>
+      <w:r>
+        <w:t xml:space="preserve">Er zijn nog meer verschillende type plots die in Matlab kunnen worden gemaakt. </w:t>
+      </w:r>
+      <w:r>
+        <w:t xml:space="preserve">We gaan ze niet allemaal behandelen. </w:t>
+      </w:r>
+      <w:r>
+        <w:t>Bovendien staat alles wat je wilt weten m.b.t. Matlab mogelijkheden online</w:t>
+      </w:r>
+      <w:r>
+        <w:t xml:space="preserve"> (</w:t>
+      </w:r>
+      <w:r>
+        <w:t>https://nl.mathworks.com/help/matlab/</w:t>
+      </w:r>
+      <w:r>
+        <w:t>)</w:t>
+      </w:r>
+      <w:r>
+        <w:t>.</w:t>
+      </w:r>
+      <w:r>
+        <w:t xml:space="preserve"> Hieronder volgen nog en</w:t>
+      </w:r>
+      <w:r>
+        <w:t>kele</w:t>
+      </w:r>
+      <w:r>
+        <w:t xml:space="preserve"> veel voorkomende plots.</w:t>
+      </w:r>
+    </w:p>
+    <w:p>
+      <w:pPr>
+        <w:pStyle w:val="Kop3"/>
+      </w:pPr>
+      <w:bookmarkStart w:id="51" w:name="_Toc495594760"/>
+      <w:r>
+        <w:t>Area plot</w:t>
+      </w:r>
       <w:bookmarkEnd w:id="51"/>
-    </w:p>
-    <w:p>
-      <w:r>
-        <w:t xml:space="preserve">Er zijn nog meer verschillende type plots die in Matlab kunnen worden gemaakt. </w:t>
-      </w:r>
-      <w:r>
-        <w:t xml:space="preserve">We gaan ze niet allemaal behandelen. </w:t>
-      </w:r>
-      <w:r>
-        <w:t>Bovendien staat alles wat je wilt weten m.b.t. Matlab mogelijkheden online</w:t>
-      </w:r>
-      <w:r>
-        <w:t xml:space="preserve"> (</w:t>
-      </w:r>
-      <w:r>
-        <w:t>https://nl.mathworks.com/help/matlab/</w:t>
-      </w:r>
-      <w:r>
-        <w:t>)</w:t>
-      </w:r>
-      <w:r>
-        <w:t>.</w:t>
-      </w:r>
-      <w:r>
-        <w:t xml:space="preserve"> Hieronder volgen nog en</w:t>
-      </w:r>
-      <w:r>
-        <w:t>kele</w:t>
-      </w:r>
-      <w:r>
-        <w:t xml:space="preserve"> veel voorkomende plots.</w:t>
-      </w:r>
-    </w:p>
-    <w:p>
-      <w:pPr>
-        <w:pStyle w:val="Kop3"/>
-      </w:pPr>
-      <w:bookmarkStart w:id="52" w:name="_Toc495594760"/>
-      <w:r>
-        <w:t>Area plot</w:t>
-      </w:r>
-      <w:bookmarkEnd w:id="52"/>
     </w:p>
     <w:p>
       <w:r>
@@ -12111,27 +11751,14 @@
       <w:r>
         <w:t xml:space="preserve">Figuur </w:t>
       </w:r>
-      <w:r>
-        <w:fldChar w:fldCharType="begin"/>
-      </w:r>
-      <w:r>
-        <w:instrText xml:space="preserve"> SEQ Figuur \* ARABIC </w:instrText>
-      </w:r>
-      <w:r>
-        <w:fldChar w:fldCharType="separate"/>
-      </w:r>
-      <w:r>
-        <w:rPr>
-          <w:noProof/>
-        </w:rPr>
-        <w:t>28</w:t>
-      </w:r>
-      <w:r>
-        <w:rPr>
-          <w:noProof/>
-        </w:rPr>
-        <w:fldChar w:fldCharType="end"/>
-      </w:r>
+      <w:fldSimple w:instr=" SEQ Figuur \* ARABIC ">
+        <w:r>
+          <w:rPr>
+            <w:noProof/>
+          </w:rPr>
+          <w:t>28</w:t>
+        </w:r>
+      </w:fldSimple>
       <w:r>
         <w:t>: Een voorbeeld van een area plot.</w:t>
       </w:r>
@@ -12159,11 +11786,11 @@
       <w:pPr>
         <w:pStyle w:val="Kop3"/>
       </w:pPr>
-      <w:bookmarkStart w:id="53" w:name="_Toc495594761"/>
+      <w:bookmarkStart w:id="52" w:name="_Toc495594761"/>
       <w:r>
         <w:t>Histogram</w:t>
       </w:r>
-      <w:bookmarkEnd w:id="53"/>
+      <w:bookmarkEnd w:id="52"/>
     </w:p>
     <w:p>
       <w:r>
@@ -12236,27 +11863,14 @@
       <w:r>
         <w:t xml:space="preserve">Figuur </w:t>
       </w:r>
-      <w:r>
-        <w:fldChar w:fldCharType="begin"/>
-      </w:r>
-      <w:r>
-        <w:instrText xml:space="preserve"> SEQ Figuur \* ARABIC </w:instrText>
-      </w:r>
-      <w:r>
-        <w:fldChar w:fldCharType="separate"/>
-      </w:r>
-      <w:r>
-        <w:rPr>
-          <w:noProof/>
-        </w:rPr>
-        <w:t>29</w:t>
-      </w:r>
-      <w:r>
-        <w:rPr>
-          <w:noProof/>
-        </w:rPr>
-        <w:fldChar w:fldCharType="end"/>
-      </w:r>
+      <w:fldSimple w:instr=" SEQ Figuur \* ARABIC ">
+        <w:r>
+          <w:rPr>
+            <w:noProof/>
+          </w:rPr>
+          <w:t>29</w:t>
+        </w:r>
+      </w:fldSimple>
       <w:r>
         <w:t>: Een voorbeeld van een histogram</w:t>
       </w:r>
@@ -12330,27 +11944,14 @@
       <w:r>
         <w:t xml:space="preserve">Figuur </w:t>
       </w:r>
-      <w:r>
-        <w:fldChar w:fldCharType="begin"/>
-      </w:r>
-      <w:r>
-        <w:instrText xml:space="preserve"> SEQ Figuur \* ARABIC </w:instrText>
-      </w:r>
-      <w:r>
-        <w:fldChar w:fldCharType="separate"/>
-      </w:r>
-      <w:r>
-        <w:rPr>
-          <w:noProof/>
-        </w:rPr>
-        <w:t>30</w:t>
-      </w:r>
-      <w:r>
-        <w:rPr>
-          <w:noProof/>
-        </w:rPr>
-        <w:fldChar w:fldCharType="end"/>
-      </w:r>
+      <w:fldSimple w:instr=" SEQ Figuur \* ARABIC ">
+        <w:r>
+          <w:rPr>
+            <w:noProof/>
+          </w:rPr>
+          <w:t>30</w:t>
+        </w:r>
+      </w:fldSimple>
       <w:r>
         <w:t xml:space="preserve">: </w:t>
       </w:r>
@@ -12382,21 +11983,21 @@
       <w:pPr>
         <w:pStyle w:val="Kop2"/>
       </w:pPr>
-      <w:bookmarkStart w:id="54" w:name="_Toc495594762"/>
-      <w:commentRangeStart w:id="55"/>
+      <w:bookmarkStart w:id="53" w:name="_Toc495594762"/>
+      <w:commentRangeStart w:id="54"/>
       <w:r>
         <w:t>Vragen en Opdrachten</w:t>
       </w:r>
-      <w:commentRangeEnd w:id="55"/>
+      <w:commentRangeEnd w:id="54"/>
       <w:r>
         <w:rPr>
           <w:rStyle w:val="Verwijzingopmerking"/>
           <w:rFonts w:asciiTheme="minorHAnsi" w:eastAsiaTheme="minorHAnsi" w:hAnsiTheme="minorHAnsi" w:cstheme="minorBidi"/>
           <w:color w:val="auto"/>
         </w:rPr>
-        <w:commentReference w:id="55"/>
-      </w:r>
-      <w:bookmarkEnd w:id="54"/>
+        <w:commentReference w:id="54"/>
+      </w:r>
+      <w:bookmarkEnd w:id="53"/>
     </w:p>
     <w:p>
       <w:pPr>
@@ -12519,6 +12120,29 @@
       </w:r>
     </w:p>
     <w:p>
+      <w:pPr>
+        <w:numPr>
+          <w:ilvl w:val="0"/>
+          <w:numId w:val="24"/>
+        </w:numPr>
+        <w:contextualSpacing/>
+        <w:rPr>
+          <w:rFonts w:eastAsia="Times New Roman" w:cs="Times New Roman"/>
+        </w:rPr>
+      </w:pPr>
+      <w:r>
+        <w:rPr>
+          <w:rFonts w:eastAsia="Times New Roman" w:cs="Times New Roman"/>
+        </w:rPr>
+        <w:t>Is het mogelijk om een xlim te plotten zonder ook een ylim te plotten?</w:t>
+      </w:r>
+    </w:p>
+    <w:p>
+      <w:pPr>
+        <w:ind w:left="360"/>
+      </w:pPr>
+    </w:p>
+    <w:p>
       <w:r>
         <w:br w:type="page"/>
       </w:r>
@@ -12527,12 +12151,12 @@
       <w:pPr>
         <w:pStyle w:val="Kop2"/>
       </w:pPr>
-      <w:bookmarkStart w:id="56" w:name="_Toc495594763"/>
+      <w:bookmarkStart w:id="55" w:name="_Toc495594763"/>
       <w:r>
         <w:lastRenderedPageBreak/>
         <w:t>Antwoorden</w:t>
       </w:r>
-      <w:bookmarkEnd w:id="56"/>
+      <w:bookmarkEnd w:id="55"/>
     </w:p>
     <w:p>
       <w:pPr>
@@ -12712,7 +12336,28 @@
         <w:t>De Matlab help-functie geeft je de benodigde informatie. Zo kun je de lijnen een gele of zwarte kleur geven.</w:t>
       </w:r>
     </w:p>
-    <w:p/>
+    <w:p>
+      <w:pPr>
+        <w:numPr>
+          <w:ilvl w:val="0"/>
+          <w:numId w:val="25"/>
+        </w:numPr>
+        <w:contextualSpacing/>
+        <w:rPr>
+          <w:rFonts w:eastAsia="Times New Roman" w:cs="Times New Roman"/>
+        </w:rPr>
+      </w:pPr>
+      <w:r>
+        <w:rPr>
+          <w:rFonts w:eastAsia="Times New Roman" w:cs="Times New Roman"/>
+        </w:rPr>
+        <w:t>Ja dit is mogelijk, xlim en ylim kun je los van elkaar gebruiken.</w:t>
+      </w:r>
+    </w:p>
+    <w:p>
+      <w:bookmarkStart w:id="56" w:name="_GoBack"/>
+      <w:bookmarkEnd w:id="56"/>
+    </w:p>
     <w:p/>
     <w:p/>
     <w:p/>
@@ -12762,7 +12407,7 @@
 
 <file path=word/comments.xml><?xml version="1.0" encoding="utf-8"?>
 <w:comments xmlns:wpc="http://schemas.microsoft.com/office/word/2010/wordprocessingCanvas" xmlns:mc="http://schemas.openxmlformats.org/markup-compatibility/2006" xmlns:o="urn:schemas-microsoft-com:office:office" xmlns:r="http://schemas.openxmlformats.org/officeDocument/2006/relationships" xmlns:m="http://schemas.openxmlformats.org/officeDocument/2006/math" xmlns:v="urn:schemas-microsoft-com:vml" xmlns:wp14="http://schemas.microsoft.com/office/word/2010/wordprocessingDrawing" xmlns:wp="http://schemas.openxmlformats.org/drawingml/2006/wordprocessingDrawing" xmlns:w10="urn:schemas-microsoft-com:office:word" xmlns:w="http://schemas.openxmlformats.org/wordprocessingml/2006/main" xmlns:w14="http://schemas.microsoft.com/office/word/2010/wordml" xmlns:w15="http://schemas.microsoft.com/office/word/2012/wordml" xmlns:wpg="http://schemas.microsoft.com/office/word/2010/wordprocessingGroup" xmlns:wpi="http://schemas.microsoft.com/office/word/2010/wordprocessingInk" xmlns:wne="http://schemas.microsoft.com/office/word/2006/wordml" xmlns:wps="http://schemas.microsoft.com/office/word/2010/wordprocessingShape" mc:Ignorable="w14 w15 wp14">
-  <w:comment w:id="28" w:author="Trigt, B. van" w:date="2017-10-02T13:15:00Z" w:initials="TBv">
+  <w:comment w:id="27" w:author="Trigt, B. van" w:date="2017-10-02T13:15:00Z" w:initials="TBv">
     <w:p>
       <w:pPr>
         <w:pStyle w:val="Tekstopmerking"/>
@@ -12778,7 +12423,7 @@
       </w:r>
     </w:p>
   </w:comment>
-  <w:comment w:id="29" w:author="Trigt, B. van" w:date="2017-10-02T13:22:00Z" w:initials="TBv">
+  <w:comment w:id="28" w:author="Trigt, B. van" w:date="2017-10-02T13:22:00Z" w:initials="TBv">
     <w:p>
       <w:pPr>
         <w:pStyle w:val="Tekstopmerking"/>
@@ -12794,7 +12439,7 @@
       </w:r>
     </w:p>
   </w:comment>
-  <w:comment w:id="30" w:author="Gebruiker" w:date="2017-10-07T13:43:00Z" w:initials="G">
+  <w:comment w:id="29" w:author="Gebruiker" w:date="2017-10-07T13:43:00Z" w:initials="G">
     <w:p>
       <w:pPr>
         <w:pStyle w:val="Tekstopmerking"/>
@@ -12810,7 +12455,7 @@
       </w:r>
     </w:p>
   </w:comment>
-  <w:comment w:id="43" w:author="Gebruiker" w:date="2017-10-02T17:50:00Z" w:initials="G">
+  <w:comment w:id="42" w:author="Gebruiker" w:date="2017-10-02T17:50:00Z" w:initials="G">
     <w:p>
       <w:pPr>
         <w:pStyle w:val="Tekstopmerking"/>
@@ -12826,7 +12471,7 @@
       </w:r>
     </w:p>
   </w:comment>
-  <w:comment w:id="55" w:author="Gebruiker" w:date="2017-10-07T13:56:00Z" w:initials="G">
+  <w:comment w:id="54" w:author="Gebruiker" w:date="2017-10-07T13:56:00Z" w:initials="G">
     <w:p>
       <w:pPr>
         <w:pStyle w:val="Tekstopmerking"/>
@@ -13027,7 +12672,7 @@
         <w:sz w:val="18"/>
         <w:lang w:val="it-IT"/>
       </w:rPr>
-      <w:t>24</w:t>
+      <w:t>30</w:t>
     </w:r>
     <w:r>
       <w:rPr>
@@ -14114,6 +13759,92 @@
     </w:lvl>
   </w:abstractNum>
   <w:abstractNum w:abstractNumId="10" w15:restartNumberingAfterBreak="0">
+    <w:nsid w:val="452E323E"/>
+    <w:multiLevelType w:val="hybridMultilevel"/>
+    <w:tmpl w:val="4432C060"/>
+    <w:lvl w:ilvl="0" w:tplc="0413000F">
+      <w:start w:val="1"/>
+      <w:numFmt w:val="decimal"/>
+      <w:lvlText w:val="%1."/>
+      <w:lvlJc w:val="left"/>
+      <w:pPr>
+        <w:ind w:left="720" w:hanging="360"/>
+      </w:pPr>
+    </w:lvl>
+    <w:lvl w:ilvl="1" w:tplc="04130019" w:tentative="1">
+      <w:start w:val="1"/>
+      <w:numFmt w:val="lowerLetter"/>
+      <w:lvlText w:val="%2."/>
+      <w:lvlJc w:val="left"/>
+      <w:pPr>
+        <w:ind w:left="1440" w:hanging="360"/>
+      </w:pPr>
+    </w:lvl>
+    <w:lvl w:ilvl="2" w:tplc="0413001B" w:tentative="1">
+      <w:start w:val="1"/>
+      <w:numFmt w:val="lowerRoman"/>
+      <w:lvlText w:val="%3."/>
+      <w:lvlJc w:val="right"/>
+      <w:pPr>
+        <w:ind w:left="2160" w:hanging="180"/>
+      </w:pPr>
+    </w:lvl>
+    <w:lvl w:ilvl="3" w:tplc="0413000F" w:tentative="1">
+      <w:start w:val="1"/>
+      <w:numFmt w:val="decimal"/>
+      <w:lvlText w:val="%4."/>
+      <w:lvlJc w:val="left"/>
+      <w:pPr>
+        <w:ind w:left="2880" w:hanging="360"/>
+      </w:pPr>
+    </w:lvl>
+    <w:lvl w:ilvl="4" w:tplc="04130019" w:tentative="1">
+      <w:start w:val="1"/>
+      <w:numFmt w:val="lowerLetter"/>
+      <w:lvlText w:val="%5."/>
+      <w:lvlJc w:val="left"/>
+      <w:pPr>
+        <w:ind w:left="3600" w:hanging="360"/>
+      </w:pPr>
+    </w:lvl>
+    <w:lvl w:ilvl="5" w:tplc="0413001B" w:tentative="1">
+      <w:start w:val="1"/>
+      <w:numFmt w:val="lowerRoman"/>
+      <w:lvlText w:val="%6."/>
+      <w:lvlJc w:val="right"/>
+      <w:pPr>
+        <w:ind w:left="4320" w:hanging="180"/>
+      </w:pPr>
+    </w:lvl>
+    <w:lvl w:ilvl="6" w:tplc="0413000F" w:tentative="1">
+      <w:start w:val="1"/>
+      <w:numFmt w:val="decimal"/>
+      <w:lvlText w:val="%7."/>
+      <w:lvlJc w:val="left"/>
+      <w:pPr>
+        <w:ind w:left="5040" w:hanging="360"/>
+      </w:pPr>
+    </w:lvl>
+    <w:lvl w:ilvl="7" w:tplc="04130019" w:tentative="1">
+      <w:start w:val="1"/>
+      <w:numFmt w:val="lowerLetter"/>
+      <w:lvlText w:val="%8."/>
+      <w:lvlJc w:val="left"/>
+      <w:pPr>
+        <w:ind w:left="5760" w:hanging="360"/>
+      </w:pPr>
+    </w:lvl>
+    <w:lvl w:ilvl="8" w:tplc="0413001B" w:tentative="1">
+      <w:start w:val="1"/>
+      <w:numFmt w:val="lowerRoman"/>
+      <w:lvlText w:val="%9."/>
+      <w:lvlJc w:val="right"/>
+      <w:pPr>
+        <w:ind w:left="6480" w:hanging="180"/>
+      </w:pPr>
+    </w:lvl>
+  </w:abstractNum>
+  <w:abstractNum w:abstractNumId="11" w15:restartNumberingAfterBreak="0">
     <w:nsid w:val="45952753"/>
     <w:multiLevelType w:val="hybridMultilevel"/>
     <w:tmpl w:val="B1CEA358"/>
@@ -14199,7 +13930,7 @@
       </w:pPr>
     </w:lvl>
   </w:abstractNum>
-  <w:abstractNum w:abstractNumId="11" w15:restartNumberingAfterBreak="0">
+  <w:abstractNum w:abstractNumId="12" w15:restartNumberingAfterBreak="0">
     <w:nsid w:val="468E00A9"/>
     <w:multiLevelType w:val="multilevel"/>
     <w:tmpl w:val="DD269AB0"/>
@@ -14288,7 +14019,7 @@
       </w:pPr>
     </w:lvl>
   </w:abstractNum>
-  <w:abstractNum w:abstractNumId="12" w15:restartNumberingAfterBreak="0">
+  <w:abstractNum w:abstractNumId="13" w15:restartNumberingAfterBreak="0">
     <w:nsid w:val="4B124864"/>
     <w:multiLevelType w:val="hybridMultilevel"/>
     <w:tmpl w:val="BA4A5046"/>
@@ -14374,7 +14105,7 @@
       </w:pPr>
     </w:lvl>
   </w:abstractNum>
-  <w:abstractNum w:abstractNumId="13" w15:restartNumberingAfterBreak="0">
+  <w:abstractNum w:abstractNumId="14" w15:restartNumberingAfterBreak="0">
     <w:nsid w:val="4E2B104F"/>
     <w:multiLevelType w:val="hybridMultilevel"/>
     <w:tmpl w:val="A73C5BFE"/>
@@ -14487,7 +14218,7 @@
       </w:rPr>
     </w:lvl>
   </w:abstractNum>
-  <w:abstractNum w:abstractNumId="14" w15:restartNumberingAfterBreak="0">
+  <w:abstractNum w:abstractNumId="15" w15:restartNumberingAfterBreak="0">
     <w:nsid w:val="54731847"/>
     <w:multiLevelType w:val="hybridMultilevel"/>
     <w:tmpl w:val="3D0C772C"/>
@@ -14573,7 +14304,7 @@
       </w:pPr>
     </w:lvl>
   </w:abstractNum>
-  <w:abstractNum w:abstractNumId="15" w15:restartNumberingAfterBreak="0">
+  <w:abstractNum w:abstractNumId="16" w15:restartNumberingAfterBreak="0">
     <w:nsid w:val="57162645"/>
     <w:multiLevelType w:val="hybridMultilevel"/>
     <w:tmpl w:val="C7EE949E"/>
@@ -14686,7 +14417,7 @@
       </w:rPr>
     </w:lvl>
   </w:abstractNum>
-  <w:abstractNum w:abstractNumId="16" w15:restartNumberingAfterBreak="0">
+  <w:abstractNum w:abstractNumId="17" w15:restartNumberingAfterBreak="0">
     <w:nsid w:val="57967110"/>
     <w:multiLevelType w:val="hybridMultilevel"/>
     <w:tmpl w:val="68B2F6D6"/>
@@ -14772,7 +14503,7 @@
       </w:pPr>
     </w:lvl>
   </w:abstractNum>
-  <w:abstractNum w:abstractNumId="17" w15:restartNumberingAfterBreak="0">
+  <w:abstractNum w:abstractNumId="18" w15:restartNumberingAfterBreak="0">
     <w:nsid w:val="59585CF8"/>
     <w:multiLevelType w:val="hybridMultilevel"/>
     <w:tmpl w:val="B1CEA358"/>
@@ -14858,7 +14589,93 @@
       </w:pPr>
     </w:lvl>
   </w:abstractNum>
-  <w:abstractNum w:abstractNumId="18" w15:restartNumberingAfterBreak="0">
+  <w:abstractNum w:abstractNumId="19" w15:restartNumberingAfterBreak="0">
+    <w:nsid w:val="60EC09DC"/>
+    <w:multiLevelType w:val="hybridMultilevel"/>
+    <w:tmpl w:val="D408F304"/>
+    <w:lvl w:ilvl="0" w:tplc="0413000F">
+      <w:start w:val="1"/>
+      <w:numFmt w:val="decimal"/>
+      <w:lvlText w:val="%1."/>
+      <w:lvlJc w:val="left"/>
+      <w:pPr>
+        <w:ind w:left="720" w:hanging="360"/>
+      </w:pPr>
+    </w:lvl>
+    <w:lvl w:ilvl="1" w:tplc="04130019" w:tentative="1">
+      <w:start w:val="1"/>
+      <w:numFmt w:val="lowerLetter"/>
+      <w:lvlText w:val="%2."/>
+      <w:lvlJc w:val="left"/>
+      <w:pPr>
+        <w:ind w:left="1440" w:hanging="360"/>
+      </w:pPr>
+    </w:lvl>
+    <w:lvl w:ilvl="2" w:tplc="0413001B" w:tentative="1">
+      <w:start w:val="1"/>
+      <w:numFmt w:val="lowerRoman"/>
+      <w:lvlText w:val="%3."/>
+      <w:lvlJc w:val="right"/>
+      <w:pPr>
+        <w:ind w:left="2160" w:hanging="180"/>
+      </w:pPr>
+    </w:lvl>
+    <w:lvl w:ilvl="3" w:tplc="0413000F" w:tentative="1">
+      <w:start w:val="1"/>
+      <w:numFmt w:val="decimal"/>
+      <w:lvlText w:val="%4."/>
+      <w:lvlJc w:val="left"/>
+      <w:pPr>
+        <w:ind w:left="2880" w:hanging="360"/>
+      </w:pPr>
+    </w:lvl>
+    <w:lvl w:ilvl="4" w:tplc="04130019" w:tentative="1">
+      <w:start w:val="1"/>
+      <w:numFmt w:val="lowerLetter"/>
+      <w:lvlText w:val="%5."/>
+      <w:lvlJc w:val="left"/>
+      <w:pPr>
+        <w:ind w:left="3600" w:hanging="360"/>
+      </w:pPr>
+    </w:lvl>
+    <w:lvl w:ilvl="5" w:tplc="0413001B" w:tentative="1">
+      <w:start w:val="1"/>
+      <w:numFmt w:val="lowerRoman"/>
+      <w:lvlText w:val="%6."/>
+      <w:lvlJc w:val="right"/>
+      <w:pPr>
+        <w:ind w:left="4320" w:hanging="180"/>
+      </w:pPr>
+    </w:lvl>
+    <w:lvl w:ilvl="6" w:tplc="0413000F" w:tentative="1">
+      <w:start w:val="1"/>
+      <w:numFmt w:val="decimal"/>
+      <w:lvlText w:val="%7."/>
+      <w:lvlJc w:val="left"/>
+      <w:pPr>
+        <w:ind w:left="5040" w:hanging="360"/>
+      </w:pPr>
+    </w:lvl>
+    <w:lvl w:ilvl="7" w:tplc="04130019" w:tentative="1">
+      <w:start w:val="1"/>
+      <w:numFmt w:val="lowerLetter"/>
+      <w:lvlText w:val="%8."/>
+      <w:lvlJc w:val="left"/>
+      <w:pPr>
+        <w:ind w:left="5760" w:hanging="360"/>
+      </w:pPr>
+    </w:lvl>
+    <w:lvl w:ilvl="8" w:tplc="0413001B" w:tentative="1">
+      <w:start w:val="1"/>
+      <w:numFmt w:val="lowerRoman"/>
+      <w:lvlText w:val="%9."/>
+      <w:lvlJc w:val="right"/>
+      <w:pPr>
+        <w:ind w:left="6480" w:hanging="180"/>
+      </w:pPr>
+    </w:lvl>
+  </w:abstractNum>
+  <w:abstractNum w:abstractNumId="20" w15:restartNumberingAfterBreak="0">
     <w:nsid w:val="63D24790"/>
     <w:multiLevelType w:val="multilevel"/>
     <w:tmpl w:val="0413001F"/>
@@ -14944,7 +14761,7 @@
       </w:pPr>
     </w:lvl>
   </w:abstractNum>
-  <w:abstractNum w:abstractNumId="19" w15:restartNumberingAfterBreak="0">
+  <w:abstractNum w:abstractNumId="21" w15:restartNumberingAfterBreak="0">
     <w:nsid w:val="64056F32"/>
     <w:multiLevelType w:val="hybridMultilevel"/>
     <w:tmpl w:val="B52002F8"/>
@@ -15030,7 +14847,7 @@
       </w:pPr>
     </w:lvl>
   </w:abstractNum>
-  <w:abstractNum w:abstractNumId="20" w15:restartNumberingAfterBreak="0">
+  <w:abstractNum w:abstractNumId="22" w15:restartNumberingAfterBreak="0">
     <w:nsid w:val="6636045F"/>
     <w:multiLevelType w:val="multilevel"/>
     <w:tmpl w:val="A336BF68"/>
@@ -15143,7 +14960,7 @@
       </w:pPr>
     </w:lvl>
   </w:abstractNum>
-  <w:abstractNum w:abstractNumId="21" w15:restartNumberingAfterBreak="0">
+  <w:abstractNum w:abstractNumId="23" w15:restartNumberingAfterBreak="0">
     <w:nsid w:val="6A092398"/>
     <w:multiLevelType w:val="hybridMultilevel"/>
     <w:tmpl w:val="5100D456"/>
@@ -15229,7 +15046,7 @@
       </w:pPr>
     </w:lvl>
   </w:abstractNum>
-  <w:abstractNum w:abstractNumId="22" w15:restartNumberingAfterBreak="0">
+  <w:abstractNum w:abstractNumId="24" w15:restartNumberingAfterBreak="0">
     <w:nsid w:val="6A785A22"/>
     <w:multiLevelType w:val="hybridMultilevel"/>
     <w:tmpl w:val="051EB524"/>
@@ -15315,7 +15132,7 @@
       </w:pPr>
     </w:lvl>
   </w:abstractNum>
-  <w:abstractNum w:abstractNumId="23" w15:restartNumberingAfterBreak="0">
+  <w:abstractNum w:abstractNumId="25" w15:restartNumberingAfterBreak="0">
     <w:nsid w:val="79823098"/>
     <w:multiLevelType w:val="hybridMultilevel"/>
     <w:tmpl w:val="3F947F22"/>
@@ -15404,7 +15221,7 @@
       </w:pPr>
     </w:lvl>
   </w:abstractNum>
-  <w:abstractNum w:abstractNumId="24" w15:restartNumberingAfterBreak="0">
+  <w:abstractNum w:abstractNumId="26" w15:restartNumberingAfterBreak="0">
     <w:nsid w:val="7D364F0F"/>
     <w:multiLevelType w:val="multilevel"/>
     <w:tmpl w:val="5F6E8222"/>
@@ -15518,52 +15335,52 @@
     </w:lvl>
   </w:abstractNum>
   <w:num w:numId="1">
-    <w:abstractNumId w:val="24"/>
+    <w:abstractNumId w:val="26"/>
   </w:num>
   <w:num w:numId="2">
-    <w:abstractNumId w:val="15"/>
+    <w:abstractNumId w:val="16"/>
   </w:num>
   <w:num w:numId="3">
     <w:abstractNumId w:val="1"/>
   </w:num>
   <w:num w:numId="4">
-    <w:abstractNumId w:val="19"/>
+    <w:abstractNumId w:val="21"/>
   </w:num>
   <w:num w:numId="5">
-    <w:abstractNumId w:val="10"/>
+    <w:abstractNumId w:val="11"/>
   </w:num>
   <w:num w:numId="6">
     <w:abstractNumId w:val="8"/>
   </w:num>
   <w:num w:numId="7">
-    <w:abstractNumId w:val="22"/>
+    <w:abstractNumId w:val="24"/>
   </w:num>
   <w:num w:numId="8">
     <w:abstractNumId w:val="9"/>
   </w:num>
   <w:num w:numId="9">
-    <w:abstractNumId w:val="17"/>
+    <w:abstractNumId w:val="18"/>
   </w:num>
   <w:num w:numId="10">
-    <w:abstractNumId w:val="23"/>
+    <w:abstractNumId w:val="25"/>
   </w:num>
   <w:num w:numId="11">
     <w:abstractNumId w:val="5"/>
   </w:num>
   <w:num w:numId="12">
-    <w:abstractNumId w:val="16"/>
+    <w:abstractNumId w:val="17"/>
   </w:num>
   <w:num w:numId="13">
     <w:abstractNumId w:val="7"/>
   </w:num>
   <w:num w:numId="14">
-    <w:abstractNumId w:val="14"/>
+    <w:abstractNumId w:val="15"/>
   </w:num>
   <w:num w:numId="15">
     <w:abstractNumId w:val="6"/>
   </w:num>
   <w:num w:numId="16">
-    <w:abstractNumId w:val="20"/>
+    <w:abstractNumId w:val="22"/>
     <w:lvlOverride w:ilvl="0">
       <w:startOverride w:val="1"/>
     </w:lvlOverride>
@@ -15593,7 +15410,7 @@
     </w:lvlOverride>
   </w:num>
   <w:num w:numId="17">
-    <w:abstractNumId w:val="24"/>
+    <w:abstractNumId w:val="26"/>
     <w:lvlOverride w:ilvl="0">
       <w:startOverride w:val="1"/>
     </w:lvlOverride>
@@ -15629,25 +15446,31 @@
     <w:abstractNumId w:val="2"/>
   </w:num>
   <w:num w:numId="20">
-    <w:abstractNumId w:val="13"/>
+    <w:abstractNumId w:val="14"/>
   </w:num>
   <w:num w:numId="21">
-    <w:abstractNumId w:val="18"/>
+    <w:abstractNumId w:val="20"/>
   </w:num>
   <w:num w:numId="22">
-    <w:abstractNumId w:val="11"/>
+    <w:abstractNumId w:val="12"/>
   </w:num>
   <w:num w:numId="23">
-    <w:abstractNumId w:val="21"/>
+    <w:abstractNumId w:val="23"/>
   </w:num>
   <w:num w:numId="24">
     <w:abstractNumId w:val="3"/>
   </w:num>
   <w:num w:numId="25">
-    <w:abstractNumId w:val="12"/>
+    <w:abstractNumId w:val="13"/>
   </w:num>
   <w:num w:numId="26">
     <w:abstractNumId w:val="4"/>
+  </w:num>
+  <w:num w:numId="27">
+    <w:abstractNumId w:val="10"/>
+  </w:num>
+  <w:num w:numId="28">
+    <w:abstractNumId w:val="19"/>
   </w:num>
 </w:numbering>
 </file>
@@ -17134,7 +16957,7 @@
 </file>
 
 <file path=customXml/itemProps1.xml><?xml version="1.0" encoding="utf-8"?>
-<ds:datastoreItem xmlns:ds="http://schemas.openxmlformats.org/officeDocument/2006/customXml" ds:itemID="{0A4B0C3D-910C-4F55-865B-9F44F26A916E}">
+<ds:datastoreItem xmlns:ds="http://schemas.openxmlformats.org/officeDocument/2006/customXml" ds:itemID="{435DFD0F-04F5-4E41-B448-E2989FA40FCA}">
   <ds:schemaRefs>
     <ds:schemaRef ds:uri="http://schemas.openxmlformats.org/officeDocument/2006/bibliography"/>
   </ds:schemaRefs>

</xml_diff>

<commit_message>
Reader wk4 finally done. Small improvements reader wk3.
</commit_message>
<xml_diff>
--- a/LESWEEK3/Reader_Biostatica_Matlab_Wk3_1_READER.docx
+++ b/LESWEEK3/Reader_Biostatica_Matlab_Wk3_1_READER.docx
@@ -10,6 +10,7 @@
           <w:docPartUnique/>
         </w:docPartObj>
       </w:sdtPr>
+      <w:sdtEndPr/>
       <w:sdtContent>
         <w:p>
           <w:r>
@@ -176,6 +177,7 @@
                                         <w:dataBinding w:prefixMappings="xmlns:ns0='http://purl.org/dc/elements/1.1/' xmlns:ns1='http://schemas.openxmlformats.org/package/2006/metadata/core-properties' " w:xpath="/ns1:coreProperties[1]/ns0:title[1]" w:storeItemID="{6C3C8BC8-F283-45AE-878A-BAB7291924A1}"/>
                                         <w:text/>
                                       </w:sdtPr>
+                                      <w:sdtEndPr/>
                                       <w:sdtContent>
                                         <w:p>
                                           <w:pPr>
@@ -412,6 +414,7 @@
                                         <w:dataBinding w:prefixMappings="xmlns:ns0='http://purl.org/dc/elements/1.1/' xmlns:ns1='http://schemas.openxmlformats.org/package/2006/metadata/core-properties' " w:xpath="/ns1:coreProperties[1]/ns0:creator[1]" w:storeItemID="{6C3C8BC8-F283-45AE-878A-BAB7291924A1}"/>
                                         <w:text/>
                                       </w:sdtPr>
+                                      <w:sdtEndPr/>
                                       <w:sdtContent>
                                         <w:p>
                                           <w:pPr>
@@ -536,6 +539,7 @@
                                           <w:dataBinding w:prefixMappings="xmlns:ns0='http://purl.org/dc/elements/1.1/' xmlns:ns1='http://schemas.openxmlformats.org/package/2006/metadata/core-properties' " w:xpath="/ns1:coreProperties[1]/ns1:category[1]" w:storeItemID="{6C3C8BC8-F283-45AE-878A-BAB7291924A1}"/>
                                           <w:text/>
                                         </w:sdtPr>
+                                        <w:sdtEndPr/>
                                         <w:sdtContent>
                                           <w:r>
                                             <w:rPr>
@@ -693,6 +697,7 @@
                                   <w:dataBinding w:prefixMappings="xmlns:ns0='http://purl.org/dc/elements/1.1/' xmlns:ns1='http://schemas.openxmlformats.org/package/2006/metadata/core-properties' " w:xpath="/ns1:coreProperties[1]/ns0:title[1]" w:storeItemID="{6C3C8BC8-F283-45AE-878A-BAB7291924A1}"/>
                                   <w:text/>
                                 </w:sdtPr>
+                                <w:sdtEndPr/>
                                 <w:sdtContent>
                                   <w:p>
                                     <w:pPr>
@@ -929,6 +934,7 @@
                                   <w:dataBinding w:prefixMappings="xmlns:ns0='http://purl.org/dc/elements/1.1/' xmlns:ns1='http://schemas.openxmlformats.org/package/2006/metadata/core-properties' " w:xpath="/ns1:coreProperties[1]/ns0:creator[1]" w:storeItemID="{6C3C8BC8-F283-45AE-878A-BAB7291924A1}"/>
                                   <w:text/>
                                 </w:sdtPr>
+                                <w:sdtEndPr/>
                                 <w:sdtContent>
                                   <w:p>
                                     <w:pPr>
@@ -1053,6 +1059,7 @@
                                     <w:dataBinding w:prefixMappings="xmlns:ns0='http://purl.org/dc/elements/1.1/' xmlns:ns1='http://schemas.openxmlformats.org/package/2006/metadata/core-properties' " w:xpath="/ns1:coreProperties[1]/ns1:category[1]" w:storeItemID="{6C3C8BC8-F283-45AE-878A-BAB7291924A1}"/>
                                     <w:text/>
                                   </w:sdtPr>
+                                  <w:sdtEndPr/>
                                   <w:sdtContent>
                                     <w:r>
                                       <w:rPr>
@@ -4375,14 +4382,27 @@
       <w:r>
         <w:t xml:space="preserve">Figuur </w:t>
       </w:r>
-      <w:fldSimple w:instr=" SEQ Figuur \* ARABIC ">
-        <w:r>
-          <w:rPr>
-            <w:noProof/>
-          </w:rPr>
-          <w:t>1</w:t>
-        </w:r>
-      </w:fldSimple>
+      <w:r>
+        <w:fldChar w:fldCharType="begin"/>
+      </w:r>
+      <w:r>
+        <w:instrText xml:space="preserve"> SEQ Figuur \* ARABIC </w:instrText>
+      </w:r>
+      <w:r>
+        <w:fldChar w:fldCharType="separate"/>
+      </w:r>
+      <w:r>
+        <w:rPr>
+          <w:noProof/>
+        </w:rPr>
+        <w:t>1</w:t>
+      </w:r>
+      <w:r>
+        <w:rPr>
+          <w:noProof/>
+        </w:rPr>
+        <w:fldChar w:fldCharType="end"/>
+      </w:r>
       <w:r>
         <w:t xml:space="preserve">: Loops volgens XKCD (src: </w:t>
       </w:r>
@@ -4775,14 +4795,27 @@
       <w:r>
         <w:t xml:space="preserve">Figuur </w:t>
       </w:r>
-      <w:fldSimple w:instr=" SEQ Figuur \* ARABIC ">
-        <w:r>
-          <w:rPr>
-            <w:noProof/>
-          </w:rPr>
-          <w:t>2</w:t>
-        </w:r>
-      </w:fldSimple>
+      <w:r>
+        <w:fldChar w:fldCharType="begin"/>
+      </w:r>
+      <w:r>
+        <w:instrText xml:space="preserve"> SEQ Figuur \* ARABIC </w:instrText>
+      </w:r>
+      <w:r>
+        <w:fldChar w:fldCharType="separate"/>
+      </w:r>
+      <w:r>
+        <w:rPr>
+          <w:noProof/>
+        </w:rPr>
+        <w:t>2</w:t>
+      </w:r>
+      <w:r>
+        <w:rPr>
+          <w:noProof/>
+        </w:rPr>
+        <w:fldChar w:fldCharType="end"/>
+      </w:r>
       <w:r>
         <w:t xml:space="preserve">: </w:t>
       </w:r>
@@ -4853,14 +4886,27 @@
       <w:r>
         <w:t xml:space="preserve">Figuur </w:t>
       </w:r>
-      <w:fldSimple w:instr=" SEQ Figuur \* ARABIC ">
-        <w:r>
-          <w:rPr>
-            <w:noProof/>
-          </w:rPr>
-          <w:t>3</w:t>
-        </w:r>
-      </w:fldSimple>
+      <w:r>
+        <w:fldChar w:fldCharType="begin"/>
+      </w:r>
+      <w:r>
+        <w:instrText xml:space="preserve"> SEQ Figuur \* ARABIC </w:instrText>
+      </w:r>
+      <w:r>
+        <w:fldChar w:fldCharType="separate"/>
+      </w:r>
+      <w:r>
+        <w:rPr>
+          <w:noProof/>
+        </w:rPr>
+        <w:t>3</w:t>
+      </w:r>
+      <w:r>
+        <w:rPr>
+          <w:noProof/>
+        </w:rPr>
+        <w:fldChar w:fldCharType="end"/>
+      </w:r>
       <w:bookmarkEnd w:id="6"/>
       <w:r>
         <w:t>: Een naïeve manier om een aantal herhalingen uit te voeren in Matlab. In dit voorbeeld worden twee opeenvolgende getallen van een vector bij elkaar opgeteld in Matlab.</w:t>
@@ -4997,14 +5043,27 @@
       <w:r>
         <w:t xml:space="preserve">Figuur </w:t>
       </w:r>
-      <w:fldSimple w:instr=" SEQ Figuur \* ARABIC ">
-        <w:r>
-          <w:rPr>
-            <w:noProof/>
-          </w:rPr>
-          <w:t>4</w:t>
-        </w:r>
-      </w:fldSimple>
+      <w:r>
+        <w:fldChar w:fldCharType="begin"/>
+      </w:r>
+      <w:r>
+        <w:instrText xml:space="preserve"> SEQ Figuur \* ARABIC </w:instrText>
+      </w:r>
+      <w:r>
+        <w:fldChar w:fldCharType="separate"/>
+      </w:r>
+      <w:r>
+        <w:rPr>
+          <w:noProof/>
+        </w:rPr>
+        <w:t>4</w:t>
+      </w:r>
+      <w:r>
+        <w:rPr>
+          <w:noProof/>
+        </w:rPr>
+        <w:fldChar w:fldCharType="end"/>
+      </w:r>
       <w:bookmarkEnd w:id="7"/>
       <w:r>
         <w:t xml:space="preserve">: dit is hoe een </w:t>
@@ -5185,14 +5244,27 @@
       <w:r>
         <w:t xml:space="preserve">Figuur </w:t>
       </w:r>
-      <w:fldSimple w:instr=" SEQ Figuur \* ARABIC ">
-        <w:r>
-          <w:rPr>
-            <w:noProof/>
-          </w:rPr>
-          <w:t>5</w:t>
-        </w:r>
-      </w:fldSimple>
+      <w:r>
+        <w:fldChar w:fldCharType="begin"/>
+      </w:r>
+      <w:r>
+        <w:instrText xml:space="preserve"> SEQ Figuur \* ARABIC </w:instrText>
+      </w:r>
+      <w:r>
+        <w:fldChar w:fldCharType="separate"/>
+      </w:r>
+      <w:r>
+        <w:rPr>
+          <w:noProof/>
+        </w:rPr>
+        <w:t>5</w:t>
+      </w:r>
+      <w:r>
+        <w:rPr>
+          <w:noProof/>
+        </w:rPr>
+        <w:fldChar w:fldCharType="end"/>
+      </w:r>
       <w:bookmarkEnd w:id="9"/>
       <w:r>
         <w:t xml:space="preserve">: het voorbeeld in </w:t>
@@ -5532,14 +5604,27 @@
       <w:r>
         <w:t xml:space="preserve">Figuur </w:t>
       </w:r>
-      <w:fldSimple w:instr=" SEQ Figuur \* ARABIC ">
-        <w:r>
-          <w:rPr>
-            <w:noProof/>
-          </w:rPr>
-          <w:t>6</w:t>
-        </w:r>
-      </w:fldSimple>
+      <w:r>
+        <w:fldChar w:fldCharType="begin"/>
+      </w:r>
+      <w:r>
+        <w:instrText xml:space="preserve"> SEQ Figuur \* ARABIC </w:instrText>
+      </w:r>
+      <w:r>
+        <w:fldChar w:fldCharType="separate"/>
+      </w:r>
+      <w:r>
+        <w:rPr>
+          <w:noProof/>
+        </w:rPr>
+        <w:t>6</w:t>
+      </w:r>
+      <w:r>
+        <w:rPr>
+          <w:noProof/>
+        </w:rPr>
+        <w:fldChar w:fldCharType="end"/>
+      </w:r>
       <w:bookmarkEnd w:id="10"/>
       <w:r>
         <w:t xml:space="preserve">: een focus op de variabele i. Deze variabele krijgt elke herhaling een andere waarde. De eerste keer is de waarde </w:t>
@@ -5771,14 +5856,27 @@
       <w:r>
         <w:t xml:space="preserve">Figuur </w:t>
       </w:r>
-      <w:fldSimple w:instr=" SEQ Figuur \* ARABIC ">
-        <w:r>
-          <w:rPr>
-            <w:noProof/>
-          </w:rPr>
-          <w:t>7</w:t>
-        </w:r>
-      </w:fldSimple>
+      <w:r>
+        <w:fldChar w:fldCharType="begin"/>
+      </w:r>
+      <w:r>
+        <w:instrText xml:space="preserve"> SEQ Figuur \* ARABIC </w:instrText>
+      </w:r>
+      <w:r>
+        <w:fldChar w:fldCharType="separate"/>
+      </w:r>
+      <w:r>
+        <w:rPr>
+          <w:noProof/>
+        </w:rPr>
+        <w:t>7</w:t>
+      </w:r>
+      <w:r>
+        <w:rPr>
+          <w:noProof/>
+        </w:rPr>
+        <w:fldChar w:fldCharType="end"/>
+      </w:r>
       <w:bookmarkEnd w:id="11"/>
       <w:r>
         <w:t xml:space="preserve">: De code is nu aangevuld. Wat wordt er nu afgedrukt in het </w:t>
@@ -6234,14 +6332,27 @@
       <w:r>
         <w:t xml:space="preserve">Figuur </w:t>
       </w:r>
-      <w:fldSimple w:instr=" SEQ Figuur \* ARABIC ">
-        <w:r>
-          <w:rPr>
-            <w:noProof/>
-          </w:rPr>
-          <w:t>8</w:t>
-        </w:r>
-      </w:fldSimple>
+      <w:r>
+        <w:fldChar w:fldCharType="begin"/>
+      </w:r>
+      <w:r>
+        <w:instrText xml:space="preserve"> SEQ Figuur \* ARABIC </w:instrText>
+      </w:r>
+      <w:r>
+        <w:fldChar w:fldCharType="separate"/>
+      </w:r>
+      <w:r>
+        <w:rPr>
+          <w:noProof/>
+        </w:rPr>
+        <w:t>8</w:t>
+      </w:r>
+      <w:r>
+        <w:rPr>
+          <w:noProof/>
+        </w:rPr>
+        <w:fldChar w:fldCharType="end"/>
+      </w:r>
       <w:bookmarkEnd w:id="13"/>
       <w:r>
         <w:t>: het opslaan van de in een for-lus aangemaakte waardes.</w:t>
@@ -6436,19 +6547,32 @@
         <w:pStyle w:val="Bijschrift"/>
         <w:jc w:val="center"/>
       </w:pPr>
-      <w:bookmarkStart w:id="14" w:name="_Ref495146247"/>
+      <w:bookmarkStart w:id="15" w:name="_Ref495146247"/>
       <w:r>
         <w:t xml:space="preserve">Figuur </w:t>
       </w:r>
-      <w:fldSimple w:instr=" SEQ Figuur \* ARABIC ">
-        <w:r>
-          <w:rPr>
-            <w:noProof/>
-          </w:rPr>
-          <w:t>9</w:t>
-        </w:r>
-      </w:fldSimple>
-      <w:bookmarkEnd w:id="14"/>
+      <w:r>
+        <w:fldChar w:fldCharType="begin"/>
+      </w:r>
+      <w:r>
+        <w:instrText xml:space="preserve"> SEQ Figuur \* ARABIC </w:instrText>
+      </w:r>
+      <w:r>
+        <w:fldChar w:fldCharType="separate"/>
+      </w:r>
+      <w:r>
+        <w:rPr>
+          <w:noProof/>
+        </w:rPr>
+        <w:t>9</w:t>
+      </w:r>
+      <w:r>
+        <w:rPr>
+          <w:noProof/>
+        </w:rPr>
+        <w:fldChar w:fldCharType="end"/>
+      </w:r>
+      <w:bookmarkEnd w:id="15"/>
       <w:r>
         <w:t>: we veranderen de waarde 1 naar 5.</w:t>
       </w:r>
@@ -6538,19 +6662,32 @@
         <w:pStyle w:val="Bijschrift"/>
         <w:jc w:val="center"/>
       </w:pPr>
-      <w:bookmarkStart w:id="15" w:name="_Ref495594511"/>
+      <w:bookmarkStart w:id="16" w:name="_Ref495594511"/>
       <w:r>
         <w:t xml:space="preserve">Figuur </w:t>
       </w:r>
-      <w:fldSimple w:instr=" SEQ Figuur \* ARABIC ">
-        <w:r>
-          <w:rPr>
-            <w:noProof/>
-          </w:rPr>
-          <w:t>10</w:t>
-        </w:r>
-      </w:fldSimple>
-      <w:bookmarkEnd w:id="15"/>
+      <w:r>
+        <w:fldChar w:fldCharType="begin"/>
+      </w:r>
+      <w:r>
+        <w:instrText xml:space="preserve"> SEQ Figuur \* ARABIC </w:instrText>
+      </w:r>
+      <w:r>
+        <w:fldChar w:fldCharType="separate"/>
+      </w:r>
+      <w:r>
+        <w:rPr>
+          <w:noProof/>
+        </w:rPr>
+        <w:t>10</w:t>
+      </w:r>
+      <w:r>
+        <w:rPr>
+          <w:noProof/>
+        </w:rPr>
+        <w:fldChar w:fldCharType="end"/>
+      </w:r>
+      <w:bookmarkEnd w:id="16"/>
       <w:r>
         <w:t>: Een waarde opslaan op een andere index.</w:t>
       </w:r>
@@ -6775,7 +6912,7 @@
       <w:pPr>
         <w:pStyle w:val="Kop3"/>
       </w:pPr>
-      <w:bookmarkStart w:id="16" w:name="_Toc499814521"/>
+      <w:bookmarkStart w:id="17" w:name="_Toc499814521"/>
       <w:r>
         <w:lastRenderedPageBreak/>
         <w:t xml:space="preserve">Waar zijn we ook </w:t>
@@ -6786,7 +6923,7 @@
       <w:r>
         <w:t xml:space="preserve"> mee bezig?</w:t>
       </w:r>
-      <w:bookmarkEnd w:id="16"/>
+      <w:bookmarkEnd w:id="17"/>
     </w:p>
     <w:p>
       <w:r>
@@ -6897,14 +7034,27 @@
       <w:r>
         <w:t xml:space="preserve">Figuur </w:t>
       </w:r>
-      <w:fldSimple w:instr=" SEQ Figuur \* ARABIC ">
-        <w:r>
-          <w:rPr>
-            <w:noProof/>
-          </w:rPr>
-          <w:t>11</w:t>
-        </w:r>
-      </w:fldSimple>
+      <w:r>
+        <w:fldChar w:fldCharType="begin"/>
+      </w:r>
+      <w:r>
+        <w:instrText xml:space="preserve"> SEQ Figuur \* ARABIC </w:instrText>
+      </w:r>
+      <w:r>
+        <w:fldChar w:fldCharType="separate"/>
+      </w:r>
+      <w:r>
+        <w:rPr>
+          <w:noProof/>
+        </w:rPr>
+        <w:t>11</w:t>
+      </w:r>
+      <w:r>
+        <w:rPr>
+          <w:noProof/>
+        </w:rPr>
+        <w:fldChar w:fldCharType="end"/>
+      </w:r>
       <w:r>
         <w:t>: een voorbeeld van de functie length().</w:t>
       </w:r>
@@ -7029,14 +7179,27 @@
       <w:r>
         <w:t xml:space="preserve">Figuur </w:t>
       </w:r>
-      <w:fldSimple w:instr=" SEQ Figuur \* ARABIC ">
-        <w:r>
-          <w:rPr>
-            <w:noProof/>
-          </w:rPr>
-          <w:t>12</w:t>
-        </w:r>
-      </w:fldSimple>
+      <w:r>
+        <w:fldChar w:fldCharType="begin"/>
+      </w:r>
+      <w:r>
+        <w:instrText xml:space="preserve"> SEQ Figuur \* ARABIC </w:instrText>
+      </w:r>
+      <w:r>
+        <w:fldChar w:fldCharType="separate"/>
+      </w:r>
+      <w:r>
+        <w:rPr>
+          <w:noProof/>
+        </w:rPr>
+        <w:t>12</w:t>
+      </w:r>
+      <w:r>
+        <w:rPr>
+          <w:noProof/>
+        </w:rPr>
+        <w:fldChar w:fldCharType="end"/>
+      </w:r>
       <w:r>
         <w:t>: een voorbeeld dat laat zien dat je ook direct een berekening kunt uitvoeren op de functie length(). In dit geval de berekening length() minus de waarde 1`.</w:t>
       </w:r>
@@ -7152,12 +7315,12 @@
       <w:pPr>
         <w:pStyle w:val="Kop3"/>
       </w:pPr>
-      <w:bookmarkStart w:id="17" w:name="_Toc499814522"/>
+      <w:bookmarkStart w:id="18" w:name="_Toc499814522"/>
       <w:r>
         <w:lastRenderedPageBreak/>
         <w:t>Uitwerking</w:t>
       </w:r>
-      <w:bookmarkEnd w:id="17"/>
+      <w:bookmarkEnd w:id="18"/>
     </w:p>
     <w:p>
       <w:r>
@@ -7271,19 +7434,35 @@
         <w:pStyle w:val="Bijschrift"/>
         <w:jc w:val="center"/>
       </w:pPr>
-      <w:bookmarkStart w:id="18" w:name="_Ref477528100"/>
+      <w:bookmarkStart w:id="19" w:name="_Ref477528100"/>
       <w:r>
         <w:t xml:space="preserve">Figuur </w:t>
       </w:r>
-      <w:fldSimple w:instr=" SEQ Figuur \* ARABIC ">
-        <w:r>
-          <w:rPr>
-            <w:noProof/>
-          </w:rPr>
-          <w:t>13</w:t>
-        </w:r>
-      </w:fldSimple>
-      <w:bookmarkEnd w:id="18"/>
+      <w:r>
+        <w:fldChar w:fldCharType="begin"/>
+      </w:r>
+      <w:r>
+        <w:instrText xml:space="preserve"> SEQ Fig</w:instrText>
+      </w:r>
+      <w:r>
+        <w:instrText xml:space="preserve">uur \* ARABIC </w:instrText>
+      </w:r>
+      <w:r>
+        <w:fldChar w:fldCharType="separate"/>
+      </w:r>
+      <w:r>
+        <w:rPr>
+          <w:noProof/>
+        </w:rPr>
+        <w:t>13</w:t>
+      </w:r>
+      <w:r>
+        <w:rPr>
+          <w:noProof/>
+        </w:rPr>
+        <w:fldChar w:fldCharType="end"/>
+      </w:r>
+      <w:bookmarkEnd w:id="19"/>
       <w:r>
         <w:t>: het uitgewerkte voorbeeld, neem de code goed door</w:t>
       </w:r>
@@ -7574,19 +7753,32 @@
         <w:pStyle w:val="Bijschrift"/>
         <w:jc w:val="center"/>
       </w:pPr>
-      <w:bookmarkStart w:id="19" w:name="_Ref477528491"/>
+      <w:bookmarkStart w:id="20" w:name="_Ref477528491"/>
       <w:r>
         <w:t xml:space="preserve">Figuur </w:t>
       </w:r>
-      <w:fldSimple w:instr=" SEQ Figuur \* ARABIC ">
-        <w:r>
-          <w:rPr>
-            <w:noProof/>
-          </w:rPr>
-          <w:t>14</w:t>
-        </w:r>
-      </w:fldSimple>
-      <w:bookmarkEnd w:id="19"/>
+      <w:r>
+        <w:fldChar w:fldCharType="begin"/>
+      </w:r>
+      <w:r>
+        <w:instrText xml:space="preserve"> SEQ Figuur \* ARABIC </w:instrText>
+      </w:r>
+      <w:r>
+        <w:fldChar w:fldCharType="separate"/>
+      </w:r>
+      <w:r>
+        <w:rPr>
+          <w:noProof/>
+        </w:rPr>
+        <w:t>14</w:t>
+      </w:r>
+      <w:r>
+        <w:rPr>
+          <w:noProof/>
+        </w:rPr>
+        <w:fldChar w:fldCharType="end"/>
+      </w:r>
+      <w:bookmarkEnd w:id="20"/>
       <w:r>
         <w:t xml:space="preserve">: de code van </w:t>
       </w:r>
@@ -7629,11 +7821,11 @@
       <w:pPr>
         <w:pStyle w:val="Kop2"/>
       </w:pPr>
-      <w:bookmarkStart w:id="20" w:name="_Toc499814523"/>
+      <w:bookmarkStart w:id="21" w:name="_Toc499814523"/>
       <w:r>
         <w:t>While-lus</w:t>
       </w:r>
-      <w:bookmarkEnd w:id="20"/>
+      <w:bookmarkEnd w:id="21"/>
       <w:r>
         <w:t xml:space="preserve"> </w:t>
       </w:r>
@@ -7858,19 +8050,32 @@
         <w:pStyle w:val="Bijschrift"/>
         <w:jc w:val="center"/>
       </w:pPr>
-      <w:bookmarkStart w:id="21" w:name="_Ref499814509"/>
+      <w:bookmarkStart w:id="22" w:name="_Ref499814509"/>
       <w:r>
         <w:t xml:space="preserve">Figuur </w:t>
       </w:r>
-      <w:fldSimple w:instr=" SEQ Figuur \* ARABIC ">
-        <w:r>
-          <w:rPr>
-            <w:noProof/>
-          </w:rPr>
-          <w:t>15</w:t>
-        </w:r>
-      </w:fldSimple>
-      <w:bookmarkEnd w:id="21"/>
+      <w:r>
+        <w:fldChar w:fldCharType="begin"/>
+      </w:r>
+      <w:r>
+        <w:instrText xml:space="preserve"> SEQ Figuur \* ARABIC </w:instrText>
+      </w:r>
+      <w:r>
+        <w:fldChar w:fldCharType="separate"/>
+      </w:r>
+      <w:r>
+        <w:rPr>
+          <w:noProof/>
+        </w:rPr>
+        <w:t>15</w:t>
+      </w:r>
+      <w:r>
+        <w:rPr>
+          <w:noProof/>
+        </w:rPr>
+        <w:fldChar w:fldCharType="end"/>
+      </w:r>
+      <w:bookmarkEnd w:id="22"/>
       <w:r>
         <w:t xml:space="preserve">: het ontwerp van een </w:t>
       </w:r>
@@ -7994,8 +8199,6 @@
           </wp:inline>
         </w:drawing>
       </w:r>
-      <w:bookmarkStart w:id="22" w:name="_GoBack"/>
-      <w:bookmarkEnd w:id="22"/>
     </w:p>
     <w:p>
       <w:pPr>
@@ -8006,14 +8209,27 @@
       <w:r>
         <w:t xml:space="preserve">Figuur </w:t>
       </w:r>
-      <w:fldSimple w:instr=" SEQ Figuur \* ARABIC ">
-        <w:r>
-          <w:rPr>
-            <w:noProof/>
-          </w:rPr>
-          <w:t>16</w:t>
-        </w:r>
-      </w:fldSimple>
+      <w:r>
+        <w:fldChar w:fldCharType="begin"/>
+      </w:r>
+      <w:r>
+        <w:instrText xml:space="preserve"> SEQ Figuur \* ARABIC </w:instrText>
+      </w:r>
+      <w:r>
+        <w:fldChar w:fldCharType="separate"/>
+      </w:r>
+      <w:r>
+        <w:rPr>
+          <w:noProof/>
+        </w:rPr>
+        <w:t>16</w:t>
+      </w:r>
+      <w:r>
+        <w:rPr>
+          <w:noProof/>
+        </w:rPr>
+        <w:fldChar w:fldCharType="end"/>
+      </w:r>
       <w:bookmarkEnd w:id="23"/>
       <w:r>
         <w:t xml:space="preserve">: een nieuw voorbeeld waarin de </w:t>
@@ -8557,14 +8773,27 @@
       <w:r>
         <w:t xml:space="preserve">Figuur </w:t>
       </w:r>
-      <w:fldSimple w:instr=" SEQ Figuur \* ARABIC ">
-        <w:r>
-          <w:rPr>
-            <w:noProof/>
-          </w:rPr>
-          <w:t>17</w:t>
-        </w:r>
-      </w:fldSimple>
+      <w:r>
+        <w:fldChar w:fldCharType="begin"/>
+      </w:r>
+      <w:r>
+        <w:instrText xml:space="preserve"> SEQ Figuur \* ARABIC </w:instrText>
+      </w:r>
+      <w:r>
+        <w:fldChar w:fldCharType="separate"/>
+      </w:r>
+      <w:r>
+        <w:rPr>
+          <w:noProof/>
+        </w:rPr>
+        <w:t>17</w:t>
+      </w:r>
+      <w:r>
+        <w:rPr>
+          <w:noProof/>
+        </w:rPr>
+        <w:fldChar w:fldCharType="end"/>
+      </w:r>
       <w:bookmarkEnd w:id="26"/>
       <w:r>
         <w:t>: een fietsergometer.</w:t>
@@ -8681,14 +8910,27 @@
       <w:r>
         <w:t xml:space="preserve">Figuur </w:t>
       </w:r>
-      <w:fldSimple w:instr=" SEQ Figuur \* ARABIC ">
-        <w:r>
-          <w:rPr>
-            <w:noProof/>
-          </w:rPr>
-          <w:t>18</w:t>
-        </w:r>
-      </w:fldSimple>
+      <w:r>
+        <w:fldChar w:fldCharType="begin"/>
+      </w:r>
+      <w:r>
+        <w:instrText xml:space="preserve"> SEQ Figuur \* ARABIC </w:instrText>
+      </w:r>
+      <w:r>
+        <w:fldChar w:fldCharType="separate"/>
+      </w:r>
+      <w:r>
+        <w:rPr>
+          <w:noProof/>
+        </w:rPr>
+        <w:t>18</w:t>
+      </w:r>
+      <w:r>
+        <w:rPr>
+          <w:noProof/>
+        </w:rPr>
+        <w:fldChar w:fldCharType="end"/>
+      </w:r>
       <w:bookmarkEnd w:id="27"/>
       <w:r>
         <w:t>: vermogen en daadwerkelijk vermogen van een fietsergometer.</w:t>
@@ -8859,14 +9101,27 @@
       <w:r>
         <w:t xml:space="preserve">Figuur </w:t>
       </w:r>
-      <w:fldSimple w:instr=" SEQ Figuur \* ARABIC ">
-        <w:r>
-          <w:rPr>
-            <w:noProof/>
-          </w:rPr>
-          <w:t>19</w:t>
-        </w:r>
-      </w:fldSimple>
+      <w:r>
+        <w:fldChar w:fldCharType="begin"/>
+      </w:r>
+      <w:r>
+        <w:instrText xml:space="preserve"> SEQ Figuur \* ARABIC </w:instrText>
+      </w:r>
+      <w:r>
+        <w:fldChar w:fldCharType="separate"/>
+      </w:r>
+      <w:r>
+        <w:rPr>
+          <w:noProof/>
+        </w:rPr>
+        <w:t>19</w:t>
+      </w:r>
+      <w:r>
+        <w:rPr>
+          <w:noProof/>
+        </w:rPr>
+        <w:fldChar w:fldCharType="end"/>
+      </w:r>
       <w:r>
         <w:t>: De code in opgave 3.</w:t>
       </w:r>
@@ -9217,7 +9472,8 @@
       </w:pPr>
       <w:r>
         <w:rPr>
-          <w:lang w:val="en-US"/>
+          <w:noProof/>
+          <w:lang w:eastAsia="nl-NL"/>
         </w:rPr>
         <w:drawing>
           <wp:inline distT="0" distB="0" distL="0" distR="0" wp14:anchorId="44DD3050" wp14:editId="749354E9">
@@ -9638,14 +9894,30 @@
       <w:r>
         <w:t xml:space="preserve">Figuur </w:t>
       </w:r>
-      <w:fldSimple w:instr=" SEQ Figuur \* ARABIC ">
-        <w:r>
-          <w:rPr>
-            <w:noProof/>
-          </w:rPr>
-          <w:t>20</w:t>
-        </w:r>
-      </w:fldSimple>
+      <w:r>
+        <w:fldChar w:fldCharType="begin"/>
+      </w:r>
+      <w:r>
+        <w:instrText xml:space="preserve"> SEQ Figuur</w:instrText>
+      </w:r>
+      <w:r>
+        <w:instrText xml:space="preserve"> \* ARABIC </w:instrText>
+      </w:r>
+      <w:r>
+        <w:fldChar w:fldCharType="separate"/>
+      </w:r>
+      <w:r>
+        <w:rPr>
+          <w:noProof/>
+        </w:rPr>
+        <w:t>20</w:t>
+      </w:r>
+      <w:r>
+        <w:rPr>
+          <w:noProof/>
+        </w:rPr>
+        <w:fldChar w:fldCharType="end"/>
+      </w:r>
       <w:bookmarkEnd w:id="31"/>
       <w:r>
         <w:t>: voorbeeld van een plot in Matlab. Merk op dat je maar een paar regels code nodig hebt.</w:t>
@@ -9807,14 +10079,27 @@
       <w:r>
         <w:t xml:space="preserve">Figuur </w:t>
       </w:r>
-      <w:fldSimple w:instr=" SEQ Figuur \* ARABIC ">
-        <w:r>
-          <w:rPr>
-            <w:noProof/>
-          </w:rPr>
-          <w:t>21</w:t>
-        </w:r>
-      </w:fldSimple>
+      <w:r>
+        <w:fldChar w:fldCharType="begin"/>
+      </w:r>
+      <w:r>
+        <w:instrText xml:space="preserve"> SEQ Figuur \* ARABIC </w:instrText>
+      </w:r>
+      <w:r>
+        <w:fldChar w:fldCharType="separate"/>
+      </w:r>
+      <w:r>
+        <w:rPr>
+          <w:noProof/>
+        </w:rPr>
+        <w:t>21</w:t>
+      </w:r>
+      <w:r>
+        <w:rPr>
+          <w:noProof/>
+        </w:rPr>
+        <w:fldChar w:fldCharType="end"/>
+      </w:r>
       <w:bookmarkEnd w:id="32"/>
       <w:r>
         <w:t>: De eerste poging om twee vormen</w:t>
@@ -10075,14 +10360,27 @@
       <w:r>
         <w:t xml:space="preserve">Figuur </w:t>
       </w:r>
-      <w:fldSimple w:instr=" SEQ Figuur \* ARABIC ">
-        <w:r>
-          <w:rPr>
-            <w:noProof/>
-          </w:rPr>
-          <w:t>22</w:t>
-        </w:r>
-      </w:fldSimple>
+      <w:r>
+        <w:fldChar w:fldCharType="begin"/>
+      </w:r>
+      <w:r>
+        <w:instrText xml:space="preserve"> SEQ Figuur \* ARABIC </w:instrText>
+      </w:r>
+      <w:r>
+        <w:fldChar w:fldCharType="separate"/>
+      </w:r>
+      <w:r>
+        <w:rPr>
+          <w:noProof/>
+        </w:rPr>
+        <w:t>22</w:t>
+      </w:r>
+      <w:r>
+        <w:rPr>
+          <w:noProof/>
+        </w:rPr>
+        <w:fldChar w:fldCharType="end"/>
+      </w:r>
       <w:bookmarkEnd w:id="33"/>
       <w:r>
         <w:t xml:space="preserve">: Een voorbeeld van twee vectoren afbeeld in een plot dankzij de </w:t>
@@ -10273,14 +10571,27 @@
       <w:r>
         <w:t xml:space="preserve">Figuur </w:t>
       </w:r>
-      <w:fldSimple w:instr=" SEQ Figuur \* ARABIC ">
-        <w:r>
-          <w:rPr>
-            <w:noProof/>
-          </w:rPr>
-          <w:t>23</w:t>
-        </w:r>
-      </w:fldSimple>
+      <w:r>
+        <w:fldChar w:fldCharType="begin"/>
+      </w:r>
+      <w:r>
+        <w:instrText xml:space="preserve"> SEQ Figuur \* ARABIC </w:instrText>
+      </w:r>
+      <w:r>
+        <w:fldChar w:fldCharType="separate"/>
+      </w:r>
+      <w:r>
+        <w:rPr>
+          <w:noProof/>
+        </w:rPr>
+        <w:t>23</w:t>
+      </w:r>
+      <w:r>
+        <w:rPr>
+          <w:noProof/>
+        </w:rPr>
+        <w:fldChar w:fldCharType="end"/>
+      </w:r>
       <w:bookmarkEnd w:id="35"/>
       <w:r>
         <w:t xml:space="preserve">: De plot van </w:t>
@@ -10521,14 +10832,27 @@
       <w:r>
         <w:t xml:space="preserve">Figuur </w:t>
       </w:r>
-      <w:fldSimple w:instr=" SEQ Figuur \* ARABIC ">
-        <w:r>
-          <w:rPr>
-            <w:noProof/>
-          </w:rPr>
-          <w:t>24</w:t>
-        </w:r>
-      </w:fldSimple>
+      <w:r>
+        <w:fldChar w:fldCharType="begin"/>
+      </w:r>
+      <w:r>
+        <w:instrText xml:space="preserve"> SEQ Figuur \* ARABIC </w:instrText>
+      </w:r>
+      <w:r>
+        <w:fldChar w:fldCharType="separate"/>
+      </w:r>
+      <w:r>
+        <w:rPr>
+          <w:noProof/>
+        </w:rPr>
+        <w:t>24</w:t>
+      </w:r>
+      <w:r>
+        <w:rPr>
+          <w:noProof/>
+        </w:rPr>
+        <w:fldChar w:fldCharType="end"/>
+      </w:r>
       <w:bookmarkEnd w:id="37"/>
       <w:r>
         <w:t xml:space="preserve">: je kunt ook zelf de kleuren in een plot </w:t>
@@ -10634,14 +10958,27 @@
       <w:r>
         <w:t xml:space="preserve">Figuur </w:t>
       </w:r>
-      <w:fldSimple w:instr=" SEQ Figuur \* ARABIC ">
-        <w:r>
-          <w:rPr>
-            <w:noProof/>
-          </w:rPr>
-          <w:t>25</w:t>
-        </w:r>
-      </w:fldSimple>
+      <w:r>
+        <w:fldChar w:fldCharType="begin"/>
+      </w:r>
+      <w:r>
+        <w:instrText xml:space="preserve"> SEQ Figuur \* ARABIC </w:instrText>
+      </w:r>
+      <w:r>
+        <w:fldChar w:fldCharType="separate"/>
+      </w:r>
+      <w:r>
+        <w:rPr>
+          <w:noProof/>
+        </w:rPr>
+        <w:t>25</w:t>
+      </w:r>
+      <w:r>
+        <w:rPr>
+          <w:noProof/>
+        </w:rPr>
+        <w:fldChar w:fldCharType="end"/>
+      </w:r>
       <w:bookmarkEnd w:id="38"/>
       <w:r>
         <w:t>: M.b.v. een for-lus worden er gemakkelijk 10 verschillende kwadratische functies getekend.</w:t>
@@ -11013,14 +11350,27 @@
       <w:r>
         <w:t xml:space="preserve">Figuur </w:t>
       </w:r>
-      <w:fldSimple w:instr=" SEQ Figuur \* ARABIC ">
-        <w:r>
-          <w:rPr>
-            <w:noProof/>
-          </w:rPr>
-          <w:t>26</w:t>
-        </w:r>
-      </w:fldSimple>
+      <w:r>
+        <w:fldChar w:fldCharType="begin"/>
+      </w:r>
+      <w:r>
+        <w:instrText xml:space="preserve"> SEQ Figuur \* ARABIC </w:instrText>
+      </w:r>
+      <w:r>
+        <w:fldChar w:fldCharType="separate"/>
+      </w:r>
+      <w:r>
+        <w:rPr>
+          <w:noProof/>
+        </w:rPr>
+        <w:t>26</w:t>
+      </w:r>
+      <w:r>
+        <w:rPr>
+          <w:noProof/>
+        </w:rPr>
+        <w:fldChar w:fldCharType="end"/>
+      </w:r>
       <w:bookmarkEnd w:id="42"/>
       <w:r>
         <w:t>: een voorbeeld van subplots, meerdere plots in één GUI.</w:t>
@@ -11144,14 +11494,27 @@
       <w:r>
         <w:t xml:space="preserve">Figuur </w:t>
       </w:r>
-      <w:fldSimple w:instr=" SEQ Figuur \* ARABIC ">
-        <w:r>
-          <w:rPr>
-            <w:noProof/>
-          </w:rPr>
-          <w:t>27</w:t>
-        </w:r>
-      </w:fldSimple>
+      <w:r>
+        <w:fldChar w:fldCharType="begin"/>
+      </w:r>
+      <w:r>
+        <w:instrText xml:space="preserve"> SEQ Figuur \* ARABIC </w:instrText>
+      </w:r>
+      <w:r>
+        <w:fldChar w:fldCharType="separate"/>
+      </w:r>
+      <w:r>
+        <w:rPr>
+          <w:noProof/>
+        </w:rPr>
+        <w:t>27</w:t>
+      </w:r>
+      <w:r>
+        <w:rPr>
+          <w:noProof/>
+        </w:rPr>
+        <w:fldChar w:fldCharType="end"/>
+      </w:r>
       <w:bookmarkEnd w:id="43"/>
       <w:r>
         <w:t>: meerder plots in één figuur.</w:t>
@@ -11319,14 +11682,27 @@
       <w:r>
         <w:t xml:space="preserve">Figuur </w:t>
       </w:r>
-      <w:fldSimple w:instr=" SEQ Figuur \* ARABIC ">
-        <w:r>
-          <w:rPr>
-            <w:noProof/>
-          </w:rPr>
-          <w:t>28</w:t>
-        </w:r>
-      </w:fldSimple>
+      <w:r>
+        <w:fldChar w:fldCharType="begin"/>
+      </w:r>
+      <w:r>
+        <w:instrText xml:space="preserve"> SEQ Figuur \* ARABIC </w:instrText>
+      </w:r>
+      <w:r>
+        <w:fldChar w:fldCharType="separate"/>
+      </w:r>
+      <w:r>
+        <w:rPr>
+          <w:noProof/>
+        </w:rPr>
+        <w:t>28</w:t>
+      </w:r>
+      <w:r>
+        <w:rPr>
+          <w:noProof/>
+        </w:rPr>
+        <w:fldChar w:fldCharType="end"/>
+      </w:r>
       <w:bookmarkEnd w:id="45"/>
       <w:r>
         <w:t>: in plaats van subplots is in dit voorbeeld gebruik gemaakt van twee verschillende GUI’s.</w:t>
@@ -11505,14 +11881,27 @@
       <w:r>
         <w:t xml:space="preserve">Figuur </w:t>
       </w:r>
-      <w:fldSimple w:instr=" SEQ Figuur \* ARABIC ">
-        <w:r>
-          <w:rPr>
-            <w:noProof/>
-          </w:rPr>
-          <w:t>29</w:t>
-        </w:r>
-      </w:fldSimple>
+      <w:r>
+        <w:fldChar w:fldCharType="begin"/>
+      </w:r>
+      <w:r>
+        <w:instrText xml:space="preserve"> SEQ Figuur \* ARABIC </w:instrText>
+      </w:r>
+      <w:r>
+        <w:fldChar w:fldCharType="separate"/>
+      </w:r>
+      <w:r>
+        <w:rPr>
+          <w:noProof/>
+        </w:rPr>
+        <w:t>29</w:t>
+      </w:r>
+      <w:r>
+        <w:rPr>
+          <w:noProof/>
+        </w:rPr>
+        <w:fldChar w:fldCharType="end"/>
+      </w:r>
       <w:bookmarkEnd w:id="47"/>
       <w:r>
         <w:t>: Een aantal subplots met verschillende verfraaiingen. Lees zelf de code goed door om te begrijpen welke veranderingen in de code zijn doorgevoerd.</w:t>
@@ -11982,14 +12371,27 @@
       <w:r>
         <w:t xml:space="preserve">Figuur </w:t>
       </w:r>
-      <w:fldSimple w:instr=" SEQ Figuur \* ARABIC ">
-        <w:r>
-          <w:rPr>
-            <w:noProof/>
-          </w:rPr>
-          <w:t>30</w:t>
-        </w:r>
-      </w:fldSimple>
+      <w:r>
+        <w:fldChar w:fldCharType="begin"/>
+      </w:r>
+      <w:r>
+        <w:instrText xml:space="preserve"> SEQ Figuur \* ARABIC </w:instrText>
+      </w:r>
+      <w:r>
+        <w:fldChar w:fldCharType="separate"/>
+      </w:r>
+      <w:r>
+        <w:rPr>
+          <w:noProof/>
+        </w:rPr>
+        <w:t>30</w:t>
+      </w:r>
+      <w:r>
+        <w:rPr>
+          <w:noProof/>
+        </w:rPr>
+        <w:fldChar w:fldCharType="end"/>
+      </w:r>
       <w:r>
         <w:t>: twee dezelfde grafieken worden geplot, maar m.b.v. een nieuw plotbereik zien de grafieken er toch anders uit.</w:t>
       </w:r>
@@ -12119,14 +12521,27 @@
       <w:r>
         <w:t xml:space="preserve">Figuur </w:t>
       </w:r>
-      <w:fldSimple w:instr=" SEQ Figuur \* ARABIC ">
-        <w:r>
-          <w:rPr>
-            <w:noProof/>
-          </w:rPr>
-          <w:t>31</w:t>
-        </w:r>
-      </w:fldSimple>
+      <w:r>
+        <w:fldChar w:fldCharType="begin"/>
+      </w:r>
+      <w:r>
+        <w:instrText xml:space="preserve"> SEQ Figuur \* ARABIC </w:instrText>
+      </w:r>
+      <w:r>
+        <w:fldChar w:fldCharType="separate"/>
+      </w:r>
+      <w:r>
+        <w:rPr>
+          <w:noProof/>
+        </w:rPr>
+        <w:t>31</w:t>
+      </w:r>
+      <w:r>
+        <w:rPr>
+          <w:noProof/>
+        </w:rPr>
+        <w:fldChar w:fldCharType="end"/>
+      </w:r>
       <w:r>
         <w:t>: Een voorbeeld van een area plot.</w:t>
       </w:r>
@@ -12231,14 +12646,27 @@
       <w:r>
         <w:t xml:space="preserve">Figuur </w:t>
       </w:r>
-      <w:fldSimple w:instr=" SEQ Figuur \* ARABIC ">
-        <w:r>
-          <w:rPr>
-            <w:noProof/>
-          </w:rPr>
-          <w:t>32</w:t>
-        </w:r>
-      </w:fldSimple>
+      <w:r>
+        <w:fldChar w:fldCharType="begin"/>
+      </w:r>
+      <w:r>
+        <w:instrText xml:space="preserve"> SEQ Figuur \* ARABIC </w:instrText>
+      </w:r>
+      <w:r>
+        <w:fldChar w:fldCharType="separate"/>
+      </w:r>
+      <w:r>
+        <w:rPr>
+          <w:noProof/>
+        </w:rPr>
+        <w:t>32</w:t>
+      </w:r>
+      <w:r>
+        <w:rPr>
+          <w:noProof/>
+        </w:rPr>
+        <w:fldChar w:fldCharType="end"/>
+      </w:r>
       <w:r>
         <w:t>: Een voorbeeld van een histogram</w:t>
       </w:r>
@@ -12312,14 +12740,27 @@
       <w:r>
         <w:t xml:space="preserve">Figuur </w:t>
       </w:r>
-      <w:fldSimple w:instr=" SEQ Figuur \* ARABIC ">
-        <w:r>
-          <w:rPr>
-            <w:noProof/>
-          </w:rPr>
-          <w:t>33</w:t>
-        </w:r>
-      </w:fldSimple>
+      <w:r>
+        <w:fldChar w:fldCharType="begin"/>
+      </w:r>
+      <w:r>
+        <w:instrText xml:space="preserve"> SEQ Figuur \* ARABIC </w:instrText>
+      </w:r>
+      <w:r>
+        <w:fldChar w:fldCharType="separate"/>
+      </w:r>
+      <w:r>
+        <w:rPr>
+          <w:noProof/>
+        </w:rPr>
+        <w:t>33</w:t>
+      </w:r>
+      <w:r>
+        <w:rPr>
+          <w:noProof/>
+        </w:rPr>
+        <w:fldChar w:fldCharType="end"/>
+      </w:r>
       <w:r>
         <w:t xml:space="preserve">: </w:t>
       </w:r>
@@ -13498,6 +13939,7 @@
         <w:dataBinding w:prefixMappings="xmlns:ns0='http://purl.org/dc/elements/1.1/' xmlns:ns1='http://schemas.openxmlformats.org/package/2006/metadata/core-properties' " w:xpath="/ns1:coreProperties[1]/ns0:title[1]" w:storeItemID="{6C3C8BC8-F283-45AE-878A-BAB7291924A1}"/>
         <w:text/>
       </w:sdtPr>
+      <w:sdtEndPr/>
       <w:sdtContent>
         <w:r>
           <w:rPr>
@@ -13530,6 +13972,7 @@
         <w:dataBinding w:prefixMappings="xmlns:ns0='http://purl.org/dc/elements/1.1/' xmlns:ns1='http://schemas.openxmlformats.org/package/2006/metadata/core-properties' " w:xpath="/ns1:coreProperties[1]/ns1:category[1]" w:storeItemID="{6C3C8BC8-F283-45AE-878A-BAB7291924A1}"/>
         <w:text/>
       </w:sdtPr>
+      <w:sdtEndPr/>
       <w:sdtContent>
         <w:r>
           <w:rPr>
@@ -13561,6 +14004,7 @@
         <w:dataBinding w:prefixMappings="xmlns:ns0='http://purl.org/dc/elements/1.1/' xmlns:ns1='http://schemas.openxmlformats.org/package/2006/metadata/core-properties' " w:xpath="/ns1:coreProperties[1]/ns0:creator[1]" w:storeItemID="{6C3C8BC8-F283-45AE-878A-BAB7291924A1}"/>
         <w:text/>
       </w:sdtPr>
+      <w:sdtEndPr/>
       <w:sdtContent>
         <w:r>
           <w:rPr>
@@ -13608,7 +14052,7 @@
         <w:sz w:val="18"/>
         <w:lang w:val="it-IT"/>
       </w:rPr>
-      <w:t>14</w:t>
+      <w:t>19</w:t>
     </w:r>
     <w:r>
       <w:rPr>
@@ -13671,38 +14115,10 @@
         <w:footnoteRef/>
       </w:r>
       <w:r>
-        <w:t xml:space="preserve"> Pas op met een alternatieve vorm van </w:t>
-      </w:r>
-      <w:r>
-        <w:rPr>
-          <w:rFonts w:ascii="Courier New" w:hAnsi="Courier New" w:cs="Courier New"/>
-          <w:color w:val="000000"/>
-          <w:sz w:val="20"/>
-          <w:szCs w:val="20"/>
-        </w:rPr>
-        <w:t xml:space="preserve">clear </w:t>
-      </w:r>
-      <w:r>
-        <w:rPr>
-          <w:rFonts w:ascii="Courier New" w:hAnsi="Courier New" w:cs="Courier New"/>
-          <w:color w:val="A020F0"/>
-          <w:sz w:val="20"/>
-          <w:szCs w:val="20"/>
-        </w:rPr>
-        <w:t xml:space="preserve">variables </w:t>
-      </w:r>
-      <w:r>
-        <w:t>namelijk</w:t>
-      </w:r>
-      <w:r>
-        <w:rPr>
-          <w:rFonts w:ascii="Courier New" w:hAnsi="Courier New" w:cs="Courier New"/>
-          <w:color w:val="A020F0"/>
-          <w:sz w:val="20"/>
-          <w:szCs w:val="20"/>
-        </w:rPr>
-        <w:t xml:space="preserve"> </w:t>
-      </w:r>
+        <w:t xml:space="preserve"> Pas op met </w:t>
+      </w:r>
+      <w:bookmarkStart w:id="14" w:name="_GoBack"/>
+      <w:bookmarkEnd w:id="14"/>
       <w:r>
         <w:rPr>
           <w:rFonts w:ascii="Courier New" w:hAnsi="Courier New" w:cs="Courier New"/>
@@ -17979,7 +18395,7 @@
 </file>
 
 <file path=customXml/itemProps1.xml><?xml version="1.0" encoding="utf-8"?>
-<ds:datastoreItem xmlns:ds="http://schemas.openxmlformats.org/officeDocument/2006/customXml" ds:itemID="{071DC1FB-8D5D-492B-82B5-0823E9EC4DE3}">
+<ds:datastoreItem xmlns:ds="http://schemas.openxmlformats.org/officeDocument/2006/customXml" ds:itemID="{60B165AB-F919-496E-A3A6-D71F57136450}">
   <ds:schemaRefs>
     <ds:schemaRef ds:uri="http://schemas.openxmlformats.org/officeDocument/2006/bibliography"/>
   </ds:schemaRefs>

</xml_diff>